<commit_message>
Plan de producto v1
</commit_message>
<xml_diff>
--- a/Plan de producto.docx
+++ b/Plan de producto.docx
@@ -215,7 +215,6 @@
                     <w:lang w:val="es-ES"/>
                   </w:rPr>
                 </w:pPr>
-                <w:proofErr w:type="spellStart"/>
                 <w:r>
                   <w:rPr>
                     <w:color w:val="4A66AC" w:themeColor="accent1"/>
@@ -223,17 +222,27 @@
                     <w:szCs w:val="28"/>
                     <w:lang w:val="es-ES"/>
                   </w:rPr>
-                  <w:t>Ian</w:t>
-                </w:r>
-                <w:proofErr w:type="spellEnd"/>
-                <w:r>
+                  <w:t>Ian Paul Ávila Matos</w:t>
+                </w:r>
+              </w:p>
+              <w:p>
+                <w:pPr>
+                  <w:pStyle w:val="Sinespaciado"/>
                   <w:rPr>
                     <w:color w:val="4A66AC" w:themeColor="accent1"/>
                     <w:sz w:val="28"/>
                     <w:szCs w:val="28"/>
                     <w:lang w:val="es-ES"/>
                   </w:rPr>
-                  <w:t xml:space="preserve"> Paul Ávila Matos</w:t>
+                </w:pPr>
+                <w:r>
+                  <w:rPr>
+                    <w:color w:val="4A66AC" w:themeColor="accent1"/>
+                    <w:sz w:val="28"/>
+                    <w:szCs w:val="28"/>
+                    <w:lang w:val="es-ES"/>
+                  </w:rPr>
+                  <w:t>Javier González Galindo</w:t>
                 </w:r>
               </w:p>
               <w:p>
@@ -253,7 +262,7 @@
                     <w:szCs w:val="28"/>
                     <w:lang w:val="es-ES"/>
                   </w:rPr>
-                  <w:t>Javier González Galindo</w:t>
+                  <w:t>María Lázaro Muñío</w:t>
                 </w:r>
               </w:p>
               <w:p>
@@ -273,58 +282,7 @@
                     <w:szCs w:val="28"/>
                     <w:lang w:val="es-ES"/>
                   </w:rPr>
-                  <w:t xml:space="preserve">María Lázaro </w:t>
-                </w:r>
-                <w:proofErr w:type="spellStart"/>
-                <w:r>
-                  <w:rPr>
-                    <w:color w:val="4A66AC" w:themeColor="accent1"/>
-                    <w:sz w:val="28"/>
-                    <w:szCs w:val="28"/>
-                    <w:lang w:val="es-ES"/>
-                  </w:rPr>
-                  <w:t>Muñío</w:t>
-                </w:r>
-                <w:proofErr w:type="spellEnd"/>
-              </w:p>
-              <w:p>
-                <w:pPr>
-                  <w:pStyle w:val="Sinespaciado"/>
-                  <w:rPr>
-                    <w:color w:val="4A66AC" w:themeColor="accent1"/>
-                    <w:sz w:val="28"/>
-                    <w:szCs w:val="28"/>
-                    <w:lang w:val="es-ES"/>
-                  </w:rPr>
-                </w:pPr>
-                <w:r>
-                  <w:rPr>
-                    <w:color w:val="4A66AC" w:themeColor="accent1"/>
-                    <w:sz w:val="28"/>
-                    <w:szCs w:val="28"/>
-                    <w:lang w:val="es-ES"/>
-                  </w:rPr>
-                  <w:t xml:space="preserve">Iván </w:t>
-                </w:r>
-                <w:proofErr w:type="spellStart"/>
-                <w:r>
-                  <w:rPr>
-                    <w:color w:val="4A66AC" w:themeColor="accent1"/>
-                    <w:sz w:val="28"/>
-                    <w:szCs w:val="28"/>
-                    <w:lang w:val="es-ES"/>
-                  </w:rPr>
-                  <w:t>Escuín</w:t>
-                </w:r>
-                <w:proofErr w:type="spellEnd"/>
-                <w:r>
-                  <w:rPr>
-                    <w:color w:val="4A66AC" w:themeColor="accent1"/>
-                    <w:sz w:val="28"/>
-                    <w:szCs w:val="28"/>
-                    <w:lang w:val="es-ES"/>
-                  </w:rPr>
-                  <w:t xml:space="preserve"> González</w:t>
+                  <w:t>Iván Escuín González</w:t>
                 </w:r>
               </w:p>
               <w:p>
@@ -458,6 +416,15 @@
                     <w:lang w:val="es-ES"/>
                   </w:rPr>
                   <w:t>: Plan de Producto</w:t>
+                </w:r>
+                <w:r>
+                  <w:rPr>
+                    <w:color w:val="297FD5" w:themeColor="accent3"/>
+                    <w:sz w:val="52"/>
+                    <w:szCs w:val="52"/>
+                    <w:lang w:val="es-ES"/>
+                  </w:rPr>
+                  <w:t xml:space="preserve"> (WaitLess)</w:t>
                 </w:r>
               </w:p>
             </w:tc>
@@ -1681,13 +1648,24 @@
     <w:p>
       <w:pPr>
         <w:pStyle w:val="Ttulo2"/>
+        <w:numPr>
+          <w:ilvl w:val="0"/>
+          <w:numId w:val="0"/>
+        </w:numPr>
+        <w:ind w:left="578"/>
         <w:rPr>
           <w:lang w:eastAsia="es-ES"/>
         </w:rPr>
       </w:pPr>
       <w:bookmarkStart w:id="1" w:name="_Toc525568208"/>
-      <w:bookmarkStart w:id="2" w:name="_GoBack"/>
-      <w:bookmarkEnd w:id="2"/>
+    </w:p>
+    <w:p>
+      <w:pPr>
+        <w:pStyle w:val="Ttulo2"/>
+        <w:rPr>
+          <w:lang w:eastAsia="es-ES"/>
+        </w:rPr>
+      </w:pPr>
       <w:r>
         <w:rPr>
           <w:lang w:eastAsia="es-ES"/>
@@ -1720,7 +1698,7 @@
           <w:lang w:val="es-ES"/>
         </w:rPr>
       </w:pPr>
-      <w:bookmarkStart w:id="3" w:name="_Toc525568209"/>
+      <w:bookmarkStart w:id="2" w:name="_Toc525568209"/>
       <w:r>
         <w:rPr>
           <w:lang w:val="es-ES"/>
@@ -1728,46 +1706,183 @@
         <w:lastRenderedPageBreak/>
         <w:t>Visión</w:t>
       </w:r>
+      <w:bookmarkEnd w:id="2"/>
+    </w:p>
+    <w:p>
+      <w:pPr>
+        <w:pStyle w:val="Ttulo2"/>
+      </w:pPr>
+      <w:bookmarkStart w:id="3" w:name="_Toc525568210"/>
+      <w:r>
+        <w:t>Mission Statement</w:t>
+      </w:r>
       <w:bookmarkEnd w:id="3"/>
     </w:p>
     <w:p>
       <w:pPr>
+        <w:rPr>
+          <w:lang w:val="es-ES"/>
+        </w:rPr>
+      </w:pPr>
+      <w:r>
+        <w:rPr>
+          <w:lang w:val="es-ES"/>
+        </w:rPr>
+        <w:t xml:space="preserve">“Tu comida en la mesa en un </w:t>
+      </w:r>
+      <w:r>
+        <w:rPr>
+          <w:i/>
+          <w:lang w:val="es-ES"/>
+        </w:rPr>
+        <w:t>click</w:t>
+      </w:r>
+      <w:r>
+        <w:rPr>
+          <w:lang w:val="es-ES"/>
+        </w:rPr>
+        <w:t>”</w:t>
+      </w:r>
+    </w:p>
+    <w:p>
+      <w:pPr>
         <w:pStyle w:val="Ttulo2"/>
       </w:pPr>
-      <w:bookmarkStart w:id="4" w:name="_Toc525568210"/>
-      <w:proofErr w:type="spellStart"/>
+      <w:bookmarkStart w:id="4" w:name="_Toc525568211"/>
       <w:r>
-        <w:t>Mission</w:t>
-      </w:r>
-      <w:proofErr w:type="spellEnd"/>
-      <w:r>
-        <w:t xml:space="preserve"> </w:t>
-      </w:r>
-      <w:proofErr w:type="spellStart"/>
-      <w:r>
-        <w:t>Statement</w:t>
+        <w:t>Características del producto</w:t>
       </w:r>
       <w:bookmarkEnd w:id="4"/>
-      <w:proofErr w:type="spellEnd"/>
     </w:p>
     <w:p>
       <w:pPr>
+        <w:rPr>
+          <w:lang w:val="es-ES"/>
+        </w:rPr>
+      </w:pPr>
+      <w:r>
+        <w:rPr>
+          <w:lang w:val="es-ES"/>
+        </w:rPr>
+        <w:t>WaitLess, permite reducir el tiempo a la hora de realizar tus pedidos en los restaurantes. Ya no hay que esperar a que el camarero llegue a tu mesa sino que, con una simple Tablet, puedes realizar tu pedido y que éste llegue directamente a cocina, reduciendo las esperas para recibir tu comida.</w:t>
+      </w:r>
+    </w:p>
+    <w:p>
+      <w:pPr>
+        <w:rPr>
+          <w:lang w:val="es-ES"/>
+        </w:rPr>
+      </w:pPr>
+      <w:r>
+        <w:rPr>
+          <w:lang w:val="es-ES"/>
+        </w:rPr>
+        <w:t>La aplicación proporciona una visión clara de la carta, pudiendo ver información e imágenes de cada plato, incluyendo los alérgenos. Además, la aplicación permitirá saber el tiempo de espera, el total de la cuenta y realizar pagos.</w:t>
+      </w:r>
+    </w:p>
+    <w:p>
+      <w:pPr>
+        <w:rPr>
+          <w:lang w:val="es-ES"/>
+        </w:rPr>
+      </w:pPr>
+      <w:r>
+        <w:rPr>
+          <w:lang w:val="es-ES"/>
+        </w:rPr>
+        <w:t xml:space="preserve">También permitirá llevar a cabo un control del stock, avisando cuando haya que reponer un tipo de producto concreto e impidiendo que el cliente pueda seleccionar un plato que no pueda ser elaborado correctamente. </w:t>
+      </w:r>
+    </w:p>
+    <w:p>
+      <w:pPr>
         <w:pStyle w:val="Ttulo2"/>
       </w:pPr>
-      <w:bookmarkStart w:id="5" w:name="_Toc525568211"/>
+      <w:bookmarkStart w:id="5" w:name="_Toc525568212"/>
       <w:r>
-        <w:t>Características del producto</w:t>
+        <w:t>Valor del Producto</w:t>
       </w:r>
       <w:bookmarkEnd w:id="5"/>
     </w:p>
     <w:p>
       <w:pPr>
-        <w:pStyle w:val="Ttulo2"/>
-      </w:pPr>
-      <w:bookmarkStart w:id="6" w:name="_Toc525568212"/>
+        <w:rPr>
+          <w:lang w:val="es-ES"/>
+        </w:rPr>
+      </w:pPr>
       <w:r>
-        <w:t>Valor del Producto</w:t>
+        <w:rPr>
+          <w:lang w:val="es-ES"/>
+        </w:rPr>
+        <w:t xml:space="preserve">Este producto tendrá valor </w:t>
       </w:r>
+      <w:r>
+        <w:rPr>
+          <w:lang w:val="es-ES"/>
+        </w:rPr>
+        <w:t>para tres tipos de personas:</w:t>
+      </w:r>
+    </w:p>
+    <w:p>
+      <w:pPr>
+        <w:pStyle w:val="Prrafodelista"/>
+        <w:numPr>
+          <w:ilvl w:val="0"/>
+          <w:numId w:val="21"/>
+        </w:numPr>
+        <w:rPr>
+          <w:lang w:val="es-ES"/>
+        </w:rPr>
+      </w:pPr>
+      <w:r>
+        <w:rPr>
+          <w:b/>
+          <w:lang w:val="es-ES"/>
+        </w:rPr>
+        <w:t>Inversor (Dueño del establecimiento):</w:t>
+      </w:r>
+      <w:r>
+        <w:rPr>
+          <w:lang w:val="es-ES"/>
+        </w:rPr>
+        <w:t xml:space="preserve"> Este producto brindará en su local una serie de mejoras que provocará una reducción de tiempos de espera de los clientes, teniendo posibilidad de servir más comidas con un menor número de empleados y mejorando la satisfacción de los clientes. También facilitará la gestión de las comandas y facturas, ayudando a los cierres de la caja y generación de documentación fiscal.</w:t>
+      </w:r>
+    </w:p>
+    <w:p>
+      <w:pPr>
+        <w:pStyle w:val="Prrafodelista"/>
+        <w:numPr>
+          <w:ilvl w:val="0"/>
+          <w:numId w:val="21"/>
+        </w:numPr>
+        <w:rPr>
+          <w:lang w:val="es-ES"/>
+        </w:rPr>
+      </w:pPr>
+      <w:r>
+        <w:rPr>
+          <w:lang w:val="es-ES"/>
+        </w:rPr>
+        <w:t>Trabajadores:</w:t>
+      </w:r>
+    </w:p>
+    <w:p>
+      <w:pPr>
+        <w:pStyle w:val="Prrafodelista"/>
+        <w:numPr>
+          <w:ilvl w:val="0"/>
+          <w:numId w:val="21"/>
+        </w:numPr>
+        <w:rPr>
+          <w:lang w:val="es-ES"/>
+        </w:rPr>
+      </w:pPr>
+      <w:r>
+        <w:rPr>
+          <w:lang w:val="es-ES"/>
+        </w:rPr>
+        <w:t>Clientes del establecimiento:</w:t>
+      </w:r>
+      <w:bookmarkStart w:id="6" w:name="_GoBack"/>
       <w:bookmarkEnd w:id="6"/>
     </w:p>
     <w:p>
@@ -1930,35 +2045,7 @@
             <w:rStyle w:val="Hipervnculo"/>
             <w:lang w:val="es-ES"/>
           </w:rPr>
-          <w:t>https://github.com/UNIZAR-30248-20</w:t>
-        </w:r>
-        <w:r>
-          <w:rPr>
-            <w:rStyle w:val="Hipervnculo"/>
-            <w:lang w:val="es-ES"/>
-          </w:rPr>
-          <w:t>1</w:t>
-        </w:r>
-        <w:r>
-          <w:rPr>
-            <w:rStyle w:val="Hipervnculo"/>
-            <w:lang w:val="es-ES"/>
-          </w:rPr>
-          <w:t>8</w:t>
-        </w:r>
-        <w:r>
-          <w:rPr>
-            <w:rStyle w:val="Hipervnculo"/>
-            <w:lang w:val="es-ES"/>
-          </w:rPr>
-          <w:t>-</w:t>
-        </w:r>
-        <w:r>
-          <w:rPr>
-            <w:rStyle w:val="Hipervnculo"/>
-            <w:lang w:val="es-ES"/>
-          </w:rPr>
-          <w:t>GPS</w:t>
+          <w:t>https://github.com/UNIZAR-30248-2018-GPS</w:t>
         </w:r>
       </w:hyperlink>
     </w:p>
@@ -2982,6 +3069,119 @@
     </w:lvl>
   </w:abstractNum>
   <w:abstractNum w:abstractNumId="5" w15:restartNumberingAfterBreak="0">
+    <w:nsid w:val="546A26E7"/>
+    <w:multiLevelType w:val="hybridMultilevel"/>
+    <w:tmpl w:val="2626E9E8"/>
+    <w:lvl w:ilvl="0" w:tplc="040A0001">
+      <w:start w:val="1"/>
+      <w:numFmt w:val="bullet"/>
+      <w:lvlText w:val=""/>
+      <w:lvlJc w:val="left"/>
+      <w:pPr>
+        <w:ind w:left="720" w:hanging="360"/>
+      </w:pPr>
+      <w:rPr>
+        <w:rFonts w:ascii="Symbol" w:hAnsi="Symbol" w:hint="default"/>
+      </w:rPr>
+    </w:lvl>
+    <w:lvl w:ilvl="1" w:tplc="040A0003" w:tentative="1">
+      <w:start w:val="1"/>
+      <w:numFmt w:val="bullet"/>
+      <w:lvlText w:val="o"/>
+      <w:lvlJc w:val="left"/>
+      <w:pPr>
+        <w:ind w:left="1440" w:hanging="360"/>
+      </w:pPr>
+      <w:rPr>
+        <w:rFonts w:ascii="Courier New" w:hAnsi="Courier New" w:cs="Courier New" w:hint="default"/>
+      </w:rPr>
+    </w:lvl>
+    <w:lvl w:ilvl="2" w:tplc="040A0005" w:tentative="1">
+      <w:start w:val="1"/>
+      <w:numFmt w:val="bullet"/>
+      <w:lvlText w:val=""/>
+      <w:lvlJc w:val="left"/>
+      <w:pPr>
+        <w:ind w:left="2160" w:hanging="360"/>
+      </w:pPr>
+      <w:rPr>
+        <w:rFonts w:ascii="Wingdings" w:hAnsi="Wingdings" w:hint="default"/>
+      </w:rPr>
+    </w:lvl>
+    <w:lvl w:ilvl="3" w:tplc="040A0001" w:tentative="1">
+      <w:start w:val="1"/>
+      <w:numFmt w:val="bullet"/>
+      <w:lvlText w:val=""/>
+      <w:lvlJc w:val="left"/>
+      <w:pPr>
+        <w:ind w:left="2880" w:hanging="360"/>
+      </w:pPr>
+      <w:rPr>
+        <w:rFonts w:ascii="Symbol" w:hAnsi="Symbol" w:hint="default"/>
+      </w:rPr>
+    </w:lvl>
+    <w:lvl w:ilvl="4" w:tplc="040A0003" w:tentative="1">
+      <w:start w:val="1"/>
+      <w:numFmt w:val="bullet"/>
+      <w:lvlText w:val="o"/>
+      <w:lvlJc w:val="left"/>
+      <w:pPr>
+        <w:ind w:left="3600" w:hanging="360"/>
+      </w:pPr>
+      <w:rPr>
+        <w:rFonts w:ascii="Courier New" w:hAnsi="Courier New" w:cs="Courier New" w:hint="default"/>
+      </w:rPr>
+    </w:lvl>
+    <w:lvl w:ilvl="5" w:tplc="040A0005" w:tentative="1">
+      <w:start w:val="1"/>
+      <w:numFmt w:val="bullet"/>
+      <w:lvlText w:val=""/>
+      <w:lvlJc w:val="left"/>
+      <w:pPr>
+        <w:ind w:left="4320" w:hanging="360"/>
+      </w:pPr>
+      <w:rPr>
+        <w:rFonts w:ascii="Wingdings" w:hAnsi="Wingdings" w:hint="default"/>
+      </w:rPr>
+    </w:lvl>
+    <w:lvl w:ilvl="6" w:tplc="040A0001" w:tentative="1">
+      <w:start w:val="1"/>
+      <w:numFmt w:val="bullet"/>
+      <w:lvlText w:val=""/>
+      <w:lvlJc w:val="left"/>
+      <w:pPr>
+        <w:ind w:left="5040" w:hanging="360"/>
+      </w:pPr>
+      <w:rPr>
+        <w:rFonts w:ascii="Symbol" w:hAnsi="Symbol" w:hint="default"/>
+      </w:rPr>
+    </w:lvl>
+    <w:lvl w:ilvl="7" w:tplc="040A0003" w:tentative="1">
+      <w:start w:val="1"/>
+      <w:numFmt w:val="bullet"/>
+      <w:lvlText w:val="o"/>
+      <w:lvlJc w:val="left"/>
+      <w:pPr>
+        <w:ind w:left="5760" w:hanging="360"/>
+      </w:pPr>
+      <w:rPr>
+        <w:rFonts w:ascii="Courier New" w:hAnsi="Courier New" w:cs="Courier New" w:hint="default"/>
+      </w:rPr>
+    </w:lvl>
+    <w:lvl w:ilvl="8" w:tplc="040A0005" w:tentative="1">
+      <w:start w:val="1"/>
+      <w:numFmt w:val="bullet"/>
+      <w:lvlText w:val=""/>
+      <w:lvlJc w:val="left"/>
+      <w:pPr>
+        <w:ind w:left="6480" w:hanging="360"/>
+      </w:pPr>
+      <w:rPr>
+        <w:rFonts w:ascii="Wingdings" w:hAnsi="Wingdings" w:hint="default"/>
+      </w:rPr>
+    </w:lvl>
+  </w:abstractNum>
+  <w:abstractNum w:abstractNumId="6" w15:restartNumberingAfterBreak="0">
     <w:nsid w:val="674B664F"/>
     <w:multiLevelType w:val="multilevel"/>
     <w:tmpl w:val="A594AAC4"/>
@@ -3130,7 +3330,7 @@
       </w:rPr>
     </w:lvl>
   </w:abstractNum>
-  <w:abstractNum w:abstractNumId="6" w15:restartNumberingAfterBreak="0">
+  <w:abstractNum w:abstractNumId="7" w15:restartNumberingAfterBreak="0">
     <w:nsid w:val="6C1D6D72"/>
     <w:multiLevelType w:val="multilevel"/>
     <w:tmpl w:val="1924DEBA"/>
@@ -3279,7 +3479,7 @@
       </w:rPr>
     </w:lvl>
   </w:abstractNum>
-  <w:abstractNum w:abstractNumId="7" w15:restartNumberingAfterBreak="0">
+  <w:abstractNum w:abstractNumId="8" w15:restartNumberingAfterBreak="0">
     <w:nsid w:val="722F32E3"/>
     <w:multiLevelType w:val="multilevel"/>
     <w:tmpl w:val="A594AAC4"/>
@@ -3525,7 +3725,7 @@
     <w:abstractNumId w:val="1"/>
   </w:num>
   <w:num w:numId="15">
-    <w:abstractNumId w:val="6"/>
+    <w:abstractNumId w:val="7"/>
   </w:num>
   <w:num w:numId="16">
     <w:abstractNumId w:val="2"/>
@@ -3534,13 +3734,16 @@
     <w:abstractNumId w:val="4"/>
   </w:num>
   <w:num w:numId="18">
-    <w:abstractNumId w:val="5"/>
+    <w:abstractNumId w:val="6"/>
   </w:num>
   <w:num w:numId="19">
     <w:abstractNumId w:val="3"/>
   </w:num>
   <w:num w:numId="20">
-    <w:abstractNumId w:val="7"/>
+    <w:abstractNumId w:val="8"/>
+  </w:num>
+  <w:num w:numId="21">
+    <w:abstractNumId w:val="5"/>
   </w:num>
 </w:numbering>
 </file>
@@ -4974,6 +5177,7 @@
     <w:rsid w:val="00731448"/>
     <w:rsid w:val="008B1482"/>
     <w:rsid w:val="009124B8"/>
+    <w:rsid w:val="009F78E1"/>
     <w:rsid w:val="00A05857"/>
     <w:rsid w:val="00E12E3B"/>
     <w:rsid w:val="00E77334"/>
@@ -5768,7 +5972,7 @@
 </file>
 
 <file path=customXml/itemProps3.xml><?xml version="1.0" encoding="utf-8"?>
-<ds:datastoreItem xmlns:ds="http://schemas.openxmlformats.org/officeDocument/2006/customXml" ds:itemID="{7A77DEFE-7450-5D4F-ADE7-D5AD06885437}">
+<ds:datastoreItem xmlns:ds="http://schemas.openxmlformats.org/officeDocument/2006/customXml" ds:itemID="{749498F6-D187-8B47-9DFC-EDEE78CD5EBA}">
   <ds:schemaRefs>
     <ds:schemaRef ds:uri="http://schemas.openxmlformats.org/officeDocument/2006/bibliography"/>
   </ds:schemaRefs>

</xml_diff>

<commit_message>
Actualización de plan de producto
Falta decidir quién será el Scrum Master
</commit_message>
<xml_diff>
--- a/Plan de producto.docx
+++ b/Plan de producto.docx
@@ -14,6 +14,7 @@
       <w:sdtContent>
         <w:p>
           <w:pPr>
+            <w:jc w:val="both"/>
             <w:rPr>
               <w:lang w:val="es-ES"/>
             </w:rPr>
@@ -63,6 +64,7 @@
         </w:p>
         <w:p>
           <w:pPr>
+            <w:jc w:val="both"/>
             <w:rPr>
               <w:lang w:val="es-ES"/>
             </w:rPr>
@@ -136,7 +138,7 @@
                                     <w:sdt>
                                       <w:sdtPr>
                                         <w:alias w:val="Título"/>
-                                        <w:id w:val="2030895377"/>
+                                        <w:id w:val="-684127880"/>
                                       </w:sdtPr>
                                       <w:sdtEndPr/>
                                       <w:sdtContent>
@@ -181,7 +183,7 @@
                     <v:stroke joinstyle="miter"/>
                     <v:path gradientshapeok="t" o:connecttype="rect"/>
                   </v:shapetype>
-                  <v:shape id="Marco1" o:spid="_x0000_s1026" type="#_x0000_t202" style="position:absolute;margin-left:0;margin-top:144.05pt;width:416.5pt;height:96.6pt;z-index:10;visibility:visible;mso-wrap-style:square;mso-width-percent:890;mso-wrap-distance-left:9.35pt;mso-wrap-distance-top:0;mso-wrap-distance-right:9.35pt;mso-wrap-distance-bottom:0;mso-position-horizontal:center;mso-position-horizontal-relative:margin;mso-position-vertical:absolute;mso-position-vertical-relative:margin;mso-width-percent:890;mso-width-relative:margin;v-text-anchor:top" o:gfxdata="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" filled="f" stroked="f">
+                  <v:shape id="Marco1" o:spid="_x0000_s1026" type="#_x0000_t202" style="position:absolute;left:0;text-align:left;margin-left:0;margin-top:144.05pt;width:416.5pt;height:96.6pt;z-index:10;visibility:visible;mso-wrap-style:square;mso-width-percent:890;mso-wrap-distance-left:9.35pt;mso-wrap-distance-top:0;mso-wrap-distance-right:9.35pt;mso-wrap-distance-bottom:0;mso-position-horizontal:center;mso-position-horizontal-relative:margin;mso-position-vertical:absolute;mso-position-vertical-relative:margin;mso-width-percent:890;mso-width-relative:margin;v-text-anchor:top" o:gfxdata="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" filled="f" stroked="f">
                     <v:textbox style="mso-fit-shape-to-text:t" inset="0,0,0,0">
                       <w:txbxContent>
                         <w:tbl>
@@ -215,7 +217,7 @@
                               <w:sdt>
                                 <w:sdtPr>
                                   <w:alias w:val="Título"/>
-                                  <w:id w:val="2030895377"/>
+                                  <w:id w:val="-684127880"/>
                                 </w:sdtPr>
                                 <w:sdtEndPr/>
                                 <w:sdtContent>
@@ -310,13 +312,16 @@
                                     <w:sdt>
                                       <w:sdtPr>
                                         <w:alias w:val="Autor"/>
-                                        <w:id w:val="145404301"/>
+                                        <w:id w:val="-1990548431"/>
                                       </w:sdtPr>
                                       <w:sdtEndPr/>
                                       <w:sdtContent>
                                         <w:p>
                                           <w:pPr>
                                             <w:pStyle w:val="Sinespaciado"/>
+                                            <w:rPr>
+                                              <w:lang w:val="es-ES"/>
+                                            </w:rPr>
                                           </w:pPr>
                                           <w:r>
                                             <w:rPr>
@@ -325,15 +330,30 @@
                                               <w:szCs w:val="28"/>
                                               <w:lang w:val="es-ES"/>
                                             </w:rPr>
-                                            <w:t>David Mañas Vidorreta</w:t>
+                                            <w:t xml:space="preserve">David Mañas </w:t>
                                           </w:r>
+                                          <w:proofErr w:type="spellStart"/>
+                                          <w:r>
+                                            <w:rPr>
+                                              <w:color w:val="4A66AC" w:themeColor="accent1"/>
+                                              <w:sz w:val="28"/>
+                                              <w:szCs w:val="28"/>
+                                              <w:lang w:val="es-ES"/>
+                                            </w:rPr>
+                                            <w:t>Vidorreta</w:t>
+                                          </w:r>
+                                          <w:proofErr w:type="spellEnd"/>
                                         </w:p>
                                       </w:sdtContent>
                                     </w:sdt>
                                     <w:p>
                                       <w:pPr>
                                         <w:pStyle w:val="Sinespaciado"/>
+                                        <w:rPr>
+                                          <w:lang w:val="es-ES"/>
+                                        </w:rPr>
                                       </w:pPr>
+                                      <w:proofErr w:type="spellStart"/>
                                       <w:r>
                                         <w:rPr>
                                           <w:color w:val="4A66AC" w:themeColor="accent1"/>
@@ -341,12 +361,25 @@
                                           <w:szCs w:val="28"/>
                                           <w:lang w:val="es-ES"/>
                                         </w:rPr>
-                                        <w:t>Ian Paul Ávila Matos</w:t>
+                                        <w:t>Ian</w:t>
+                                      </w:r>
+                                      <w:proofErr w:type="spellEnd"/>
+                                      <w:r>
+                                        <w:rPr>
+                                          <w:color w:val="4A66AC" w:themeColor="accent1"/>
+                                          <w:sz w:val="28"/>
+                                          <w:szCs w:val="28"/>
+                                          <w:lang w:val="es-ES"/>
+                                        </w:rPr>
+                                        <w:t xml:space="preserve"> Paul Ávila Matos</w:t>
                                       </w:r>
                                     </w:p>
                                     <w:p>
                                       <w:pPr>
                                         <w:pStyle w:val="Sinespaciado"/>
+                                        <w:rPr>
+                                          <w:lang w:val="es-ES"/>
+                                        </w:rPr>
                                       </w:pPr>
                                       <w:r>
                                         <w:rPr>
@@ -361,6 +394,9 @@
                                     <w:p>
                                       <w:pPr>
                                         <w:pStyle w:val="Sinespaciado"/>
+                                        <w:rPr>
+                                          <w:lang w:val="es-ES"/>
+                                        </w:rPr>
                                       </w:pPr>
                                       <w:r>
                                         <w:rPr>
@@ -386,6 +422,9 @@
                                     <w:p>
                                       <w:pPr>
                                         <w:pStyle w:val="Sinespaciado"/>
+                                        <w:rPr>
+                                          <w:lang w:val="es-ES"/>
+                                        </w:rPr>
                                       </w:pPr>
                                       <w:r>
                                         <w:rPr>
@@ -420,6 +459,9 @@
                                     <w:p>
                                       <w:pPr>
                                         <w:pStyle w:val="Sinespaciado"/>
+                                        <w:rPr>
+                                          <w:lang w:val="es-ES"/>
+                                        </w:rPr>
                                       </w:pPr>
                                       <w:r>
                                         <w:rPr>
@@ -438,7 +480,7 @@
                                       <w:sdt>
                                         <w:sdtPr>
                                           <w:alias w:val="Fecha"/>
-                                          <w:id w:val="-241338285"/>
+                                          <w:id w:val="1131681467"/>
                                           <w:date w:fullDate="2018-09-01T00:00:00Z">
                                             <w:dateFormat w:val="d-M-yyyy"/>
                                             <w:lid w:val="es-ES"/>
@@ -480,7 +522,7 @@
               </mc:Choice>
               <mc:Fallback>
                 <w:pict>
-                  <v:shape id="Marco2" o:spid="_x0000_s1027" type="#_x0000_t202" style="position:absolute;margin-left:0;margin-top:0;width:360.35pt;height:177.9pt;z-index:11;visibility:visible;mso-wrap-style:square;mso-width-percent:770;mso-wrap-distance-left:9.35pt;mso-wrap-distance-top:0;mso-wrap-distance-right:9.35pt;mso-wrap-distance-bottom:0;mso-position-horizontal:center;mso-position-horizontal-relative:margin;mso-position-vertical:bottom;mso-position-vertical-relative:margin;mso-width-percent:770;mso-width-relative:margin;v-text-anchor:top" o:gfxdata="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" filled="f" stroked="f">
+                  <v:shape id="Marco2" o:spid="_x0000_s1027" type="#_x0000_t202" style="position:absolute;left:0;text-align:left;margin-left:0;margin-top:0;width:360.35pt;height:177.9pt;z-index:11;visibility:visible;mso-wrap-style:square;mso-width-percent:770;mso-wrap-distance-left:9.35pt;mso-wrap-distance-top:0;mso-wrap-distance-right:9.35pt;mso-wrap-distance-bottom:0;mso-position-horizontal:center;mso-position-horizontal-relative:margin;mso-position-vertical:bottom;mso-position-vertical-relative:margin;mso-width-percent:770;mso-width-relative:margin;v-text-anchor:top" o:gfxdata="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" filled="f" stroked="f">
                     <v:textbox style="mso-fit-shape-to-text:t" inset="0,0,0,0">
                       <w:txbxContent>
                         <w:tbl>
@@ -510,13 +552,16 @@
                               <w:sdt>
                                 <w:sdtPr>
                                   <w:alias w:val="Autor"/>
-                                  <w:id w:val="145404301"/>
+                                  <w:id w:val="-1990548431"/>
                                 </w:sdtPr>
                                 <w:sdtEndPr/>
                                 <w:sdtContent>
                                   <w:p>
                                     <w:pPr>
                                       <w:pStyle w:val="Sinespaciado"/>
+                                      <w:rPr>
+                                        <w:lang w:val="es-ES"/>
+                                      </w:rPr>
                                     </w:pPr>
                                     <w:r>
                                       <w:rPr>
@@ -525,15 +570,30 @@
                                         <w:szCs w:val="28"/>
                                         <w:lang w:val="es-ES"/>
                                       </w:rPr>
-                                      <w:t>David Mañas Vidorreta</w:t>
+                                      <w:t xml:space="preserve">David Mañas </w:t>
                                     </w:r>
+                                    <w:proofErr w:type="spellStart"/>
+                                    <w:r>
+                                      <w:rPr>
+                                        <w:color w:val="4A66AC" w:themeColor="accent1"/>
+                                        <w:sz w:val="28"/>
+                                        <w:szCs w:val="28"/>
+                                        <w:lang w:val="es-ES"/>
+                                      </w:rPr>
+                                      <w:t>Vidorreta</w:t>
+                                    </w:r>
+                                    <w:proofErr w:type="spellEnd"/>
                                   </w:p>
                                 </w:sdtContent>
                               </w:sdt>
                               <w:p>
                                 <w:pPr>
                                   <w:pStyle w:val="Sinespaciado"/>
+                                  <w:rPr>
+                                    <w:lang w:val="es-ES"/>
+                                  </w:rPr>
                                 </w:pPr>
+                                <w:proofErr w:type="spellStart"/>
                                 <w:r>
                                   <w:rPr>
                                     <w:color w:val="4A66AC" w:themeColor="accent1"/>
@@ -541,12 +601,25 @@
                                     <w:szCs w:val="28"/>
                                     <w:lang w:val="es-ES"/>
                                   </w:rPr>
-                                  <w:t>Ian Paul Ávila Matos</w:t>
+                                  <w:t>Ian</w:t>
+                                </w:r>
+                                <w:proofErr w:type="spellEnd"/>
+                                <w:r>
+                                  <w:rPr>
+                                    <w:color w:val="4A66AC" w:themeColor="accent1"/>
+                                    <w:sz w:val="28"/>
+                                    <w:szCs w:val="28"/>
+                                    <w:lang w:val="es-ES"/>
+                                  </w:rPr>
+                                  <w:t xml:space="preserve"> Paul Ávila Matos</w:t>
                                 </w:r>
                               </w:p>
                               <w:p>
                                 <w:pPr>
                                   <w:pStyle w:val="Sinespaciado"/>
+                                  <w:rPr>
+                                    <w:lang w:val="es-ES"/>
+                                  </w:rPr>
                                 </w:pPr>
                                 <w:r>
                                   <w:rPr>
@@ -561,6 +634,9 @@
                               <w:p>
                                 <w:pPr>
                                   <w:pStyle w:val="Sinespaciado"/>
+                                  <w:rPr>
+                                    <w:lang w:val="es-ES"/>
+                                  </w:rPr>
                                 </w:pPr>
                                 <w:r>
                                   <w:rPr>
@@ -586,6 +662,9 @@
                               <w:p>
                                 <w:pPr>
                                   <w:pStyle w:val="Sinespaciado"/>
+                                  <w:rPr>
+                                    <w:lang w:val="es-ES"/>
+                                  </w:rPr>
                                 </w:pPr>
                                 <w:r>
                                   <w:rPr>
@@ -620,6 +699,9 @@
                               <w:p>
                                 <w:pPr>
                                   <w:pStyle w:val="Sinespaciado"/>
+                                  <w:rPr>
+                                    <w:lang w:val="es-ES"/>
+                                  </w:rPr>
                                 </w:pPr>
                                 <w:r>
                                   <w:rPr>
@@ -638,7 +720,7 @@
                                 <w:sdt>
                                   <w:sdtPr>
                                     <w:alias w:val="Fecha"/>
-                                    <w:id w:val="-241338285"/>
+                                    <w:id w:val="1131681467"/>
                                     <w:date w:fullDate="2018-09-01T00:00:00Z">
                                       <w:dateFormat w:val="d-M-yyyy"/>
                                       <w:lid w:val="es-ES"/>
@@ -741,6 +823,9 @@
                                       <w:pPr>
                                         <w:pStyle w:val="Sinespaciado"/>
                                         <w:jc w:val="center"/>
+                                        <w:rPr>
+                                          <w:lang w:val="es-ES"/>
+                                        </w:rPr>
                                       </w:pPr>
                                       <w:r>
                                         <w:rPr>
@@ -775,7 +860,13 @@
                                   </w:tc>
                                 </w:tr>
                               </w:tbl>
-                              <w:p/>
+                              <w:p>
+                                <w:pPr>
+                                  <w:rPr>
+                                    <w:lang w:val="es-ES"/>
+                                  </w:rPr>
+                                </w:pPr>
+                              </w:p>
                             </w:txbxContent>
                           </wps:txbx>
                           <wps:bodyPr lIns="0" tIns="0" rIns="0" bIns="0" anchor="t">
@@ -789,7 +880,7 @@
               </mc:Choice>
               <mc:Fallback>
                 <w:pict>
-                  <v:shape id="Marco3" o:spid="_x0000_s1028" type="#_x0000_t202" style="position:absolute;margin-left:0;margin-top:238.8pt;width:333.9pt;height:69.05pt;z-index:13;visibility:visible;mso-wrap-style:square;mso-wrap-distance-left:7.05pt;mso-wrap-distance-top:0;mso-wrap-distance-right:7.05pt;mso-wrap-distance-bottom:0;mso-position-horizontal:center;mso-position-horizontal-relative:page;mso-position-vertical:absolute;mso-position-vertical-relative:text;v-text-anchor:top" o:gfxdata="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" filled="f" stroked="f">
+                  <v:shape id="Marco3" o:spid="_x0000_s1028" type="#_x0000_t202" style="position:absolute;left:0;text-align:left;margin-left:0;margin-top:238.8pt;width:333.9pt;height:69.05pt;z-index:13;visibility:visible;mso-wrap-style:square;mso-wrap-distance-left:7.05pt;mso-wrap-distance-top:0;mso-wrap-distance-right:7.05pt;mso-wrap-distance-bottom:0;mso-position-horizontal:center;mso-position-horizontal-relative:page;mso-position-vertical:absolute;mso-position-vertical-relative:text;v-text-anchor:top" o:gfxdata="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" filled="f" stroked="f">
                     <v:textbox style="mso-fit-shape-to-text:t" inset="0,0,0,0">
                       <w:txbxContent>
                         <w:tbl>
@@ -826,6 +917,9 @@
                                 <w:pPr>
                                   <w:pStyle w:val="Sinespaciado"/>
                                   <w:jc w:val="center"/>
+                                  <w:rPr>
+                                    <w:lang w:val="es-ES"/>
+                                  </w:rPr>
                                 </w:pPr>
                                 <w:r>
                                   <w:rPr>
@@ -860,7 +954,13 @@
                             </w:tc>
                           </w:tr>
                         </w:tbl>
-                        <w:p/>
+                        <w:p>
+                          <w:pPr>
+                            <w:rPr>
+                              <w:lang w:val="es-ES"/>
+                            </w:rPr>
+                          </w:pPr>
+                        </w:p>
                       </w:txbxContent>
                     </v:textbox>
                     <w10:wrap type="square" anchorx="page"/>
@@ -874,6 +974,7 @@
           <w:pPr>
             <w:pStyle w:val="Ttulo"/>
             <w:spacing w:after="240"/>
+            <w:jc w:val="both"/>
           </w:pPr>
           <w:r>
             <w:rPr>
@@ -895,6 +996,7 @@
               <w:tab w:val="right" w:leader="dot" w:pos="9350"/>
             </w:tabs>
             <w:rPr>
+              <w:noProof/>
               <w:sz w:val="24"/>
               <w:szCs w:val="24"/>
               <w:lang w:val="es-ES" w:eastAsia="es-ES_tradnl"/>
@@ -909,15 +1011,7 @@
               <w:rFonts w:ascii="Calibri Light" w:hAnsi="Calibri Light"/>
               <w:webHidden/>
             </w:rPr>
-            <w:instrText xml:space="preserve">TOC \z \o "1-3" \u </w:instrText>
-          </w:r>
-          <w:r>
-            <w:rPr>
-              <w:rStyle w:val="Enlacedelndice"/>
-              <w:rFonts w:ascii="Calibri Light" w:hAnsi="Calibri Light"/>
-              <w:webHidden/>
-            </w:rPr>
-            <w:instrText>\h</w:instrText>
+            <w:instrText>TOC \z \o "1-3" \u \h</w:instrText>
           </w:r>
           <w:r>
             <w:rPr>
@@ -926,19 +1020,19 @@
             </w:rPr>
             <w:fldChar w:fldCharType="separate"/>
           </w:r>
-          <w:hyperlink w:anchor="_Toc525568207">
-            <w:r>
-              <w:rPr>
-                <w:rStyle w:val="Enlacedelndice"/>
+          <w:hyperlink w:anchor="_Toc525730301" w:history="1">
+            <w:r>
+              <w:rPr>
+                <w:rStyle w:val="Hipervnculo"/>
                 <w:rFonts w:ascii="Calibri Light" w:hAnsi="Calibri Light"/>
-                <w:webHidden/>
+                <w:noProof/>
                 <w:lang w:val="es-ES"/>
               </w:rPr>
               <w:t>1</w:t>
             </w:r>
             <w:r>
               <w:rPr>
-                <w:rStyle w:val="Enlacedelndice"/>
+                <w:noProof/>
                 <w:sz w:val="24"/>
                 <w:szCs w:val="24"/>
                 <w:lang w:val="es-ES" w:eastAsia="es-ES_tradnl"/>
@@ -947,44 +1041,56 @@
             </w:r>
             <w:r>
               <w:rPr>
-                <w:rStyle w:val="Enlacedelndice"/>
-                <w:rFonts w:ascii="Calibri Light" w:hAnsi="Calibri Light"/>
+                <w:rStyle w:val="Hipervnculo"/>
+                <w:noProof/>
                 <w:lang w:val="es-ES"/>
               </w:rPr>
               <w:t>Introducción</w:t>
             </w:r>
             <w:r>
               <w:rPr>
+                <w:noProof/>
+                <w:webHidden/>
+              </w:rPr>
+              <w:tab/>
+            </w:r>
+            <w:r>
+              <w:rPr>
+                <w:noProof/>
                 <w:webHidden/>
               </w:rPr>
               <w:fldChar w:fldCharType="begin"/>
             </w:r>
             <w:r>
               <w:rPr>
-                <w:webHidden/>
-              </w:rPr>
-              <w:instrText>PAGEREF _Toc525568207 \h</w:instrText>
-            </w:r>
-            <w:r>
-              <w:rPr>
-                <w:webHidden/>
-              </w:rPr>
-            </w:r>
-            <w:r>
-              <w:rPr>
+                <w:noProof/>
+                <w:webHidden/>
+              </w:rPr>
+              <w:instrText xml:space="preserve"> PAGEREF _Toc525730301 \h </w:instrText>
+            </w:r>
+            <w:r>
+              <w:rPr>
+                <w:noProof/>
+                <w:webHidden/>
+              </w:rPr>
+            </w:r>
+            <w:r>
+              <w:rPr>
+                <w:noProof/>
                 <w:webHidden/>
               </w:rPr>
               <w:fldChar w:fldCharType="separate"/>
             </w:r>
             <w:r>
               <w:rPr>
-                <w:rStyle w:val="Enlacedelndice"/>
-              </w:rPr>
-              <w:tab/>
+                <w:noProof/>
+                <w:webHidden/>
+              </w:rPr>
               <w:t>2</w:t>
             </w:r>
             <w:r>
               <w:rPr>
+                <w:noProof/>
                 <w:webHidden/>
               </w:rPr>
               <w:fldChar w:fldCharType="end"/>
@@ -999,23 +1105,24 @@
               <w:tab w:val="right" w:leader="dot" w:pos="9350"/>
             </w:tabs>
             <w:rPr>
+              <w:noProof/>
               <w:sz w:val="24"/>
               <w:szCs w:val="24"/>
               <w:lang w:val="es-ES" w:eastAsia="es-ES_tradnl"/>
             </w:rPr>
           </w:pPr>
-          <w:hyperlink w:anchor="_Toc525568208">
-            <w:r>
-              <w:rPr>
-                <w:rStyle w:val="Enlacedelndice"/>
-                <w:webHidden/>
+          <w:hyperlink w:anchor="_Toc525730302" w:history="1">
+            <w:r>
+              <w:rPr>
+                <w:rStyle w:val="Hipervnculo"/>
+                <w:noProof/>
                 <w:lang w:eastAsia="es-ES"/>
               </w:rPr>
               <w:t>1.1</w:t>
             </w:r>
             <w:r>
               <w:rPr>
-                <w:rStyle w:val="Enlacedelndice"/>
+                <w:noProof/>
                 <w:sz w:val="24"/>
                 <w:szCs w:val="24"/>
                 <w:lang w:val="es-ES" w:eastAsia="es-ES_tradnl"/>
@@ -1024,43 +1131,56 @@
             </w:r>
             <w:r>
               <w:rPr>
-                <w:rStyle w:val="Enlacedelndice"/>
+                <w:rStyle w:val="Hipervnculo"/>
+                <w:noProof/>
                 <w:lang w:eastAsia="es-ES"/>
               </w:rPr>
               <w:t>El equipo</w:t>
             </w:r>
             <w:r>
               <w:rPr>
+                <w:noProof/>
+                <w:webHidden/>
+              </w:rPr>
+              <w:tab/>
+            </w:r>
+            <w:r>
+              <w:rPr>
+                <w:noProof/>
                 <w:webHidden/>
               </w:rPr>
               <w:fldChar w:fldCharType="begin"/>
             </w:r>
             <w:r>
               <w:rPr>
-                <w:webHidden/>
-              </w:rPr>
-              <w:instrText>PAGEREF _Toc525568208 \h</w:instrText>
-            </w:r>
-            <w:r>
-              <w:rPr>
-                <w:webHidden/>
-              </w:rPr>
-            </w:r>
-            <w:r>
-              <w:rPr>
+                <w:noProof/>
+                <w:webHidden/>
+              </w:rPr>
+              <w:instrText xml:space="preserve"> PAGEREF _Toc525730302 \h </w:instrText>
+            </w:r>
+            <w:r>
+              <w:rPr>
+                <w:noProof/>
+                <w:webHidden/>
+              </w:rPr>
+            </w:r>
+            <w:r>
+              <w:rPr>
+                <w:noProof/>
                 <w:webHidden/>
               </w:rPr>
               <w:fldChar w:fldCharType="separate"/>
             </w:r>
             <w:r>
               <w:rPr>
-                <w:rStyle w:val="Enlacedelndice"/>
-              </w:rPr>
-              <w:tab/>
+                <w:noProof/>
+                <w:webHidden/>
+              </w:rPr>
               <w:t>2</w:t>
             </w:r>
             <w:r>
               <w:rPr>
+                <w:noProof/>
                 <w:webHidden/>
               </w:rPr>
               <w:fldChar w:fldCharType="end"/>
@@ -1075,23 +1195,24 @@
               <w:tab w:val="right" w:leader="dot" w:pos="9350"/>
             </w:tabs>
             <w:rPr>
+              <w:noProof/>
               <w:sz w:val="24"/>
               <w:szCs w:val="24"/>
               <w:lang w:val="es-ES" w:eastAsia="es-ES_tradnl"/>
             </w:rPr>
           </w:pPr>
-          <w:hyperlink w:anchor="_Toc525568209">
-            <w:r>
-              <w:rPr>
-                <w:rStyle w:val="Enlacedelndice"/>
-                <w:webHidden/>
+          <w:hyperlink w:anchor="_Toc525730303" w:history="1">
+            <w:r>
+              <w:rPr>
+                <w:rStyle w:val="Hipervnculo"/>
+                <w:noProof/>
                 <w:lang w:val="es-ES"/>
               </w:rPr>
               <w:t>2</w:t>
             </w:r>
             <w:r>
               <w:rPr>
-                <w:rStyle w:val="Enlacedelndice"/>
+                <w:noProof/>
                 <w:sz w:val="24"/>
                 <w:szCs w:val="24"/>
                 <w:lang w:val="es-ES" w:eastAsia="es-ES_tradnl"/>
@@ -1100,49 +1221,56 @@
             </w:r>
             <w:r>
               <w:rPr>
-                <w:rStyle w:val="Enlacedelndice"/>
+                <w:rStyle w:val="Hipervnculo"/>
+                <w:noProof/>
                 <w:lang w:val="es-ES"/>
               </w:rPr>
               <w:t>Visión</w:t>
             </w:r>
             <w:r>
               <w:rPr>
+                <w:noProof/>
+                <w:webHidden/>
+              </w:rPr>
+              <w:tab/>
+            </w:r>
+            <w:r>
+              <w:rPr>
+                <w:noProof/>
                 <w:webHidden/>
               </w:rPr>
               <w:fldChar w:fldCharType="begin"/>
             </w:r>
             <w:r>
               <w:rPr>
-                <w:webHidden/>
-              </w:rPr>
-              <w:instrText>PAG</w:instrText>
-            </w:r>
-            <w:r>
-              <w:rPr>
-                <w:webHidden/>
-              </w:rPr>
-              <w:instrText>EREF _Toc525568209 \h</w:instrText>
-            </w:r>
-            <w:r>
-              <w:rPr>
-                <w:webHidden/>
-              </w:rPr>
-            </w:r>
-            <w:r>
-              <w:rPr>
+                <w:noProof/>
+                <w:webHidden/>
+              </w:rPr>
+              <w:instrText xml:space="preserve"> PAGEREF _Toc525730303 \h </w:instrText>
+            </w:r>
+            <w:r>
+              <w:rPr>
+                <w:noProof/>
+                <w:webHidden/>
+              </w:rPr>
+            </w:r>
+            <w:r>
+              <w:rPr>
+                <w:noProof/>
                 <w:webHidden/>
               </w:rPr>
               <w:fldChar w:fldCharType="separate"/>
             </w:r>
             <w:r>
               <w:rPr>
-                <w:rStyle w:val="Enlacedelndice"/>
-              </w:rPr>
-              <w:tab/>
-              <w:t>3</w:t>
-            </w:r>
-            <w:r>
-              <w:rPr>
+                <w:noProof/>
+                <w:webHidden/>
+              </w:rPr>
+              <w:t>2</w:t>
+            </w:r>
+            <w:r>
+              <w:rPr>
+                <w:noProof/>
                 <w:webHidden/>
               </w:rPr>
               <w:fldChar w:fldCharType="end"/>
@@ -1157,22 +1285,23 @@
               <w:tab w:val="right" w:leader="dot" w:pos="9350"/>
             </w:tabs>
             <w:rPr>
+              <w:noProof/>
               <w:sz w:val="24"/>
               <w:szCs w:val="24"/>
               <w:lang w:val="es-ES" w:eastAsia="es-ES_tradnl"/>
             </w:rPr>
           </w:pPr>
-          <w:hyperlink w:anchor="_Toc525568210">
-            <w:r>
-              <w:rPr>
-                <w:rStyle w:val="Enlacedelndice"/>
-                <w:webHidden/>
+          <w:hyperlink w:anchor="_Toc525730304" w:history="1">
+            <w:r>
+              <w:rPr>
+                <w:rStyle w:val="Hipervnculo"/>
+                <w:noProof/>
               </w:rPr>
               <w:t>2.1</w:t>
             </w:r>
             <w:r>
               <w:rPr>
-                <w:rStyle w:val="Enlacedelndice"/>
+                <w:noProof/>
                 <w:sz w:val="24"/>
                 <w:szCs w:val="24"/>
                 <w:lang w:val="es-ES" w:eastAsia="es-ES_tradnl"/>
@@ -1181,42 +1310,55 @@
             </w:r>
             <w:r>
               <w:rPr>
-                <w:rStyle w:val="Enlacedelndice"/>
+                <w:rStyle w:val="Hipervnculo"/>
+                <w:noProof/>
               </w:rPr>
               <w:t>Mission Statement</w:t>
             </w:r>
             <w:r>
               <w:rPr>
+                <w:noProof/>
+                <w:webHidden/>
+              </w:rPr>
+              <w:tab/>
+            </w:r>
+            <w:r>
+              <w:rPr>
+                <w:noProof/>
                 <w:webHidden/>
               </w:rPr>
               <w:fldChar w:fldCharType="begin"/>
             </w:r>
             <w:r>
               <w:rPr>
-                <w:webHidden/>
-              </w:rPr>
-              <w:instrText>PAGEREF _Toc525568210 \h</w:instrText>
-            </w:r>
-            <w:r>
-              <w:rPr>
-                <w:webHidden/>
-              </w:rPr>
-            </w:r>
-            <w:r>
-              <w:rPr>
+                <w:noProof/>
+                <w:webHidden/>
+              </w:rPr>
+              <w:instrText xml:space="preserve"> PAGEREF _Toc525730304 \h </w:instrText>
+            </w:r>
+            <w:r>
+              <w:rPr>
+                <w:noProof/>
+                <w:webHidden/>
+              </w:rPr>
+            </w:r>
+            <w:r>
+              <w:rPr>
+                <w:noProof/>
                 <w:webHidden/>
               </w:rPr>
               <w:fldChar w:fldCharType="separate"/>
             </w:r>
             <w:r>
               <w:rPr>
-                <w:rStyle w:val="Enlacedelndice"/>
-              </w:rPr>
-              <w:tab/>
-              <w:t>3</w:t>
-            </w:r>
-            <w:r>
-              <w:rPr>
+                <w:noProof/>
+                <w:webHidden/>
+              </w:rPr>
+              <w:t>2</w:t>
+            </w:r>
+            <w:r>
+              <w:rPr>
+                <w:noProof/>
                 <w:webHidden/>
               </w:rPr>
               <w:fldChar w:fldCharType="end"/>
@@ -1231,22 +1373,23 @@
               <w:tab w:val="right" w:leader="dot" w:pos="9350"/>
             </w:tabs>
             <w:rPr>
+              <w:noProof/>
               <w:sz w:val="24"/>
               <w:szCs w:val="24"/>
               <w:lang w:val="es-ES" w:eastAsia="es-ES_tradnl"/>
             </w:rPr>
           </w:pPr>
-          <w:hyperlink w:anchor="_Toc525568211">
-            <w:r>
-              <w:rPr>
-                <w:rStyle w:val="Enlacedelndice"/>
-                <w:webHidden/>
+          <w:hyperlink w:anchor="_Toc525730305" w:history="1">
+            <w:r>
+              <w:rPr>
+                <w:rStyle w:val="Hipervnculo"/>
+                <w:noProof/>
               </w:rPr>
               <w:t>2.2</w:t>
             </w:r>
             <w:r>
               <w:rPr>
-                <w:rStyle w:val="Enlacedelndice"/>
+                <w:noProof/>
                 <w:sz w:val="24"/>
                 <w:szCs w:val="24"/>
                 <w:lang w:val="es-ES" w:eastAsia="es-ES_tradnl"/>
@@ -1255,42 +1398,55 @@
             </w:r>
             <w:r>
               <w:rPr>
-                <w:rStyle w:val="Enlacedelndice"/>
+                <w:rStyle w:val="Hipervnculo"/>
+                <w:noProof/>
               </w:rPr>
               <w:t>Características del producto</w:t>
             </w:r>
             <w:r>
               <w:rPr>
+                <w:noProof/>
+                <w:webHidden/>
+              </w:rPr>
+              <w:tab/>
+            </w:r>
+            <w:r>
+              <w:rPr>
+                <w:noProof/>
                 <w:webHidden/>
               </w:rPr>
               <w:fldChar w:fldCharType="begin"/>
             </w:r>
             <w:r>
               <w:rPr>
-                <w:webHidden/>
-              </w:rPr>
-              <w:instrText>PAGEREF _Toc525568211 \h</w:instrText>
-            </w:r>
-            <w:r>
-              <w:rPr>
-                <w:webHidden/>
-              </w:rPr>
-            </w:r>
-            <w:r>
-              <w:rPr>
+                <w:noProof/>
+                <w:webHidden/>
+              </w:rPr>
+              <w:instrText xml:space="preserve"> PAGEREF _Toc525730305 \h </w:instrText>
+            </w:r>
+            <w:r>
+              <w:rPr>
+                <w:noProof/>
+                <w:webHidden/>
+              </w:rPr>
+            </w:r>
+            <w:r>
+              <w:rPr>
+                <w:noProof/>
                 <w:webHidden/>
               </w:rPr>
               <w:fldChar w:fldCharType="separate"/>
             </w:r>
             <w:r>
               <w:rPr>
-                <w:rStyle w:val="Enlacedelndice"/>
-              </w:rPr>
-              <w:tab/>
-              <w:t>3</w:t>
-            </w:r>
-            <w:r>
-              <w:rPr>
+                <w:noProof/>
+                <w:webHidden/>
+              </w:rPr>
+              <w:t>2</w:t>
+            </w:r>
+            <w:r>
+              <w:rPr>
+                <w:noProof/>
                 <w:webHidden/>
               </w:rPr>
               <w:fldChar w:fldCharType="end"/>
@@ -1305,22 +1461,23 @@
               <w:tab w:val="right" w:leader="dot" w:pos="9350"/>
             </w:tabs>
             <w:rPr>
+              <w:noProof/>
               <w:sz w:val="24"/>
               <w:szCs w:val="24"/>
               <w:lang w:val="es-ES" w:eastAsia="es-ES_tradnl"/>
             </w:rPr>
           </w:pPr>
-          <w:hyperlink w:anchor="_Toc525568212">
-            <w:r>
-              <w:rPr>
-                <w:rStyle w:val="Enlacedelndice"/>
-                <w:webHidden/>
+          <w:hyperlink w:anchor="_Toc525730306" w:history="1">
+            <w:r>
+              <w:rPr>
+                <w:rStyle w:val="Hipervnculo"/>
+                <w:noProof/>
               </w:rPr>
               <w:t>2.3</w:t>
             </w:r>
             <w:r>
               <w:rPr>
-                <w:rStyle w:val="Enlacedelndice"/>
+                <w:noProof/>
                 <w:sz w:val="24"/>
                 <w:szCs w:val="24"/>
                 <w:lang w:val="es-ES" w:eastAsia="es-ES_tradnl"/>
@@ -1329,42 +1486,55 @@
             </w:r>
             <w:r>
               <w:rPr>
-                <w:rStyle w:val="Enlacedelndice"/>
+                <w:rStyle w:val="Hipervnculo"/>
+                <w:noProof/>
               </w:rPr>
               <w:t>Valor del Producto</w:t>
             </w:r>
             <w:r>
               <w:rPr>
+                <w:noProof/>
+                <w:webHidden/>
+              </w:rPr>
+              <w:tab/>
+            </w:r>
+            <w:r>
+              <w:rPr>
+                <w:noProof/>
                 <w:webHidden/>
               </w:rPr>
               <w:fldChar w:fldCharType="begin"/>
             </w:r>
             <w:r>
               <w:rPr>
-                <w:webHidden/>
-              </w:rPr>
-              <w:instrText>PAGEREF _Toc525568212 \h</w:instrText>
-            </w:r>
-            <w:r>
-              <w:rPr>
-                <w:webHidden/>
-              </w:rPr>
-            </w:r>
-            <w:r>
-              <w:rPr>
+                <w:noProof/>
+                <w:webHidden/>
+              </w:rPr>
+              <w:instrText xml:space="preserve"> PAGEREF _Toc525730306 \h </w:instrText>
+            </w:r>
+            <w:r>
+              <w:rPr>
+                <w:noProof/>
+                <w:webHidden/>
+              </w:rPr>
+            </w:r>
+            <w:r>
+              <w:rPr>
+                <w:noProof/>
                 <w:webHidden/>
               </w:rPr>
               <w:fldChar w:fldCharType="separate"/>
             </w:r>
             <w:r>
               <w:rPr>
-                <w:rStyle w:val="Enlacedelndice"/>
-              </w:rPr>
-              <w:tab/>
+                <w:noProof/>
+                <w:webHidden/>
+              </w:rPr>
               <w:t>3</w:t>
             </w:r>
             <w:r>
               <w:rPr>
+                <w:noProof/>
                 <w:webHidden/>
               </w:rPr>
               <w:fldChar w:fldCharType="end"/>
@@ -1379,23 +1549,24 @@
               <w:tab w:val="right" w:leader="dot" w:pos="9350"/>
             </w:tabs>
             <w:rPr>
+              <w:noProof/>
               <w:sz w:val="24"/>
               <w:szCs w:val="24"/>
               <w:lang w:val="es-ES" w:eastAsia="es-ES_tradnl"/>
             </w:rPr>
           </w:pPr>
-          <w:hyperlink w:anchor="_Toc525568213">
-            <w:r>
-              <w:rPr>
-                <w:rStyle w:val="Enlacedelndice"/>
-                <w:webHidden/>
+          <w:hyperlink w:anchor="_Toc525730307" w:history="1">
+            <w:r>
+              <w:rPr>
+                <w:rStyle w:val="Hipervnculo"/>
+                <w:noProof/>
                 <w:lang w:val="es-ES"/>
               </w:rPr>
               <w:t>3</w:t>
             </w:r>
             <w:r>
               <w:rPr>
-                <w:rStyle w:val="Enlacedelndice"/>
+                <w:noProof/>
                 <w:sz w:val="24"/>
                 <w:szCs w:val="24"/>
                 <w:lang w:val="es-ES" w:eastAsia="es-ES_tradnl"/>
@@ -1404,43 +1575,320 @@
             </w:r>
             <w:r>
               <w:rPr>
-                <w:rStyle w:val="Enlacedelndice"/>
+                <w:rStyle w:val="Hipervnculo"/>
+                <w:noProof/>
                 <w:lang w:val="es-ES"/>
               </w:rPr>
               <w:t>Requisitos</w:t>
             </w:r>
             <w:r>
               <w:rPr>
+                <w:noProof/>
+                <w:webHidden/>
+              </w:rPr>
+              <w:tab/>
+            </w:r>
+            <w:r>
+              <w:rPr>
+                <w:noProof/>
                 <w:webHidden/>
               </w:rPr>
               <w:fldChar w:fldCharType="begin"/>
             </w:r>
             <w:r>
               <w:rPr>
-                <w:webHidden/>
-              </w:rPr>
-              <w:instrText>PAGEREF _Toc525568213 \h</w:instrText>
-            </w:r>
-            <w:r>
-              <w:rPr>
-                <w:webHidden/>
-              </w:rPr>
-            </w:r>
-            <w:r>
-              <w:rPr>
+                <w:noProof/>
+                <w:webHidden/>
+              </w:rPr>
+              <w:instrText xml:space="preserve"> PAGEREF _Toc525730307 \h </w:instrText>
+            </w:r>
+            <w:r>
+              <w:rPr>
+                <w:noProof/>
+                <w:webHidden/>
+              </w:rPr>
+            </w:r>
+            <w:r>
+              <w:rPr>
+                <w:noProof/>
                 <w:webHidden/>
               </w:rPr>
               <w:fldChar w:fldCharType="separate"/>
             </w:r>
             <w:r>
               <w:rPr>
-                <w:rStyle w:val="Enlacedelndice"/>
+                <w:noProof/>
+                <w:webHidden/>
+              </w:rPr>
+              <w:t>3</w:t>
+            </w:r>
+            <w:r>
+              <w:rPr>
+                <w:noProof/>
+                <w:webHidden/>
+              </w:rPr>
+              <w:fldChar w:fldCharType="end"/>
+            </w:r>
+          </w:hyperlink>
+        </w:p>
+        <w:p>
+          <w:pPr>
+            <w:pStyle w:val="TDC2"/>
+            <w:tabs>
+              <w:tab w:val="left" w:pos="960"/>
+              <w:tab w:val="right" w:leader="dot" w:pos="9350"/>
+            </w:tabs>
+            <w:rPr>
+              <w:noProof/>
+              <w:sz w:val="24"/>
+              <w:szCs w:val="24"/>
+              <w:lang w:val="es-ES" w:eastAsia="es-ES_tradnl"/>
+            </w:rPr>
+          </w:pPr>
+          <w:hyperlink w:anchor="_Toc525730308" w:history="1">
+            <w:r>
+              <w:rPr>
+                <w:rStyle w:val="Hipervnculo"/>
+                <w:noProof/>
+              </w:rPr>
+              <w:t>3.1</w:t>
+            </w:r>
+            <w:r>
+              <w:rPr>
+                <w:noProof/>
+                <w:sz w:val="24"/>
+                <w:szCs w:val="24"/>
+                <w:lang w:val="es-ES" w:eastAsia="es-ES_tradnl"/>
               </w:rPr>
               <w:tab/>
-              <w:t>4</w:t>
-            </w:r>
-            <w:r>
-              <w:rPr>
+            </w:r>
+            <w:r>
+              <w:rPr>
+                <w:rStyle w:val="Hipervnculo"/>
+                <w:noProof/>
+              </w:rPr>
+              <w:t>Clientes</w:t>
+            </w:r>
+            <w:r>
+              <w:rPr>
+                <w:noProof/>
+                <w:webHidden/>
+              </w:rPr>
+              <w:tab/>
+            </w:r>
+            <w:r>
+              <w:rPr>
+                <w:noProof/>
+                <w:webHidden/>
+              </w:rPr>
+              <w:fldChar w:fldCharType="begin"/>
+            </w:r>
+            <w:r>
+              <w:rPr>
+                <w:noProof/>
+                <w:webHidden/>
+              </w:rPr>
+              <w:instrText xml:space="preserve"> PAGEREF _Toc525730308 \h </w:instrText>
+            </w:r>
+            <w:r>
+              <w:rPr>
+                <w:noProof/>
+                <w:webHidden/>
+              </w:rPr>
+            </w:r>
+            <w:r>
+              <w:rPr>
+                <w:noProof/>
+                <w:webHidden/>
+              </w:rPr>
+              <w:fldChar w:fldCharType="separate"/>
+            </w:r>
+            <w:r>
+              <w:rPr>
+                <w:noProof/>
+                <w:webHidden/>
+              </w:rPr>
+              <w:t>3</w:t>
+            </w:r>
+            <w:r>
+              <w:rPr>
+                <w:noProof/>
+                <w:webHidden/>
+              </w:rPr>
+              <w:fldChar w:fldCharType="end"/>
+            </w:r>
+          </w:hyperlink>
+        </w:p>
+        <w:p>
+          <w:pPr>
+            <w:pStyle w:val="TDC2"/>
+            <w:tabs>
+              <w:tab w:val="left" w:pos="960"/>
+              <w:tab w:val="right" w:leader="dot" w:pos="9350"/>
+            </w:tabs>
+            <w:rPr>
+              <w:noProof/>
+              <w:sz w:val="24"/>
+              <w:szCs w:val="24"/>
+              <w:lang w:val="es-ES" w:eastAsia="es-ES_tradnl"/>
+            </w:rPr>
+          </w:pPr>
+          <w:hyperlink w:anchor="_Toc525730309" w:history="1">
+            <w:r>
+              <w:rPr>
+                <w:rStyle w:val="Hipervnculo"/>
+                <w:noProof/>
+              </w:rPr>
+              <w:t>3.2</w:t>
+            </w:r>
+            <w:r>
+              <w:rPr>
+                <w:noProof/>
+                <w:sz w:val="24"/>
+                <w:szCs w:val="24"/>
+                <w:lang w:val="es-ES" w:eastAsia="es-ES_tradnl"/>
+              </w:rPr>
+              <w:tab/>
+            </w:r>
+            <w:r>
+              <w:rPr>
+                <w:rStyle w:val="Hipervnculo"/>
+                <w:noProof/>
+              </w:rPr>
+              <w:t>Trabajadores</w:t>
+            </w:r>
+            <w:r>
+              <w:rPr>
+                <w:noProof/>
+                <w:webHidden/>
+              </w:rPr>
+              <w:tab/>
+            </w:r>
+            <w:r>
+              <w:rPr>
+                <w:noProof/>
+                <w:webHidden/>
+              </w:rPr>
+              <w:fldChar w:fldCharType="begin"/>
+            </w:r>
+            <w:r>
+              <w:rPr>
+                <w:noProof/>
+                <w:webHidden/>
+              </w:rPr>
+              <w:instrText xml:space="preserve"> PAGEREF _Toc525730309 \h </w:instrText>
+            </w:r>
+            <w:r>
+              <w:rPr>
+                <w:noProof/>
+                <w:webHidden/>
+              </w:rPr>
+            </w:r>
+            <w:r>
+              <w:rPr>
+                <w:noProof/>
+                <w:webHidden/>
+              </w:rPr>
+              <w:fldChar w:fldCharType="separate"/>
+            </w:r>
+            <w:r>
+              <w:rPr>
+                <w:noProof/>
+                <w:webHidden/>
+              </w:rPr>
+              <w:t>3</w:t>
+            </w:r>
+            <w:r>
+              <w:rPr>
+                <w:noProof/>
+                <w:webHidden/>
+              </w:rPr>
+              <w:fldChar w:fldCharType="end"/>
+            </w:r>
+          </w:hyperlink>
+        </w:p>
+        <w:p>
+          <w:pPr>
+            <w:pStyle w:val="TDC2"/>
+            <w:tabs>
+              <w:tab w:val="left" w:pos="960"/>
+              <w:tab w:val="right" w:leader="dot" w:pos="9350"/>
+            </w:tabs>
+            <w:rPr>
+              <w:noProof/>
+              <w:sz w:val="24"/>
+              <w:szCs w:val="24"/>
+              <w:lang w:val="es-ES" w:eastAsia="es-ES_tradnl"/>
+            </w:rPr>
+          </w:pPr>
+          <w:hyperlink w:anchor="_Toc525730310" w:history="1">
+            <w:r>
+              <w:rPr>
+                <w:rStyle w:val="Hipervnculo"/>
+                <w:noProof/>
+              </w:rPr>
+              <w:t>3.3</w:t>
+            </w:r>
+            <w:r>
+              <w:rPr>
+                <w:noProof/>
+                <w:sz w:val="24"/>
+                <w:szCs w:val="24"/>
+                <w:lang w:val="es-ES" w:eastAsia="es-ES_tradnl"/>
+              </w:rPr>
+              <w:tab/>
+            </w:r>
+            <w:r>
+              <w:rPr>
+                <w:rStyle w:val="Hipervnculo"/>
+                <w:noProof/>
+              </w:rPr>
+              <w:t>Dueño</w:t>
+            </w:r>
+            <w:r>
+              <w:rPr>
+                <w:noProof/>
+                <w:webHidden/>
+              </w:rPr>
+              <w:tab/>
+            </w:r>
+            <w:r>
+              <w:rPr>
+                <w:noProof/>
+                <w:webHidden/>
+              </w:rPr>
+              <w:fldChar w:fldCharType="begin"/>
+            </w:r>
+            <w:r>
+              <w:rPr>
+                <w:noProof/>
+                <w:webHidden/>
+              </w:rPr>
+              <w:instrText xml:space="preserve"> PAGEREF _Toc525730310 \h </w:instrText>
+            </w:r>
+            <w:r>
+              <w:rPr>
+                <w:noProof/>
+                <w:webHidden/>
+              </w:rPr>
+            </w:r>
+            <w:r>
+              <w:rPr>
+                <w:noProof/>
+                <w:webHidden/>
+              </w:rPr>
+              <w:fldChar w:fldCharType="separate"/>
+            </w:r>
+            <w:r>
+              <w:rPr>
+                <w:noProof/>
+                <w:webHidden/>
+              </w:rPr>
+              <w:t>3</w:t>
+            </w:r>
+            <w:r>
+              <w:rPr>
+                <w:noProof/>
                 <w:webHidden/>
               </w:rPr>
               <w:fldChar w:fldCharType="end"/>
@@ -1455,23 +1903,24 @@
               <w:tab w:val="right" w:leader="dot" w:pos="9350"/>
             </w:tabs>
             <w:rPr>
+              <w:noProof/>
               <w:sz w:val="24"/>
               <w:szCs w:val="24"/>
               <w:lang w:val="es-ES" w:eastAsia="es-ES_tradnl"/>
             </w:rPr>
           </w:pPr>
-          <w:hyperlink w:anchor="_Toc525568214">
-            <w:r>
-              <w:rPr>
-                <w:rStyle w:val="Enlacedelndice"/>
-                <w:webHidden/>
+          <w:hyperlink w:anchor="_Toc525730311" w:history="1">
+            <w:r>
+              <w:rPr>
+                <w:rStyle w:val="Hipervnculo"/>
+                <w:noProof/>
                 <w:lang w:val="es-ES"/>
               </w:rPr>
               <w:t>4</w:t>
             </w:r>
             <w:r>
               <w:rPr>
-                <w:rStyle w:val="Enlacedelndice"/>
+                <w:noProof/>
                 <w:sz w:val="24"/>
                 <w:szCs w:val="24"/>
                 <w:lang w:val="es-ES" w:eastAsia="es-ES_tradnl"/>
@@ -1480,49 +1929,56 @@
             </w:r>
             <w:r>
               <w:rPr>
-                <w:rStyle w:val="Enlacedelndice"/>
+                <w:rStyle w:val="Hipervnculo"/>
+                <w:noProof/>
                 <w:lang w:val="es-ES"/>
               </w:rPr>
               <w:t>Estrategia</w:t>
             </w:r>
             <w:r>
               <w:rPr>
+                <w:noProof/>
+                <w:webHidden/>
+              </w:rPr>
+              <w:tab/>
+            </w:r>
+            <w:r>
+              <w:rPr>
+                <w:noProof/>
                 <w:webHidden/>
               </w:rPr>
               <w:fldChar w:fldCharType="begin"/>
             </w:r>
             <w:r>
               <w:rPr>
-                <w:webHidden/>
-              </w:rPr>
-              <w:instrText>P</w:instrText>
-            </w:r>
-            <w:r>
-              <w:rPr>
-                <w:webHidden/>
-              </w:rPr>
-              <w:instrText>AGEREF _Toc525568214 \h</w:instrText>
-            </w:r>
-            <w:r>
-              <w:rPr>
-                <w:webHidden/>
-              </w:rPr>
-            </w:r>
-            <w:r>
-              <w:rPr>
+                <w:noProof/>
+                <w:webHidden/>
+              </w:rPr>
+              <w:instrText xml:space="preserve"> PAGEREF _Toc525730311 \h </w:instrText>
+            </w:r>
+            <w:r>
+              <w:rPr>
+                <w:noProof/>
+                <w:webHidden/>
+              </w:rPr>
+            </w:r>
+            <w:r>
+              <w:rPr>
+                <w:noProof/>
                 <w:webHidden/>
               </w:rPr>
               <w:fldChar w:fldCharType="separate"/>
             </w:r>
             <w:r>
               <w:rPr>
-                <w:rStyle w:val="Enlacedelndice"/>
-              </w:rPr>
-              <w:tab/>
+                <w:noProof/>
+                <w:webHidden/>
+              </w:rPr>
               <w:t>4</w:t>
             </w:r>
             <w:r>
               <w:rPr>
+                <w:noProof/>
                 <w:webHidden/>
               </w:rPr>
               <w:fldChar w:fldCharType="end"/>
@@ -1537,22 +1993,23 @@
               <w:tab w:val="right" w:leader="dot" w:pos="9350"/>
             </w:tabs>
             <w:rPr>
+              <w:noProof/>
               <w:sz w:val="24"/>
               <w:szCs w:val="24"/>
               <w:lang w:val="es-ES" w:eastAsia="es-ES_tradnl"/>
             </w:rPr>
           </w:pPr>
-          <w:hyperlink w:anchor="_Toc525568215">
-            <w:r>
-              <w:rPr>
-                <w:rStyle w:val="Enlacedelndice"/>
-                <w:webHidden/>
+          <w:hyperlink w:anchor="_Toc525730312" w:history="1">
+            <w:r>
+              <w:rPr>
+                <w:rStyle w:val="Hipervnculo"/>
+                <w:noProof/>
               </w:rPr>
               <w:t>4.1</w:t>
             </w:r>
             <w:r>
               <w:rPr>
-                <w:rStyle w:val="Enlacedelndice"/>
+                <w:noProof/>
                 <w:sz w:val="24"/>
                 <w:szCs w:val="24"/>
                 <w:lang w:val="es-ES" w:eastAsia="es-ES_tradnl"/>
@@ -1561,42 +2018,55 @@
             </w:r>
             <w:r>
               <w:rPr>
-                <w:rStyle w:val="Enlacedelndice"/>
+                <w:rStyle w:val="Hipervnculo"/>
+                <w:noProof/>
               </w:rPr>
               <w:t>Hitos</w:t>
             </w:r>
             <w:r>
               <w:rPr>
+                <w:noProof/>
+                <w:webHidden/>
+              </w:rPr>
+              <w:tab/>
+            </w:r>
+            <w:r>
+              <w:rPr>
+                <w:noProof/>
                 <w:webHidden/>
               </w:rPr>
               <w:fldChar w:fldCharType="begin"/>
             </w:r>
             <w:r>
               <w:rPr>
-                <w:webHidden/>
-              </w:rPr>
-              <w:instrText>PAGEREF _Toc525568215 \h</w:instrText>
-            </w:r>
-            <w:r>
-              <w:rPr>
-                <w:webHidden/>
-              </w:rPr>
-            </w:r>
-            <w:r>
-              <w:rPr>
+                <w:noProof/>
+                <w:webHidden/>
+              </w:rPr>
+              <w:instrText xml:space="preserve"> PAGEREF _Toc525730312 \h </w:instrText>
+            </w:r>
+            <w:r>
+              <w:rPr>
+                <w:noProof/>
+                <w:webHidden/>
+              </w:rPr>
+            </w:r>
+            <w:r>
+              <w:rPr>
+                <w:noProof/>
                 <w:webHidden/>
               </w:rPr>
               <w:fldChar w:fldCharType="separate"/>
             </w:r>
             <w:r>
               <w:rPr>
-                <w:rStyle w:val="Enlacedelndice"/>
-              </w:rPr>
-              <w:tab/>
+                <w:noProof/>
+                <w:webHidden/>
+              </w:rPr>
               <w:t>4</w:t>
             </w:r>
             <w:r>
               <w:rPr>
+                <w:noProof/>
                 <w:webHidden/>
               </w:rPr>
               <w:fldChar w:fldCharType="end"/>
@@ -1611,22 +2081,23 @@
               <w:tab w:val="right" w:leader="dot" w:pos="9350"/>
             </w:tabs>
             <w:rPr>
+              <w:noProof/>
               <w:sz w:val="24"/>
               <w:szCs w:val="24"/>
               <w:lang w:val="es-ES" w:eastAsia="es-ES_tradnl"/>
             </w:rPr>
           </w:pPr>
-          <w:hyperlink w:anchor="_Toc525568216">
-            <w:r>
-              <w:rPr>
-                <w:rStyle w:val="Enlacedelndice"/>
-                <w:webHidden/>
+          <w:hyperlink w:anchor="_Toc525730313" w:history="1">
+            <w:r>
+              <w:rPr>
+                <w:rStyle w:val="Hipervnculo"/>
+                <w:noProof/>
               </w:rPr>
               <w:t>4.2</w:t>
             </w:r>
             <w:r>
               <w:rPr>
-                <w:rStyle w:val="Enlacedelndice"/>
+                <w:noProof/>
                 <w:sz w:val="24"/>
                 <w:szCs w:val="24"/>
                 <w:lang w:val="es-ES" w:eastAsia="es-ES_tradnl"/>
@@ -1635,42 +2106,55 @@
             </w:r>
             <w:r>
               <w:rPr>
-                <w:rStyle w:val="Enlacedelndice"/>
+                <w:rStyle w:val="Hipervnculo"/>
+                <w:noProof/>
               </w:rPr>
               <w:t>Tipos de Clientes</w:t>
             </w:r>
             <w:r>
               <w:rPr>
+                <w:noProof/>
+                <w:webHidden/>
+              </w:rPr>
+              <w:tab/>
+            </w:r>
+            <w:r>
+              <w:rPr>
+                <w:noProof/>
                 <w:webHidden/>
               </w:rPr>
               <w:fldChar w:fldCharType="begin"/>
             </w:r>
             <w:r>
               <w:rPr>
-                <w:webHidden/>
-              </w:rPr>
-              <w:instrText>PAGEREF _Toc525568216 \h</w:instrText>
-            </w:r>
-            <w:r>
-              <w:rPr>
-                <w:webHidden/>
-              </w:rPr>
-            </w:r>
-            <w:r>
-              <w:rPr>
+                <w:noProof/>
+                <w:webHidden/>
+              </w:rPr>
+              <w:instrText xml:space="preserve"> PAGEREF _Toc525730313 \h </w:instrText>
+            </w:r>
+            <w:r>
+              <w:rPr>
+                <w:noProof/>
+                <w:webHidden/>
+              </w:rPr>
+            </w:r>
+            <w:r>
+              <w:rPr>
+                <w:noProof/>
                 <w:webHidden/>
               </w:rPr>
               <w:fldChar w:fldCharType="separate"/>
             </w:r>
             <w:r>
               <w:rPr>
-                <w:rStyle w:val="Enlacedelndice"/>
-              </w:rPr>
-              <w:tab/>
+                <w:noProof/>
+                <w:webHidden/>
+              </w:rPr>
               <w:t>4</w:t>
             </w:r>
             <w:r>
               <w:rPr>
+                <w:noProof/>
                 <w:webHidden/>
               </w:rPr>
               <w:fldChar w:fldCharType="end"/>
@@ -1685,22 +2169,23 @@
               <w:tab w:val="right" w:leader="dot" w:pos="9350"/>
             </w:tabs>
             <w:rPr>
+              <w:noProof/>
               <w:sz w:val="24"/>
               <w:szCs w:val="24"/>
               <w:lang w:val="es-ES" w:eastAsia="es-ES_tradnl"/>
             </w:rPr>
           </w:pPr>
-          <w:hyperlink w:anchor="_Toc525568217">
-            <w:r>
-              <w:rPr>
-                <w:rStyle w:val="Enlacedelndice"/>
-                <w:webHidden/>
+          <w:hyperlink w:anchor="_Toc525730314" w:history="1">
+            <w:r>
+              <w:rPr>
+                <w:rStyle w:val="Hipervnculo"/>
+                <w:noProof/>
               </w:rPr>
               <w:t>4.3</w:t>
             </w:r>
             <w:r>
               <w:rPr>
-                <w:rStyle w:val="Enlacedelndice"/>
+                <w:noProof/>
                 <w:sz w:val="24"/>
                 <w:szCs w:val="24"/>
                 <w:lang w:val="es-ES" w:eastAsia="es-ES_tradnl"/>
@@ -1709,42 +2194,55 @@
             </w:r>
             <w:r>
               <w:rPr>
-                <w:rStyle w:val="Enlacedelndice"/>
+                <w:rStyle w:val="Hipervnculo"/>
+                <w:noProof/>
               </w:rPr>
               <w:t>Aspectos Tecnológicos</w:t>
             </w:r>
             <w:r>
               <w:rPr>
+                <w:noProof/>
+                <w:webHidden/>
+              </w:rPr>
+              <w:tab/>
+            </w:r>
+            <w:r>
+              <w:rPr>
+                <w:noProof/>
                 <w:webHidden/>
               </w:rPr>
               <w:fldChar w:fldCharType="begin"/>
             </w:r>
             <w:r>
               <w:rPr>
-                <w:webHidden/>
-              </w:rPr>
-              <w:instrText>PAGEREF _Toc525568217 \h</w:instrText>
-            </w:r>
-            <w:r>
-              <w:rPr>
-                <w:webHidden/>
-              </w:rPr>
-            </w:r>
-            <w:r>
-              <w:rPr>
+                <w:noProof/>
+                <w:webHidden/>
+              </w:rPr>
+              <w:instrText xml:space="preserve"> PAGEREF _Toc525730314 \h </w:instrText>
+            </w:r>
+            <w:r>
+              <w:rPr>
+                <w:noProof/>
+                <w:webHidden/>
+              </w:rPr>
+            </w:r>
+            <w:r>
+              <w:rPr>
+                <w:noProof/>
                 <w:webHidden/>
               </w:rPr>
               <w:fldChar w:fldCharType="separate"/>
             </w:r>
             <w:r>
               <w:rPr>
-                <w:rStyle w:val="Enlacedelndice"/>
-              </w:rPr>
-              <w:tab/>
+                <w:noProof/>
+                <w:webHidden/>
+              </w:rPr>
               <w:t>4</w:t>
             </w:r>
             <w:r>
               <w:rPr>
+                <w:noProof/>
                 <w:webHidden/>
               </w:rPr>
               <w:fldChar w:fldCharType="end"/>
@@ -1759,23 +2257,24 @@
               <w:tab w:val="right" w:leader="dot" w:pos="9350"/>
             </w:tabs>
             <w:rPr>
+              <w:noProof/>
               <w:sz w:val="24"/>
               <w:szCs w:val="24"/>
               <w:lang w:val="es-ES" w:eastAsia="es-ES_tradnl"/>
             </w:rPr>
           </w:pPr>
-          <w:hyperlink w:anchor="_Toc525568218">
-            <w:r>
-              <w:rPr>
-                <w:rStyle w:val="Enlacedelndice"/>
-                <w:webHidden/>
+          <w:hyperlink w:anchor="_Toc525730315" w:history="1">
+            <w:r>
+              <w:rPr>
+                <w:rStyle w:val="Hipervnculo"/>
+                <w:noProof/>
                 <w:lang w:val="es-ES"/>
               </w:rPr>
               <w:t>5</w:t>
             </w:r>
             <w:r>
               <w:rPr>
-                <w:rStyle w:val="Enlacedelndice"/>
+                <w:noProof/>
                 <w:sz w:val="24"/>
                 <w:szCs w:val="24"/>
                 <w:lang w:val="es-ES" w:eastAsia="es-ES_tradnl"/>
@@ -1784,43 +2283,56 @@
             </w:r>
             <w:r>
               <w:rPr>
-                <w:rStyle w:val="Enlacedelndice"/>
+                <w:rStyle w:val="Hipervnculo"/>
+                <w:noProof/>
                 <w:lang w:val="es-ES"/>
               </w:rPr>
               <w:t>Enlaces y referencias</w:t>
             </w:r>
             <w:r>
               <w:rPr>
+                <w:noProof/>
+                <w:webHidden/>
+              </w:rPr>
+              <w:tab/>
+            </w:r>
+            <w:r>
+              <w:rPr>
+                <w:noProof/>
                 <w:webHidden/>
               </w:rPr>
               <w:fldChar w:fldCharType="begin"/>
             </w:r>
             <w:r>
               <w:rPr>
-                <w:webHidden/>
-              </w:rPr>
-              <w:instrText>PAGEREF _Toc525568218 \h</w:instrText>
-            </w:r>
-            <w:r>
-              <w:rPr>
-                <w:webHidden/>
-              </w:rPr>
-            </w:r>
-            <w:r>
-              <w:rPr>
+                <w:noProof/>
+                <w:webHidden/>
+              </w:rPr>
+              <w:instrText xml:space="preserve"> PAGEREF _Toc525730315 \h </w:instrText>
+            </w:r>
+            <w:r>
+              <w:rPr>
+                <w:noProof/>
+                <w:webHidden/>
+              </w:rPr>
+            </w:r>
+            <w:r>
+              <w:rPr>
+                <w:noProof/>
                 <w:webHidden/>
               </w:rPr>
               <w:fldChar w:fldCharType="separate"/>
             </w:r>
             <w:r>
               <w:rPr>
-                <w:rStyle w:val="Enlacedelndice"/>
-              </w:rPr>
-              <w:tab/>
+                <w:noProof/>
+                <w:webHidden/>
+              </w:rPr>
               <w:t>4</w:t>
             </w:r>
             <w:r>
               <w:rPr>
+                <w:noProof/>
                 <w:webHidden/>
               </w:rPr>
               <w:fldChar w:fldCharType="end"/>
@@ -1829,6 +2341,7 @@
         </w:p>
         <w:p>
           <w:pPr>
+            <w:jc w:val="both"/>
             <w:rPr>
               <w:lang w:val="es-ES"/>
             </w:rPr>
@@ -1841,6 +2354,7 @@
     </w:sdt>
     <w:p>
       <w:pPr>
+        <w:jc w:val="both"/>
         <w:rPr>
           <w:lang w:val="es-ES"/>
         </w:rPr>
@@ -1848,6 +2362,7 @@
     </w:p>
     <w:p>
       <w:pPr>
+        <w:jc w:val="both"/>
         <w:rPr>
           <w:rFonts w:eastAsiaTheme="majorEastAsia" w:cstheme="majorBidi"/>
           <w:sz w:val="56"/>
@@ -1866,12 +2381,13 @@
           <w:ilvl w:val="0"/>
           <w:numId w:val="3"/>
         </w:numPr>
+        <w:jc w:val="both"/>
         <w:rPr>
           <w:rFonts w:ascii="Calibri Light" w:hAnsi="Calibri Light"/>
           <w:lang w:val="es-ES"/>
         </w:rPr>
       </w:pPr>
-      <w:bookmarkStart w:id="0" w:name="_Toc525568207"/>
+      <w:bookmarkStart w:id="0" w:name="_Toc525730301"/>
       <w:r>
         <w:rPr>
           <w:lang w:val="es-ES"/>
@@ -1880,6 +2396,80 @@
         <w:t>Introducción</w:t>
       </w:r>
       <w:bookmarkEnd w:id="0"/>
+    </w:p>
+    <w:p>
+      <w:pPr>
+        <w:jc w:val="both"/>
+        <w:rPr>
+          <w:lang w:val="es-ES"/>
+        </w:rPr>
+      </w:pPr>
+      <w:r>
+        <w:rPr>
+          <w:lang w:val="es-ES"/>
+        </w:rPr>
+        <w:t xml:space="preserve">El proyecto </w:t>
+      </w:r>
+      <w:r>
+        <w:rPr>
+          <w:lang w:val="es-ES"/>
+        </w:rPr>
+        <w:t>se enmarca en</w:t>
+      </w:r>
+      <w:r>
+        <w:rPr>
+          <w:lang w:val="es-ES"/>
+        </w:rPr>
+        <w:t xml:space="preserve"> la asignatura Gestión de Proyecto Software, obligatoria dentro de la rama de Ingeniería del Software del Grado de Ingeniería Informática de la Universidad de Zaragoza.</w:t>
+      </w:r>
+    </w:p>
+    <w:p>
+      <w:pPr>
+        <w:jc w:val="both"/>
+        <w:rPr>
+          <w:lang w:val="es-ES"/>
+        </w:rPr>
+      </w:pPr>
+    </w:p>
+    <w:p>
+      <w:pPr>
+        <w:jc w:val="both"/>
+        <w:rPr>
+          <w:lang w:val="es-ES"/>
+        </w:rPr>
+      </w:pPr>
+      <w:r>
+        <w:rPr>
+          <w:lang w:val="es-ES"/>
+        </w:rPr>
+        <w:t xml:space="preserve">Dicho proyecto se basa en la creación de una plataforma, elegida mediante votación, utilizando </w:t>
+      </w:r>
+      <w:proofErr w:type="spellStart"/>
+      <w:r>
+        <w:rPr>
+          <w:lang w:val="es-ES"/>
+        </w:rPr>
+        <w:t>Scrum</w:t>
+      </w:r>
+      <w:proofErr w:type="spellEnd"/>
+      <w:r>
+        <w:rPr>
+          <w:lang w:val="es-ES"/>
+        </w:rPr>
+        <w:t xml:space="preserve"> como estrategia para organizar y planificar el desarrollo de </w:t>
+      </w:r>
+      <w:r>
+        <w:rPr>
+          <w:lang w:val="es-ES"/>
+        </w:rPr>
+        <w:t>esta</w:t>
+      </w:r>
+      <w:r>
+        <w:rPr>
+          <w:lang w:val="es-ES"/>
+        </w:rPr>
+        <w:t>.</w:t>
+      </w:r>
     </w:p>
     <w:p>
       <w:pPr>
@@ -1889,48 +2479,412 @@
           <w:numId w:val="2"/>
         </w:numPr>
         <w:ind w:left="578" w:hanging="578"/>
+        <w:jc w:val="both"/>
         <w:rPr>
           <w:lang w:eastAsia="es-ES"/>
         </w:rPr>
       </w:pPr>
-      <w:bookmarkStart w:id="1" w:name="_Toc525568208"/>
+      <w:bookmarkStart w:id="1" w:name="_Toc525730302"/>
       <w:r>
         <w:rPr>
           <w:lang w:eastAsia="es-ES"/>
         </w:rPr>
-        <w:t>E</w:t>
-      </w:r>
-      <w:r>
-        <w:rPr>
-          <w:lang w:eastAsia="es-ES"/>
-        </w:rPr>
-        <w:t>l equipo</w:t>
+        <w:t>El equipo</w:t>
       </w:r>
       <w:bookmarkEnd w:id="1"/>
     </w:p>
     <w:p>
       <w:pPr>
+        <w:jc w:val="both"/>
         <w:rPr>
           <w:lang w:val="es-ES" w:eastAsia="es-ES"/>
         </w:rPr>
       </w:pPr>
+      <w:r>
+        <w:rPr>
+          <w:lang w:val="es-ES" w:eastAsia="es-ES"/>
+        </w:rPr>
+        <w:t>El equipo del proyecto está formado por los seis estudiantes que componen el grupo 1 de la asignatura Gestión de Proyecto Software:</w:t>
+      </w:r>
+    </w:p>
+    <w:sdt>
+      <w:sdtPr>
+        <w:rPr>
+          <w:lang w:eastAsia="es-ES"/>
+        </w:rPr>
+        <w:alias w:val="Autor"/>
+        <w:id w:val="-807005210"/>
+      </w:sdtPr>
+      <w:sdtContent>
+        <w:p>
+          <w:pPr>
+            <w:pStyle w:val="Prrafodelista"/>
+            <w:numPr>
+              <w:ilvl w:val="0"/>
+              <w:numId w:val="5"/>
+            </w:numPr>
+            <w:spacing w:after="160" w:line="360" w:lineRule="auto"/>
+            <w:jc w:val="both"/>
+            <w:rPr>
+              <w:lang w:val="es-ES" w:eastAsia="es-ES"/>
+            </w:rPr>
+          </w:pPr>
+          <w:r>
+            <w:rPr>
+              <w:lang w:val="es-ES" w:eastAsia="es-ES"/>
+            </w:rPr>
+            <w:t xml:space="preserve">David Mañas </w:t>
+          </w:r>
+          <w:proofErr w:type="spellStart"/>
+          <w:r>
+            <w:rPr>
+              <w:lang w:val="es-ES" w:eastAsia="es-ES"/>
+            </w:rPr>
+            <w:t>Vidorreta</w:t>
+          </w:r>
+          <w:proofErr w:type="spellEnd"/>
+        </w:p>
+      </w:sdtContent>
+    </w:sdt>
+    <w:p>
+      <w:pPr>
+        <w:pStyle w:val="Prrafodelista"/>
+        <w:numPr>
+          <w:ilvl w:val="0"/>
+          <w:numId w:val="5"/>
+        </w:numPr>
+        <w:spacing w:after="160" w:line="360" w:lineRule="auto"/>
+        <w:jc w:val="both"/>
+        <w:rPr>
+          <w:lang w:val="es-ES" w:eastAsia="es-ES"/>
+        </w:rPr>
+      </w:pPr>
+      <w:proofErr w:type="spellStart"/>
+      <w:r>
+        <w:rPr>
+          <w:lang w:val="es-ES" w:eastAsia="es-ES"/>
+        </w:rPr>
+        <w:t>Ian</w:t>
+      </w:r>
+      <w:proofErr w:type="spellEnd"/>
+      <w:r>
+        <w:rPr>
+          <w:lang w:val="es-ES" w:eastAsia="es-ES"/>
+        </w:rPr>
+        <w:t xml:space="preserve"> Paul Ávila Matos</w:t>
+      </w:r>
     </w:p>
     <w:p>
       <w:pPr>
+        <w:pStyle w:val="Prrafodelista"/>
+        <w:numPr>
+          <w:ilvl w:val="0"/>
+          <w:numId w:val="5"/>
+        </w:numPr>
+        <w:spacing w:after="160" w:line="360" w:lineRule="auto"/>
+        <w:jc w:val="both"/>
         <w:rPr>
           <w:lang w:val="es-ES" w:eastAsia="es-ES"/>
         </w:rPr>
       </w:pPr>
+      <w:r>
+        <w:rPr>
+          <w:lang w:val="es-ES" w:eastAsia="es-ES"/>
+        </w:rPr>
+        <w:t>Javier González Galindo</w:t>
+      </w:r>
     </w:p>
     <w:p>
       <w:pPr>
+        <w:pStyle w:val="Prrafodelista"/>
+        <w:numPr>
+          <w:ilvl w:val="0"/>
+          <w:numId w:val="5"/>
+        </w:numPr>
+        <w:spacing w:after="160" w:line="360" w:lineRule="auto"/>
+        <w:jc w:val="both"/>
         <w:rPr>
           <w:lang w:val="es-ES" w:eastAsia="es-ES"/>
         </w:rPr>
       </w:pPr>
+      <w:r>
+        <w:rPr>
+          <w:lang w:val="es-ES" w:eastAsia="es-ES"/>
+        </w:rPr>
+        <w:t xml:space="preserve">María Lázaro </w:t>
+      </w:r>
+      <w:proofErr w:type="spellStart"/>
+      <w:r>
+        <w:rPr>
+          <w:lang w:val="es-ES" w:eastAsia="es-ES"/>
+        </w:rPr>
+        <w:t>Muñío</w:t>
+      </w:r>
+      <w:proofErr w:type="spellEnd"/>
     </w:p>
     <w:p>
       <w:pPr>
+        <w:pStyle w:val="Prrafodelista"/>
+        <w:numPr>
+          <w:ilvl w:val="0"/>
+          <w:numId w:val="5"/>
+        </w:numPr>
+        <w:spacing w:after="160" w:line="360" w:lineRule="auto"/>
+        <w:jc w:val="both"/>
+        <w:rPr>
+          <w:lang w:val="es-ES" w:eastAsia="es-ES"/>
+        </w:rPr>
+      </w:pPr>
+      <w:r>
+        <w:rPr>
+          <w:lang w:val="es-ES" w:eastAsia="es-ES"/>
+        </w:rPr>
+        <w:t xml:space="preserve">Iván </w:t>
+      </w:r>
+      <w:proofErr w:type="spellStart"/>
+      <w:r>
+        <w:rPr>
+          <w:lang w:val="es-ES" w:eastAsia="es-ES"/>
+        </w:rPr>
+        <w:t>Escuín</w:t>
+      </w:r>
+      <w:proofErr w:type="spellEnd"/>
+      <w:r>
+        <w:rPr>
+          <w:lang w:val="es-ES" w:eastAsia="es-ES"/>
+        </w:rPr>
+        <w:t xml:space="preserve"> González</w:t>
+      </w:r>
+    </w:p>
+    <w:p>
+      <w:pPr>
+        <w:pStyle w:val="Prrafodelista"/>
+        <w:numPr>
+          <w:ilvl w:val="0"/>
+          <w:numId w:val="5"/>
+        </w:numPr>
+        <w:jc w:val="both"/>
+        <w:rPr>
+          <w:lang w:val="es-ES" w:eastAsia="es-ES"/>
+        </w:rPr>
+      </w:pPr>
+      <w:r>
+        <w:rPr>
+          <w:lang w:val="es-ES" w:eastAsia="es-ES"/>
+        </w:rPr>
+        <w:t>Óscar Saboya Gómez</w:t>
+      </w:r>
+    </w:p>
+    <w:p>
+      <w:pPr>
+        <w:jc w:val="both"/>
+        <w:rPr>
+          <w:lang w:val="es-ES" w:eastAsia="es-ES"/>
+        </w:rPr>
+      </w:pPr>
+    </w:p>
+    <w:p>
+      <w:pPr>
+        <w:jc w:val="both"/>
+        <w:rPr>
+          <w:lang w:val="es-ES" w:eastAsia="es-ES"/>
+        </w:rPr>
+      </w:pPr>
+      <w:r>
+        <w:rPr>
+          <w:lang w:val="es-ES" w:eastAsia="es-ES"/>
+        </w:rPr>
+        <w:t xml:space="preserve">Dado que se van a utilizar los principios de la metodología </w:t>
+      </w:r>
+      <w:proofErr w:type="spellStart"/>
+      <w:r>
+        <w:rPr>
+          <w:lang w:val="es-ES" w:eastAsia="es-ES"/>
+        </w:rPr>
+        <w:t>Scrum</w:t>
+      </w:r>
+      <w:proofErr w:type="spellEnd"/>
+      <w:r>
+        <w:rPr>
+          <w:lang w:val="es-ES" w:eastAsia="es-ES"/>
+        </w:rPr>
+        <w:t>, se han tenido que definir diferentes roles:</w:t>
+      </w:r>
+    </w:p>
+    <w:p>
+      <w:pPr>
+        <w:pStyle w:val="Prrafodelista"/>
+        <w:numPr>
+          <w:ilvl w:val="0"/>
+          <w:numId w:val="6"/>
+        </w:numPr>
+        <w:jc w:val="both"/>
+        <w:rPr>
+          <w:highlight w:val="yellow"/>
+          <w:lang w:val="es-ES" w:eastAsia="es-ES"/>
+        </w:rPr>
+      </w:pPr>
+      <w:proofErr w:type="spellStart"/>
+      <w:r>
+        <w:rPr>
+          <w:highlight w:val="yellow"/>
+          <w:lang w:val="es-ES" w:eastAsia="es-ES"/>
+        </w:rPr>
+        <w:t>Scrum</w:t>
+      </w:r>
+      <w:proofErr w:type="spellEnd"/>
+      <w:r>
+        <w:rPr>
+          <w:highlight w:val="yellow"/>
+          <w:lang w:val="es-ES" w:eastAsia="es-ES"/>
+        </w:rPr>
+        <w:t xml:space="preserve"> </w:t>
+      </w:r>
+      <w:proofErr w:type="gramStart"/>
+      <w:r>
+        <w:rPr>
+          <w:highlight w:val="yellow"/>
+          <w:lang w:val="es-ES" w:eastAsia="es-ES"/>
+        </w:rPr>
+        <w:t>Master</w:t>
+      </w:r>
+      <w:proofErr w:type="gramEnd"/>
+      <w:r>
+        <w:rPr>
+          <w:highlight w:val="yellow"/>
+          <w:lang w:val="es-ES" w:eastAsia="es-ES"/>
+        </w:rPr>
+        <w:t>:</w:t>
+      </w:r>
+    </w:p>
+    <w:p>
+      <w:pPr>
+        <w:pStyle w:val="Prrafodelista"/>
+        <w:numPr>
+          <w:ilvl w:val="0"/>
+          <w:numId w:val="6"/>
+        </w:numPr>
+        <w:jc w:val="both"/>
+        <w:rPr>
+          <w:lang w:val="es-ES" w:eastAsia="es-ES"/>
+        </w:rPr>
+      </w:pPr>
+      <w:r>
+        <w:rPr>
+          <w:lang w:val="es-ES" w:eastAsia="es-ES"/>
+        </w:rPr>
+        <w:t xml:space="preserve">Dueño de producto: María Lázaro </w:t>
+      </w:r>
+      <w:proofErr w:type="spellStart"/>
+      <w:r>
+        <w:rPr>
+          <w:lang w:val="es-ES" w:eastAsia="es-ES"/>
+        </w:rPr>
+        <w:t>Muñío</w:t>
+      </w:r>
+      <w:proofErr w:type="spellEnd"/>
+    </w:p>
+    <w:p>
+      <w:pPr>
+        <w:pStyle w:val="Prrafodelista"/>
+        <w:numPr>
+          <w:ilvl w:val="0"/>
+          <w:numId w:val="6"/>
+        </w:numPr>
+        <w:jc w:val="both"/>
+        <w:rPr>
+          <w:lang w:val="es-ES" w:eastAsia="es-ES"/>
+        </w:rPr>
+      </w:pPr>
+      <w:r>
+        <w:rPr>
+          <w:lang w:val="es-ES" w:eastAsia="es-ES"/>
+        </w:rPr>
+        <w:t xml:space="preserve">Equipo de desarrollo: David, </w:t>
+      </w:r>
+      <w:proofErr w:type="spellStart"/>
+      <w:r>
+        <w:rPr>
+          <w:lang w:val="es-ES" w:eastAsia="es-ES"/>
+        </w:rPr>
+        <w:t>Ian</w:t>
+      </w:r>
+      <w:proofErr w:type="spellEnd"/>
+      <w:r>
+        <w:rPr>
+          <w:lang w:val="es-ES" w:eastAsia="es-ES"/>
+        </w:rPr>
+        <w:t xml:space="preserve"> Paul, Javier, María, Iván y Óscar.</w:t>
+      </w:r>
+    </w:p>
+    <w:p>
+      <w:pPr>
+        <w:jc w:val="both"/>
+        <w:rPr>
+          <w:lang w:val="es-ES" w:eastAsia="es-ES"/>
+        </w:rPr>
+      </w:pPr>
+    </w:p>
+    <w:p>
+      <w:pPr>
+        <w:jc w:val="both"/>
+        <w:rPr>
+          <w:lang w:val="es-ES" w:eastAsia="es-ES"/>
+        </w:rPr>
+      </w:pPr>
+      <w:r>
+        <w:rPr>
+          <w:lang w:val="es-ES" w:eastAsia="es-ES"/>
+        </w:rPr>
+        <w:t xml:space="preserve">El rol de dueño de producto se ha asignado a la persona que propuso la idea que se va a desarrollar mientras que el de </w:t>
+      </w:r>
+      <w:proofErr w:type="spellStart"/>
+      <w:r>
+        <w:rPr>
+          <w:lang w:val="es-ES" w:eastAsia="es-ES"/>
+        </w:rPr>
+        <w:t>Scrum</w:t>
+      </w:r>
+      <w:proofErr w:type="spellEnd"/>
+      <w:r>
+        <w:rPr>
+          <w:lang w:val="es-ES" w:eastAsia="es-ES"/>
+        </w:rPr>
+        <w:t xml:space="preserve"> </w:t>
+      </w:r>
+      <w:proofErr w:type="gramStart"/>
+      <w:r>
+        <w:rPr>
+          <w:lang w:val="es-ES" w:eastAsia="es-ES"/>
+        </w:rPr>
+        <w:t>Master</w:t>
+      </w:r>
+      <w:proofErr w:type="gramEnd"/>
+      <w:r>
+        <w:rPr>
+          <w:lang w:val="es-ES" w:eastAsia="es-ES"/>
+        </w:rPr>
+        <w:t xml:space="preserve"> se ha asignado </w:t>
+      </w:r>
+      <w:r>
+        <w:rPr>
+          <w:highlight w:val="yellow"/>
+          <w:lang w:val="es-ES" w:eastAsia="es-ES"/>
+        </w:rPr>
+        <w:t>a…</w:t>
+      </w:r>
+    </w:p>
+    <w:p>
+      <w:pPr>
+        <w:jc w:val="both"/>
+        <w:rPr>
+          <w:lang w:val="es-ES" w:eastAsia="es-ES"/>
+        </w:rPr>
+      </w:pPr>
+    </w:p>
+    <w:p>
+      <w:pPr>
+        <w:jc w:val="both"/>
         <w:rPr>
           <w:lang w:val="es-ES" w:eastAsia="es-ES"/>
         </w:rPr>
@@ -1944,28 +2898,17 @@
           <w:numId w:val="2"/>
         </w:numPr>
         <w:ind w:left="431" w:hanging="431"/>
-        <w:rPr>
-          <w:lang w:val="es-ES"/>
-        </w:rPr>
-      </w:pPr>
-      <w:bookmarkStart w:id="2" w:name="_Toc525568209"/>
-      <w:r>
-        <w:rPr>
-          <w:lang w:val="es-ES"/>
-        </w:rPr>
-        <w:t>V</w:t>
-      </w:r>
-      <w:r>
-        <w:rPr>
-          <w:lang w:val="es-ES"/>
-        </w:rPr>
-        <w:t>i</w:t>
-      </w:r>
-      <w:r>
-        <w:rPr>
-          <w:lang w:val="es-ES"/>
-        </w:rPr>
-        <w:t>sión</w:t>
+        <w:jc w:val="both"/>
+        <w:rPr>
+          <w:lang w:val="es-ES"/>
+        </w:rPr>
+      </w:pPr>
+      <w:bookmarkStart w:id="2" w:name="_Toc525730303"/>
+      <w:r>
+        <w:rPr>
+          <w:lang w:val="es-ES"/>
+        </w:rPr>
+        <w:t>Visión</w:t>
       </w:r>
       <w:bookmarkEnd w:id="2"/>
     </w:p>
@@ -1977,8 +2920,9 @@
           <w:numId w:val="2"/>
         </w:numPr>
         <w:ind w:left="578" w:hanging="578"/>
-      </w:pPr>
-      <w:bookmarkStart w:id="3" w:name="_Toc525568210"/>
+        <w:jc w:val="both"/>
+      </w:pPr>
+      <w:bookmarkStart w:id="3" w:name="_Toc525730304"/>
       <w:proofErr w:type="spellStart"/>
       <w:r>
         <w:t>Mission</w:t>
@@ -1996,6 +2940,7 @@
     </w:p>
     <w:p>
       <w:pPr>
+        <w:jc w:val="both"/>
         <w:rPr>
           <w:lang w:val="es-ES"/>
         </w:rPr>
@@ -2032,8 +2977,9 @@
           <w:numId w:val="2"/>
         </w:numPr>
         <w:ind w:left="578" w:hanging="578"/>
-      </w:pPr>
-      <w:bookmarkStart w:id="4" w:name="_Toc525568211"/>
+        <w:jc w:val="both"/>
+      </w:pPr>
+      <w:bookmarkStart w:id="4" w:name="_Toc525730305"/>
       <w:r>
         <w:t>Características del producto</w:t>
       </w:r>
@@ -2041,6 +2987,7 @@
     </w:p>
     <w:p>
       <w:pPr>
+        <w:jc w:val="both"/>
         <w:rPr>
           <w:lang w:val="es-ES"/>
         </w:rPr>
@@ -2071,55 +3018,49 @@
         <w:rPr>
           <w:lang w:val="es-ES"/>
         </w:rPr>
-        <w:t xml:space="preserve"> sino que, con una </w:t>
-      </w:r>
-      <w:r>
-        <w:rPr>
-          <w:lang w:val="es-ES"/>
-        </w:rPr>
-        <w:t>simple Tablet, puedes realizar tu pedido y que éste llegue directamente a cocina, reduciendo las esperas para recibir tu comida.</w:t>
+        <w:t xml:space="preserve"> sino que, con una simple Tablet, puedes realizar tu pedido y que éste llegue directamente a cocina, reduciendo las esperas para recibir tu comida.</w:t>
       </w:r>
     </w:p>
     <w:p>
       <w:pPr>
-        <w:rPr>
-          <w:lang w:val="es-ES"/>
-        </w:rPr>
-      </w:pPr>
-      <w:r>
-        <w:rPr>
-          <w:lang w:val="es-ES"/>
-        </w:rPr>
-        <w:t>La aplicación proporciona una visión clara de la carta, pudiendo ver información e imágenes de cada plato, incluyendo los alérg</w:t>
-      </w:r>
-      <w:r>
-        <w:rPr>
-          <w:lang w:val="es-ES"/>
-        </w:rPr>
-        <w:t>enos. Además, la aplicación permitirá saber el tiempo de espera, el total de la cuenta y realizar pagos.</w:t>
+        <w:jc w:val="both"/>
+        <w:rPr>
+          <w:lang w:val="es-ES"/>
+        </w:rPr>
+      </w:pPr>
+      <w:r>
+        <w:rPr>
+          <w:lang w:val="es-ES"/>
+        </w:rPr>
+        <w:lastRenderedPageBreak/>
+        <w:t>La aplicación proporciona una visión clara de la carta, pudiendo ver información e imágenes de cada plato, incluyendo los alérgenos. Además, la aplicación permitirá saber el tiempo de espera, el total de la cuenta y realizar pagos.</w:t>
       </w:r>
     </w:p>
     <w:p>
       <w:pPr>
-        <w:rPr>
-          <w:lang w:val="es-ES"/>
-        </w:rPr>
-      </w:pPr>
-      <w:r>
-        <w:rPr>
-          <w:lang w:val="es-ES"/>
-        </w:rPr>
-        <w:t>También permitirá llevar a cabo un control del stock, avisando cuando haya que reponer un tipo de producto concreto e impidiendo que el cliente pueda s</w:t>
-      </w:r>
-      <w:r>
-        <w:rPr>
-          <w:lang w:val="es-ES"/>
-        </w:rPr>
-        <w:t xml:space="preserve">eleccionar un plato que no pueda ser elaborado correctamente. </w:t>
-      </w:r>
+        <w:jc w:val="both"/>
+        <w:rPr>
+          <w:lang w:val="es-ES"/>
+        </w:rPr>
+      </w:pPr>
     </w:p>
     <w:p>
       <w:pPr>
+        <w:jc w:val="both"/>
+        <w:rPr>
+          <w:lang w:val="es-ES"/>
+        </w:rPr>
+      </w:pPr>
+      <w:r>
+        <w:rPr>
+          <w:lang w:val="es-ES"/>
+        </w:rPr>
+        <w:t xml:space="preserve">También permitirá llevar a cabo un control del stock, avisando cuando haya que reponer un tipo de producto concreto e impidiendo que el cliente pueda seleccionar un plato que no pueda ser elaborado correctamente. </w:t>
+      </w:r>
+    </w:p>
+    <w:p>
+      <w:pPr>
+        <w:jc w:val="both"/>
         <w:rPr>
           <w:lang w:val="es-ES"/>
         </w:rPr>
@@ -2133,16 +3074,17 @@
           <w:numId w:val="2"/>
         </w:numPr>
         <w:ind w:left="578" w:hanging="578"/>
-      </w:pPr>
-      <w:bookmarkStart w:id="5" w:name="_Toc525568212"/>
-      <w:r>
-        <w:lastRenderedPageBreak/>
+        <w:jc w:val="both"/>
+      </w:pPr>
+      <w:bookmarkStart w:id="5" w:name="_Toc525730306"/>
+      <w:r>
         <w:t>Valor del Producto</w:t>
       </w:r>
       <w:bookmarkEnd w:id="5"/>
     </w:p>
     <w:p>
       <w:pPr>
+        <w:jc w:val="both"/>
         <w:rPr>
           <w:lang w:val="es-ES"/>
         </w:rPr>
@@ -2161,6 +3103,7 @@
           <w:ilvl w:val="0"/>
           <w:numId w:val="4"/>
         </w:numPr>
+        <w:jc w:val="both"/>
         <w:rPr>
           <w:lang w:val="es-ES"/>
         </w:rPr>
@@ -2176,13 +3119,7 @@
         <w:rPr>
           <w:lang w:val="es-ES"/>
         </w:rPr>
-        <w:t xml:space="preserve"> Este producto brindará en su local una serie de mejoras que provocará una reducción de tiempos de espera de los clientes, teniendo posibilidad de servir más comidas con un menor número de empleados y mejorando la satisfacción de los clientes. También faci</w:t>
-      </w:r>
-      <w:r>
-        <w:rPr>
-          <w:lang w:val="es-ES"/>
-        </w:rPr>
-        <w:t>litará la gestión de las comandas y facturas, ayudando a los cierres de la caja y generación de documentación fiscal.</w:t>
+        <w:t xml:space="preserve"> Este producto brindará en su local una serie de mejoras que provocará una reducción de tiempos de espera de los clientes, teniendo posibilidad de servir más comidas con un menor número de empleados y mejorando la satisfacción de los clientes. También facilitará la gestión de las comandas y facturas, ayudando a los cierres de la caja y generación de documentación fiscal.</w:t>
       </w:r>
     </w:p>
     <w:p>
@@ -2192,6 +3129,7 @@
           <w:ilvl w:val="0"/>
           <w:numId w:val="4"/>
         </w:numPr>
+        <w:jc w:val="both"/>
         <w:rPr>
           <w:b/>
           <w:lang w:val="es-ES"/>
@@ -2216,19 +3154,85 @@
         <w:rPr>
           <w:lang w:val="es-ES"/>
         </w:rPr>
-        <w:t xml:space="preserve"> disminuirá la carga de trabajo. Los cocineros, recibirán comandas claras lo que evitará malen</w:t>
-      </w:r>
-      <w:r>
-        <w:rPr>
-          <w:lang w:val="es-ES"/>
-        </w:rPr>
-        <w:t>tendidos entre sala y cocina proporcionando un mayor control sobre las mesas ocupadas, además estos poseerán un control total sobre el stock de alimentos. Los camareros, podrán dedicar mayor tiempo a otras gestiones tales como servir, cobrar o proporcionar</w:t>
-      </w:r>
-      <w:r>
-        <w:rPr>
-          <w:lang w:val="es-ES"/>
-        </w:rPr>
-        <w:t xml:space="preserve"> un trato amable al cliente.</w:t>
+        <w:t xml:space="preserve"> disminuirá la c</w:t>
+      </w:r>
+      <w:r>
+        <w:rPr>
+          <w:lang w:val="es-ES"/>
+        </w:rPr>
+        <w:t>arga de trabajo. Los cocineros</w:t>
+      </w:r>
+      <w:r>
+        <w:rPr>
+          <w:lang w:val="es-ES"/>
+        </w:rPr>
+        <w:t xml:space="preserve"> recibirán comandas claras lo que evitará malentendidos entre sala y cocina</w:t>
+      </w:r>
+      <w:r>
+        <w:rPr>
+          <w:lang w:val="es-ES"/>
+        </w:rPr>
+        <w:t>,</w:t>
+      </w:r>
+      <w:r>
+        <w:rPr>
+          <w:lang w:val="es-ES"/>
+        </w:rPr>
+        <w:t xml:space="preserve"> proporcionando un mayor con</w:t>
+      </w:r>
+      <w:r>
+        <w:rPr>
+          <w:lang w:val="es-ES"/>
+        </w:rPr>
+        <w:t>trol sobre las mesas ocupadas. A</w:t>
+      </w:r>
+      <w:r>
+        <w:rPr>
+          <w:lang w:val="es-ES"/>
+        </w:rPr>
+        <w:t>demás</w:t>
+      </w:r>
+      <w:r>
+        <w:rPr>
+          <w:lang w:val="es-ES"/>
+        </w:rPr>
+        <w:t>,</w:t>
+      </w:r>
+      <w:r>
+        <w:rPr>
+          <w:lang w:val="es-ES"/>
+        </w:rPr>
+        <w:t xml:space="preserve"> estos poseerán un control total sobre el st</w:t>
+      </w:r>
+      <w:r>
+        <w:rPr>
+          <w:lang w:val="es-ES"/>
+        </w:rPr>
+        <w:t>ock de alimentos. Los camareros</w:t>
+      </w:r>
+      <w:r>
+        <w:rPr>
+          <w:lang w:val="es-ES"/>
+        </w:rPr>
+        <w:t xml:space="preserve"> podrán dedicar mayor tiempo a otras gestiones tales como servir o proporcionar un trato amable al cliente</w:t>
+      </w:r>
+      <w:r>
+        <w:rPr>
+          <w:lang w:val="es-ES"/>
+        </w:rPr>
+        <w:t>, entre ot</w:t>
+      </w:r>
+      <w:r>
+        <w:rPr>
+          <w:lang w:val="es-ES"/>
+        </w:rPr>
+        <w:t>ros</w:t>
+      </w:r>
+      <w:r>
+        <w:rPr>
+          <w:lang w:val="es-ES"/>
+        </w:rPr>
+        <w:t>.</w:t>
       </w:r>
       <w:r>
         <w:rPr>
@@ -2245,6 +3249,7 @@
           <w:ilvl w:val="0"/>
           <w:numId w:val="4"/>
         </w:numPr>
+        <w:jc w:val="both"/>
         <w:rPr>
           <w:b/>
           <w:lang w:val="es-ES"/>
@@ -2261,18 +3266,25 @@
         <w:rPr>
           <w:lang w:val="es-ES"/>
         </w:rPr>
-        <w:t>los principales valores que aporta esta aplicación web a los clientes son: rapidez, facilidad de uso y proporciona una gran información sobre los alimentos o platos a consumir además de un control</w:t>
-      </w:r>
-      <w:r>
-        <w:rPr>
-          <w:lang w:val="es-ES"/>
-        </w:rPr>
-        <w:t xml:space="preserve"> de la factura.</w:t>
+        <w:t>los principales valores que aporta esta aplicación web a los clientes son: rapidez, facilidad de uso y proporciona una gran información sobre los alimentos o platos a consumir además de un control de la factura</w:t>
+      </w:r>
+      <w:r>
+        <w:rPr>
+          <w:lang w:val="es-ES"/>
+        </w:rPr>
+        <w:t xml:space="preserve"> total</w:t>
+      </w:r>
+      <w:r>
+        <w:rPr>
+          <w:lang w:val="es-ES"/>
+        </w:rPr>
+        <w:t>.</w:t>
       </w:r>
     </w:p>
     <w:p>
       <w:pPr>
         <w:spacing w:line="259" w:lineRule="auto"/>
+        <w:jc w:val="both"/>
         <w:rPr>
           <w:lang w:val="es-ES"/>
         </w:rPr>
@@ -2286,11 +3298,12 @@
           <w:numId w:val="2"/>
         </w:numPr>
         <w:ind w:left="431" w:hanging="431"/>
-        <w:rPr>
-          <w:lang w:val="es-ES"/>
-        </w:rPr>
-      </w:pPr>
-      <w:bookmarkStart w:id="6" w:name="_Toc525568213"/>
+        <w:jc w:val="both"/>
+        <w:rPr>
+          <w:lang w:val="es-ES"/>
+        </w:rPr>
+      </w:pPr>
+      <w:bookmarkStart w:id="6" w:name="_Toc525730307"/>
       <w:r>
         <w:rPr>
           <w:lang w:val="es-ES"/>
@@ -2301,34 +3314,32 @@
     </w:p>
     <w:p>
       <w:pPr>
-        <w:rPr>
-          <w:lang w:val="es-ES"/>
-        </w:rPr>
-      </w:pPr>
-      <w:r>
-        <w:rPr>
-          <w:lang w:val="es-ES"/>
-        </w:rPr>
-        <w:t>(Clientes)</w:t>
-      </w:r>
+        <w:pStyle w:val="Ttulo2"/>
+        <w:numPr>
+          <w:ilvl w:val="1"/>
+          <w:numId w:val="2"/>
+        </w:numPr>
+        <w:ind w:left="578" w:hanging="578"/>
+        <w:jc w:val="both"/>
+      </w:pPr>
+      <w:bookmarkStart w:id="7" w:name="_Toc525730308"/>
+      <w:r>
+        <w:t>Clientes</w:t>
+      </w:r>
+      <w:bookmarkEnd w:id="7"/>
     </w:p>
     <w:p>
       <w:pPr>
-        <w:rPr>
-          <w:lang w:val="es-ES"/>
-        </w:rPr>
-      </w:pPr>
-      <w:r>
-        <w:rPr>
-          <w:lang w:val="es-ES"/>
-        </w:rPr>
-        <w:t>El cliente podrá consultar los platos y bebidas que ofrece el establecimiento, pudiendo hacer uso de un filtro para facilitar la elección. Podrá añadir peticiones personales a cada uno de los platos. El comensal adem</w:t>
-      </w:r>
-      <w:r>
-        <w:rPr>
-          <w:lang w:val="es-ES"/>
-        </w:rPr>
-        <w:t xml:space="preserve">ás podrá visualizar tanto el coste total del pedido, como el tiempo estimado de espera. </w:t>
+        <w:jc w:val="both"/>
+        <w:rPr>
+          <w:lang w:val="es-ES"/>
+        </w:rPr>
+      </w:pPr>
+      <w:r>
+        <w:rPr>
+          <w:lang w:val="es-ES"/>
+        </w:rPr>
+        <w:t xml:space="preserve">El cliente podrá consultar los platos y bebidas que ofrece el establecimiento, pudiendo hacer uso de un filtro para facilitar la elección. Podrá añadir peticiones personales a cada uno de los platos. El comensal además podrá visualizar tanto el coste total del pedido, como el tiempo estimado de espera. </w:t>
       </w:r>
       <w:proofErr w:type="spellStart"/>
       <w:r>
@@ -2342,76 +3353,103 @@
         <w:rPr>
           <w:lang w:val="es-ES"/>
         </w:rPr>
-        <w:t xml:space="preserve"> pondrá a disposición del usuario la llamada de un camarero o responsable de la sala. </w:t>
+        <w:t xml:space="preserve"> pondrá a disposición del usuario la llamada </w:t>
+      </w:r>
+      <w:r>
+        <w:rPr>
+          <w:lang w:val="es-ES"/>
+        </w:rPr>
+        <w:t>a</w:t>
+      </w:r>
+      <w:r>
+        <w:rPr>
+          <w:lang w:val="es-ES"/>
+        </w:rPr>
+        <w:t xml:space="preserve"> un camarero o responsable de la sala. </w:t>
       </w:r>
     </w:p>
     <w:p>
       <w:pPr>
-        <w:rPr>
-          <w:lang w:val="es-ES"/>
-        </w:rPr>
-      </w:pPr>
-      <w:r>
-        <w:rPr>
-          <w:lang w:val="es-ES"/>
-        </w:rPr>
-        <w:t>(Trabajadores)</w:t>
-      </w:r>
+        <w:pStyle w:val="Ttulo2"/>
+        <w:numPr>
+          <w:ilvl w:val="1"/>
+          <w:numId w:val="2"/>
+        </w:numPr>
+        <w:ind w:left="578" w:hanging="578"/>
+        <w:jc w:val="both"/>
+      </w:pPr>
+      <w:bookmarkStart w:id="8" w:name="_Toc525730309"/>
+      <w:r>
+        <w:t>Trabajadores</w:t>
+      </w:r>
+      <w:bookmarkEnd w:id="8"/>
     </w:p>
     <w:p>
       <w:pPr>
-        <w:rPr>
-          <w:lang w:val="es-ES"/>
-        </w:rPr>
-      </w:pPr>
-      <w:r>
-        <w:rPr>
-          <w:lang w:val="es-ES"/>
-        </w:rPr>
-        <w:t xml:space="preserve">La aplicación web proporcionará a cocineros un listado de </w:t>
-      </w:r>
-      <w:r>
-        <w:rPr>
-          <w:lang w:val="es-ES"/>
-        </w:rPr>
-        <w:t>las comandas con las observaciones escritas por el cliente. Los camareros podrán visualizar los pedidos de cada mesa, si necesitan atención o desean realizar el pago del pedido y marcarla como pagada.</w:t>
+        <w:jc w:val="both"/>
+        <w:rPr>
+          <w:lang w:val="es-ES"/>
+        </w:rPr>
+      </w:pPr>
+      <w:r>
+        <w:rPr>
+          <w:lang w:val="es-ES"/>
+        </w:rPr>
+        <w:t>La aplicación web proporcionará a cocineros un listado de las comandas con las observac</w:t>
+      </w:r>
+      <w:r>
+        <w:rPr>
+          <w:lang w:val="es-ES"/>
+        </w:rPr>
+        <w:t>iones escritas por el cliente. Por otro lado, l</w:t>
+      </w:r>
+      <w:r>
+        <w:rPr>
+          <w:lang w:val="es-ES"/>
+        </w:rPr>
+        <w:t>os camareros podrán visualizar los pedidos de cada mesa, si necesitan atención o desean realizar el pago del pedido y marcarla como pagada.</w:t>
       </w:r>
     </w:p>
     <w:p>
       <w:pPr>
-        <w:rPr>
-          <w:lang w:val="es-ES"/>
-        </w:rPr>
-      </w:pPr>
-      <w:r>
-        <w:rPr>
-          <w:lang w:val="es-ES"/>
-        </w:rPr>
-        <w:t>(Dueño)</w:t>
-      </w:r>
+        <w:pStyle w:val="Ttulo2"/>
+        <w:numPr>
+          <w:ilvl w:val="1"/>
+          <w:numId w:val="2"/>
+        </w:numPr>
+        <w:ind w:left="578" w:hanging="578"/>
+        <w:jc w:val="both"/>
+      </w:pPr>
+      <w:bookmarkStart w:id="9" w:name="_Toc525730310"/>
+      <w:r>
+        <w:lastRenderedPageBreak/>
+        <w:t>Dueño</w:t>
+      </w:r>
+      <w:bookmarkEnd w:id="9"/>
     </w:p>
     <w:p>
       <w:pPr>
-        <w:rPr>
-          <w:lang w:val="es-ES"/>
-        </w:rPr>
-      </w:pPr>
-      <w:r>
-        <w:rPr>
-          <w:lang w:val="es-ES"/>
-        </w:rPr>
-        <w:lastRenderedPageBreak/>
-        <w:t>El dueño podrá verificar si el cierre de caja e</w:t>
-      </w:r>
-      <w:r>
-        <w:rPr>
-          <w:lang w:val="es-ES"/>
-        </w:rPr>
-        <w:t>s correcto y tener un control completo del stock de alimentos.</w:t>
+        <w:jc w:val="both"/>
+        <w:rPr>
+          <w:lang w:val="es-ES"/>
+        </w:rPr>
+      </w:pPr>
+      <w:r>
+        <w:rPr>
+          <w:lang w:val="es-ES"/>
+        </w:rPr>
+        <w:t>El dueño podrá verificar si el cierre de caja es correcto y tener un control completo del stock de alimentos.</w:t>
+      </w:r>
+      <w:r>
+        <w:rPr>
+          <w:lang w:val="es-ES"/>
+        </w:rPr>
+        <w:t xml:space="preserve"> Además, gracias al historial de facturas, podrá tener la información de facturación que precise para realizar tareas fiscales.</w:t>
       </w:r>
     </w:p>
     <w:p>
       <w:pPr>
+        <w:jc w:val="both"/>
         <w:rPr>
           <w:lang w:val="es-ES"/>
         </w:rPr>
@@ -2425,18 +3463,19 @@
           <w:numId w:val="2"/>
         </w:numPr>
         <w:ind w:left="431" w:hanging="431"/>
-        <w:rPr>
-          <w:lang w:val="es-ES"/>
-        </w:rPr>
-      </w:pPr>
-      <w:bookmarkStart w:id="7" w:name="_Toc525568214"/>
+        <w:jc w:val="both"/>
+        <w:rPr>
+          <w:lang w:val="es-ES"/>
+        </w:rPr>
+      </w:pPr>
+      <w:bookmarkStart w:id="10" w:name="_Toc525730311"/>
       <w:r>
         <w:rPr>
           <w:lang w:val="es-ES"/>
         </w:rPr>
         <w:t>Estrategia</w:t>
       </w:r>
-      <w:bookmarkEnd w:id="7"/>
+      <w:bookmarkEnd w:id="10"/>
     </w:p>
     <w:p>
       <w:pPr>
@@ -2446,497 +3485,112 @@
           <w:numId w:val="2"/>
         </w:numPr>
         <w:ind w:left="578" w:hanging="578"/>
-      </w:pPr>
-      <w:bookmarkStart w:id="8" w:name="_Toc525568215"/>
+        <w:jc w:val="both"/>
+      </w:pPr>
+      <w:bookmarkStart w:id="11" w:name="_Toc525730312"/>
       <w:r>
         <w:t>Hitos</w:t>
       </w:r>
-      <w:bookmarkEnd w:id="8"/>
+      <w:bookmarkEnd w:id="11"/>
     </w:p>
     <w:p>
       <w:pPr>
-        <w:ind w:left="578" w:hanging="578"/>
-      </w:pPr>
-      <w:r>
-        <w:t xml:space="preserve">El </w:t>
-      </w:r>
-      <w:proofErr w:type="spellStart"/>
-      <w:r>
-        <w:t>desarrollo</w:t>
-      </w:r>
-      <w:proofErr w:type="spellEnd"/>
-      <w:r>
-        <w:t xml:space="preserve"> del </w:t>
-      </w:r>
-      <w:proofErr w:type="spellStart"/>
-      <w:r>
-        <w:t>producto</w:t>
-      </w:r>
-      <w:proofErr w:type="spellEnd"/>
-      <w:r>
-        <w:t xml:space="preserve"> se </w:t>
-      </w:r>
-      <w:proofErr w:type="spellStart"/>
-      <w:r>
-        <w:t>plantea</w:t>
-      </w:r>
-      <w:proofErr w:type="spellEnd"/>
-      <w:r>
-        <w:t xml:space="preserve"> </w:t>
-      </w:r>
-      <w:proofErr w:type="spellStart"/>
-      <w:r>
-        <w:t>sobre</w:t>
-      </w:r>
-      <w:proofErr w:type="spellEnd"/>
-      <w:r>
-        <w:t xml:space="preserve"> 6 </w:t>
-      </w:r>
-      <w:proofErr w:type="spellStart"/>
-      <w:r>
-        <w:t>meses</w:t>
-      </w:r>
-      <w:proofErr w:type="spellEnd"/>
-      <w:r>
-        <w:t xml:space="preserve"> de </w:t>
-      </w:r>
-      <w:proofErr w:type="spellStart"/>
-      <w:r>
-        <w:t>duración</w:t>
-      </w:r>
-      <w:proofErr w:type="spellEnd"/>
-      <w:r>
-        <w:t xml:space="preserve">, de los </w:t>
-      </w:r>
-      <w:proofErr w:type="spellStart"/>
-      <w:proofErr w:type="gramStart"/>
-      <w:r>
-        <w:t>cuales</w:t>
-      </w:r>
-      <w:proofErr w:type="spellEnd"/>
-      <w:r>
-        <w:t xml:space="preserve"> ,</w:t>
-      </w:r>
-      <w:proofErr w:type="gramEnd"/>
-      <w:r>
-        <w:t xml:space="preserve"> los </w:t>
-      </w:r>
-      <w:proofErr w:type="spellStart"/>
-      <w:r>
-        <w:t>primeros</w:t>
-      </w:r>
-      <w:proofErr w:type="spellEnd"/>
-      <w:r>
-        <w:t xml:space="preserve"> 4 </w:t>
-      </w:r>
-      <w:proofErr w:type="spellStart"/>
-      <w:r>
+        <w:jc w:val="both"/>
+        <w:rPr>
+          <w:lang w:val="es-ES"/>
+        </w:rPr>
+      </w:pPr>
+      <w:r>
+        <w:rPr>
+          <w:lang w:val="es-ES"/>
+        </w:rPr>
+        <w:t xml:space="preserve">El desarrollo </w:t>
+      </w:r>
+      <w:r>
+        <w:rPr>
+          <w:lang w:val="es-ES"/>
+        </w:rPr>
+        <w:t xml:space="preserve">total </w:t>
+      </w:r>
+      <w:r>
+        <w:rPr>
+          <w:lang w:val="es-ES"/>
+        </w:rPr>
+        <w:t xml:space="preserve">del producto se plantea sobre </w:t>
+      </w:r>
+      <w:r>
+        <w:rPr>
+          <w:lang w:val="es-ES"/>
+        </w:rPr>
+        <w:t xml:space="preserve">un año de duración, de los cuales, los primeros seis </w:t>
+      </w:r>
+      <w:r>
+        <w:rPr>
+          <w:lang w:val="es-ES"/>
+        </w:rPr>
         <w:t>estarán</w:t>
       </w:r>
-      <w:proofErr w:type="spellEnd"/>
+      <w:r>
+        <w:rPr>
+          <w:lang w:val="es-ES"/>
+        </w:rPr>
+        <w:t xml:space="preserve"> dedicados al desarrollo y pruebas de las funcionalidades básicas del sistema. Los seis siguientes, estarán destinados a las pruebas en un restaurante, inclusión de sistemas de pago, posibilidad de utilización de la plataforma en distintos locales, posibilidad de añadir licencias de uso y posibles mejoras.</w:t>
+      </w:r>
     </w:p>
     <w:p>
       <w:pPr>
-        <w:ind w:left="578" w:hanging="578"/>
-      </w:pPr>
-      <w:proofErr w:type="spellStart"/>
-      <w:r>
-        <w:t>dedicados</w:t>
-      </w:r>
-      <w:proofErr w:type="spellEnd"/>
-      <w:r>
-        <w:t xml:space="preserve"> al </w:t>
-      </w:r>
-      <w:proofErr w:type="spellStart"/>
-      <w:r>
-        <w:t>desarrollo</w:t>
-      </w:r>
-      <w:proofErr w:type="spellEnd"/>
-      <w:r>
-        <w:t xml:space="preserve"> de la </w:t>
-      </w:r>
-      <w:proofErr w:type="spellStart"/>
-      <w:r>
-        <w:t>aplicación</w:t>
-      </w:r>
-      <w:proofErr w:type="spellEnd"/>
-      <w:r>
-        <w:t xml:space="preserve"> a </w:t>
-      </w:r>
-      <w:proofErr w:type="spellStart"/>
-      <w:r>
-        <w:t>usar</w:t>
-      </w:r>
-      <w:proofErr w:type="spellEnd"/>
-      <w:r>
-        <w:t xml:space="preserve"> por los </w:t>
-      </w:r>
-      <w:proofErr w:type="spellStart"/>
-      <w:r>
-        <w:t>usuarios</w:t>
-      </w:r>
-      <w:proofErr w:type="spellEnd"/>
-      <w:r>
-        <w:t xml:space="preserve"> y los </w:t>
-      </w:r>
-      <w:r>
-        <w:t xml:space="preserve">2 </w:t>
-      </w:r>
-      <w:proofErr w:type="spellStart"/>
-      <w:r>
-        <w:t>últimos</w:t>
-      </w:r>
-      <w:proofErr w:type="spellEnd"/>
-      <w:r>
-        <w:t xml:space="preserve"> </w:t>
-      </w:r>
-      <w:proofErr w:type="spellStart"/>
-      <w:r>
-        <w:t>orientados</w:t>
-      </w:r>
-      <w:proofErr w:type="spellEnd"/>
-      <w:r>
-        <w:t xml:space="preserve"> al </w:t>
-      </w:r>
-      <w:proofErr w:type="spellStart"/>
-      <w:r>
-        <w:t>despliegue</w:t>
-      </w:r>
-      <w:proofErr w:type="spellEnd"/>
-      <w:r>
+        <w:jc w:val="both"/>
+        <w:rPr>
+          <w:lang w:val="es-ES"/>
+        </w:rPr>
+      </w:pPr>
+      <w:r>
+        <w:rPr>
+          <w:lang w:val="es-ES"/>
+        </w:rPr>
         <w:t xml:space="preserve"> </w:t>
       </w:r>
     </w:p>
     <w:p>
-      <w:r>
-        <w:t xml:space="preserve">y </w:t>
+      <w:pPr>
+        <w:jc w:val="both"/>
+        <w:rPr>
+          <w:lang w:val="es-ES"/>
+        </w:rPr>
+      </w:pPr>
+      <w:r>
+        <w:rPr>
+          <w:lang w:val="es-ES"/>
+        </w:rPr>
+        <w:t xml:space="preserve">Durante el desarrollo y pruebas de los seis primeros meses, dado que se utiliza la metodología </w:t>
       </w:r>
       <w:proofErr w:type="spellStart"/>
       <w:r>
-        <w:t>pruebas</w:t>
+        <w:rPr>
+          <w:lang w:val="es-ES"/>
+        </w:rPr>
+        <w:t>Scrum</w:t>
       </w:r>
       <w:proofErr w:type="spellEnd"/>
       <w:r>
-        <w:t xml:space="preserve"> </w:t>
-      </w:r>
-      <w:proofErr w:type="spellStart"/>
-      <w:r>
-        <w:t>piloto</w:t>
-      </w:r>
-      <w:proofErr w:type="spellEnd"/>
-      <w:r>
-        <w:t xml:space="preserve"> </w:t>
-      </w:r>
-      <w:proofErr w:type="spellStart"/>
-      <w:r>
-        <w:t>en</w:t>
-      </w:r>
-      <w:proofErr w:type="spellEnd"/>
-      <w:r>
-        <w:t xml:space="preserve"> un </w:t>
-      </w:r>
-      <w:proofErr w:type="spellStart"/>
-      <w:r>
-        <w:t>restaurante</w:t>
-      </w:r>
-      <w:proofErr w:type="spellEnd"/>
-      <w:r>
-        <w:t xml:space="preserve"> del </w:t>
-      </w:r>
-      <w:proofErr w:type="spellStart"/>
-      <w:r>
-        <w:t>cliente</w:t>
-      </w:r>
-      <w:proofErr w:type="spellEnd"/>
-      <w:r>
-        <w:t>.</w:t>
-      </w:r>
-    </w:p>
-    <w:p>
-      <w:r>
-        <w:t xml:space="preserve">Durante los </w:t>
-      </w:r>
-      <w:proofErr w:type="spellStart"/>
-      <w:r>
-        <w:t>meses</w:t>
-      </w:r>
-      <w:proofErr w:type="spellEnd"/>
-      <w:r>
-        <w:t xml:space="preserve"> de </w:t>
-      </w:r>
-      <w:proofErr w:type="spellStart"/>
-      <w:r>
-        <w:t>desarrollo</w:t>
-      </w:r>
-      <w:proofErr w:type="spellEnd"/>
-      <w:r>
-        <w:t xml:space="preserve"> se </w:t>
-      </w:r>
-      <w:proofErr w:type="spellStart"/>
-      <w:r>
-        <w:t>realizarán</w:t>
-      </w:r>
-      <w:proofErr w:type="spellEnd"/>
-      <w:r>
-        <w:t xml:space="preserve"> 2 </w:t>
-      </w:r>
-      <w:proofErr w:type="spellStart"/>
-      <w:r>
-        <w:t>iteraciones</w:t>
-      </w:r>
-      <w:proofErr w:type="spellEnd"/>
-      <w:r>
-        <w:t xml:space="preserve"> </w:t>
-      </w:r>
-      <w:proofErr w:type="spellStart"/>
-      <w:r>
-        <w:t>como</w:t>
-      </w:r>
-      <w:proofErr w:type="spellEnd"/>
-      <w:r>
-        <w:t xml:space="preserve"> </w:t>
-      </w:r>
-      <w:proofErr w:type="spellStart"/>
-      <w:r>
-        <w:t>mínimo</w:t>
-      </w:r>
-      <w:proofErr w:type="spellEnd"/>
-      <w:r>
-        <w:t xml:space="preserve">, de 6 </w:t>
-      </w:r>
-      <w:proofErr w:type="spellStart"/>
-      <w:r>
-        <w:t>semanas</w:t>
-      </w:r>
-      <w:proofErr w:type="spellEnd"/>
-      <w:r>
-        <w:t xml:space="preserve"> de </w:t>
-      </w:r>
-      <w:proofErr w:type="spellStart"/>
-      <w:r>
-        <w:t>duración</w:t>
-      </w:r>
-      <w:proofErr w:type="spellEnd"/>
-      <w:r>
-        <w:t>.</w:t>
-      </w:r>
-    </w:p>
-    <w:p>
-      <w:proofErr w:type="spellStart"/>
-      <w:r>
-        <w:t>Éstos</w:t>
-      </w:r>
-      <w:proofErr w:type="spellEnd"/>
-      <w:r>
-        <w:t xml:space="preserve"> </w:t>
-      </w:r>
-      <w:proofErr w:type="spellStart"/>
-      <w:r>
-        <w:t>ocho</w:t>
-      </w:r>
-      <w:proofErr w:type="spellEnd"/>
-      <w:r>
-        <w:t xml:space="preserve"> </w:t>
-      </w:r>
-      <w:proofErr w:type="spellStart"/>
-      <w:r>
-        <w:t>meses</w:t>
-      </w:r>
-      <w:proofErr w:type="spellEnd"/>
-      <w:r>
-        <w:t xml:space="preserve"> </w:t>
-      </w:r>
-      <w:proofErr w:type="spellStart"/>
-      <w:r>
-        <w:t>ser</w:t>
-      </w:r>
-      <w:r>
-        <w:t>an</w:t>
-      </w:r>
-      <w:proofErr w:type="spellEnd"/>
-      <w:r>
-        <w:t xml:space="preserve"> el </w:t>
-      </w:r>
-      <w:proofErr w:type="spellStart"/>
-      <w:r>
-        <w:t>periodo</w:t>
-      </w:r>
-      <w:proofErr w:type="spellEnd"/>
-      <w:r>
-        <w:t xml:space="preserve"> de </w:t>
-      </w:r>
-      <w:proofErr w:type="spellStart"/>
-      <w:r>
-        <w:t>tiempo</w:t>
-      </w:r>
-      <w:proofErr w:type="spellEnd"/>
-      <w:r>
-        <w:t xml:space="preserve"> </w:t>
-      </w:r>
-      <w:proofErr w:type="spellStart"/>
-      <w:r>
-        <w:t>necesario</w:t>
-      </w:r>
-      <w:proofErr w:type="spellEnd"/>
-      <w:r>
-        <w:t xml:space="preserve"> para </w:t>
-      </w:r>
-      <w:proofErr w:type="spellStart"/>
-      <w:r>
-        <w:t>lanzar</w:t>
-      </w:r>
-      <w:proofErr w:type="spellEnd"/>
-      <w:r>
-        <w:t xml:space="preserve"> una </w:t>
-      </w:r>
-      <w:proofErr w:type="spellStart"/>
-      <w:r>
-        <w:t>primera</w:t>
-      </w:r>
-      <w:proofErr w:type="spellEnd"/>
-      <w:r>
-        <w:t xml:space="preserve"> version de la </w:t>
-      </w:r>
-      <w:proofErr w:type="spellStart"/>
-      <w:r>
-        <w:t>aplicación</w:t>
-      </w:r>
-      <w:proofErr w:type="spellEnd"/>
-      <w:r>
-        <w:t xml:space="preserve">, </w:t>
-      </w:r>
-      <w:proofErr w:type="spellStart"/>
-      <w:r>
-        <w:t>orientada</w:t>
-      </w:r>
-      <w:proofErr w:type="spellEnd"/>
-      <w:r>
-        <w:t xml:space="preserve"> para un </w:t>
-      </w:r>
-      <w:proofErr w:type="spellStart"/>
-      <w:r>
-        <w:t>restaturante</w:t>
-      </w:r>
-      <w:proofErr w:type="spellEnd"/>
-      <w:r>
-        <w:t xml:space="preserve"> </w:t>
-      </w:r>
-      <w:proofErr w:type="spellStart"/>
-      <w:r>
-        <w:t>en</w:t>
-      </w:r>
-      <w:proofErr w:type="spellEnd"/>
-      <w:r>
-        <w:t xml:space="preserve"> </w:t>
-      </w:r>
-      <w:proofErr w:type="spellStart"/>
-      <w:r>
-        <w:t>concreto</w:t>
-      </w:r>
-      <w:proofErr w:type="spellEnd"/>
-      <w:r>
-        <w:t xml:space="preserve">, </w:t>
-      </w:r>
-      <w:bookmarkStart w:id="9" w:name="_GoBack"/>
-      <w:bookmarkEnd w:id="9"/>
-      <w:r>
-        <w:t xml:space="preserve">para </w:t>
-      </w:r>
-      <w:proofErr w:type="spellStart"/>
-      <w:r>
-        <w:t>comprobar</w:t>
-      </w:r>
-      <w:proofErr w:type="spellEnd"/>
-      <w:r>
-        <w:t xml:space="preserve"> </w:t>
-      </w:r>
-      <w:proofErr w:type="spellStart"/>
-      <w:r>
-        <w:t>su</w:t>
-      </w:r>
-      <w:proofErr w:type="spellEnd"/>
-      <w:r>
-        <w:t xml:space="preserve"> </w:t>
-      </w:r>
-      <w:proofErr w:type="spellStart"/>
-      <w:r>
-        <w:t>funcionamiento</w:t>
-      </w:r>
-      <w:proofErr w:type="spellEnd"/>
-      <w:r>
-        <w:t xml:space="preserve"> y la </w:t>
-      </w:r>
-      <w:proofErr w:type="spellStart"/>
-      <w:r>
-        <w:t>mejora</w:t>
-      </w:r>
-      <w:proofErr w:type="spellEnd"/>
-      <w:r>
-        <w:t xml:space="preserve"> de la gestion y </w:t>
-      </w:r>
-      <w:proofErr w:type="spellStart"/>
-      <w:r>
-        <w:t>organizacion</w:t>
-      </w:r>
-      <w:proofErr w:type="spellEnd"/>
-      <w:r>
-        <w:t xml:space="preserve"> del </w:t>
-      </w:r>
-      <w:proofErr w:type="spellStart"/>
-      <w:r>
-        <w:t>restaurante</w:t>
-      </w:r>
-      <w:proofErr w:type="spellEnd"/>
-      <w:r>
-        <w:t xml:space="preserve">, por lo que </w:t>
-      </w:r>
-      <w:proofErr w:type="spellStart"/>
-      <w:r>
-        <w:t>necesitaríamos</w:t>
-      </w:r>
-      <w:proofErr w:type="spellEnd"/>
-      <w:r>
-        <w:t xml:space="preserve"> </w:t>
-      </w:r>
-      <w:proofErr w:type="spellStart"/>
-      <w:r>
-        <w:t>pedir</w:t>
-      </w:r>
-      <w:proofErr w:type="spellEnd"/>
-      <w:r>
-        <w:t xml:space="preserve"> </w:t>
-      </w:r>
-      <w:proofErr w:type="spellStart"/>
-      <w:r>
-        <w:t>financiación</w:t>
-      </w:r>
-      <w:proofErr w:type="spellEnd"/>
-      <w:r>
-        <w:t xml:space="preserve"> al </w:t>
-      </w:r>
-      <w:proofErr w:type="spellStart"/>
-      <w:r>
-        <w:t>menos</w:t>
-      </w:r>
-      <w:proofErr w:type="spellEnd"/>
-      <w:r>
-        <w:t xml:space="preserve"> para </w:t>
-      </w:r>
-      <w:proofErr w:type="spellStart"/>
-      <w:r>
-        <w:t>ocho</w:t>
-      </w:r>
-      <w:proofErr w:type="spellEnd"/>
-      <w:r>
-        <w:t xml:space="preserve"> </w:t>
-      </w:r>
-      <w:proofErr w:type="spellStart"/>
-      <w:r>
-        <w:t>meses</w:t>
-      </w:r>
-      <w:proofErr w:type="spellEnd"/>
-      <w:r>
-        <w:t>.</w:t>
+        <w:rPr>
+          <w:lang w:val="es-ES"/>
+        </w:rPr>
+        <w:t xml:space="preserve">, se realizarán al menos dos iteraciones, de entre cinco y seis semanas de duración cada una. Para realizar la organización de </w:t>
+      </w:r>
+      <w:bookmarkStart w:id="12" w:name="_GoBack"/>
+      <w:bookmarkEnd w:id="12"/>
+      <w:r>
+        <w:rPr>
+          <w:lang w:val="es-ES"/>
+        </w:rPr>
+        <w:t>estas</w:t>
+      </w:r>
+      <w:r>
+        <w:rPr>
+          <w:lang w:val="es-ES"/>
+        </w:rPr>
+        <w:t>, se utilizará GitHub.</w:t>
       </w:r>
     </w:p>
     <w:p>
@@ -2947,15 +3601,17 @@
           <w:numId w:val="2"/>
         </w:numPr>
         <w:ind w:left="578" w:hanging="578"/>
-      </w:pPr>
-      <w:bookmarkStart w:id="10" w:name="_Toc525568216"/>
+        <w:jc w:val="both"/>
+      </w:pPr>
+      <w:bookmarkStart w:id="13" w:name="_Toc525730313"/>
       <w:r>
         <w:t>Tipos de Clientes</w:t>
       </w:r>
-      <w:bookmarkEnd w:id="10"/>
+      <w:bookmarkEnd w:id="13"/>
     </w:p>
     <w:p>
       <w:pPr>
+        <w:jc w:val="both"/>
         <w:rPr>
           <w:lang w:val="es-ES"/>
         </w:rPr>
@@ -2972,7 +3628,13 @@
         <w:rPr>
           <w:lang w:val="es-ES"/>
         </w:rPr>
-        <w:t xml:space="preserve"> esta orientada a tres tipos de clientes</w:t>
+        <w:t xml:space="preserve"> está</w:t>
+      </w:r>
+      <w:r>
+        <w:rPr>
+          <w:lang w:val="es-ES"/>
+        </w:rPr>
+        <w:t xml:space="preserve"> orientada a tres tipos de clientes</w:t>
       </w:r>
       <w:r>
         <w:rPr>
@@ -2990,7 +3652,19 @@
         <w:rPr>
           <w:lang w:val="es-ES"/>
         </w:rPr>
-        <w:t xml:space="preserve">propietario del restaurante para que pueda supervisar el correcto funcionamiento del establecimiento, </w:t>
+        <w:t xml:space="preserve">propietario del restaurante </w:t>
+      </w:r>
+      <w:r>
+        <w:rPr>
+          <w:lang w:val="es-ES"/>
+        </w:rPr>
+        <w:t>que podrá</w:t>
+      </w:r>
+      <w:r>
+        <w:rPr>
+          <w:lang w:val="es-ES"/>
+        </w:rPr>
+        <w:t xml:space="preserve"> supervisar el correcto funcionamiento del establecimiento, </w:t>
       </w:r>
       <w:r>
         <w:rPr>
@@ -3002,20 +3676,67 @@
         <w:rPr>
           <w:lang w:val="es-ES"/>
         </w:rPr>
-        <w:t>trabajadores del restaurante para llevar a cabo el servicio de las mesas y proporcionar una buena atención a los clientes y por ultimo los comensales a los que permitirá poder elegir y pedir los productos proporcionados por dicha aplicación sin ningún tipo de espera.</w:t>
-      </w:r>
-    </w:p>
-    <w:p>
-      <w:pPr>
-        <w:rPr>
-          <w:lang w:val="es-ES"/>
-        </w:rPr>
-      </w:pPr>
-      <w:r>
-        <w:rPr>
-          <w:lang w:val="es-ES"/>
-        </w:rPr>
-        <w:t>En el primer lanzamiento, éstos serán los tipos de clientes que se podrán observar.</w:t>
+        <w:t xml:space="preserve">trabajadores del restaurante </w:t>
+      </w:r>
+      <w:r>
+        <w:rPr>
+          <w:lang w:val="es-ES"/>
+        </w:rPr>
+        <w:t>que podrán</w:t>
+      </w:r>
+      <w:r>
+        <w:rPr>
+          <w:lang w:val="es-ES"/>
+        </w:rPr>
+        <w:t xml:space="preserve"> llevar a cabo el servicio de las mesas y proporcionar una buena</w:t>
+      </w:r>
+      <w:r>
+        <w:rPr>
+          <w:lang w:val="es-ES"/>
+        </w:rPr>
+        <w:t xml:space="preserve"> atención a los clientes y, por ú</w:t>
+      </w:r>
+      <w:r>
+        <w:rPr>
+          <w:lang w:val="es-ES"/>
+        </w:rPr>
+        <w:t>ltimo</w:t>
+      </w:r>
+      <w:r>
+        <w:rPr>
+          <w:lang w:val="es-ES"/>
+        </w:rPr>
+        <w:t>,</w:t>
+      </w:r>
+      <w:r>
+        <w:rPr>
+          <w:lang w:val="es-ES"/>
+        </w:rPr>
+        <w:t xml:space="preserve"> los comensales </w:t>
+      </w:r>
+      <w:r>
+        <w:rPr>
+          <w:lang w:val="es-ES"/>
+        </w:rPr>
+        <w:t>que podrán</w:t>
+      </w:r>
+      <w:r>
+        <w:rPr>
+          <w:lang w:val="es-ES"/>
+        </w:rPr>
+        <w:t xml:space="preserve"> elegir y pedir los productos proporcionados por dicha aplicación </w:t>
+      </w:r>
+      <w:r>
+        <w:rPr>
+          <w:lang w:val="es-ES"/>
+        </w:rPr>
+        <w:t>reduciendo el tiempo</w:t>
+      </w:r>
+      <w:r>
+        <w:rPr>
+          <w:lang w:val="es-ES"/>
+        </w:rPr>
+        <w:t xml:space="preserve"> de espera.</w:t>
       </w:r>
     </w:p>
     <w:p>
@@ -3026,84 +3747,83 @@
           <w:numId w:val="2"/>
         </w:numPr>
         <w:ind w:left="578" w:hanging="578"/>
-      </w:pPr>
-      <w:bookmarkStart w:id="11" w:name="_Toc525568217"/>
+        <w:jc w:val="both"/>
+      </w:pPr>
+      <w:bookmarkStart w:id="14" w:name="_Toc525730314"/>
       <w:r>
         <w:t>Aspectos Tecnológicos</w:t>
       </w:r>
-      <w:bookmarkEnd w:id="11"/>
+      <w:bookmarkEnd w:id="14"/>
     </w:p>
     <w:p>
       <w:pPr>
-        <w:rPr>
-          <w:lang w:val="es-ES"/>
-        </w:rPr>
-      </w:pPr>
-      <w:r>
-        <w:rPr>
-          <w:lang w:val="es-ES"/>
-        </w:rPr>
-        <w:t xml:space="preserve">Considerando que se debe realizar la instalación de dispositivos </w:t>
+        <w:jc w:val="both"/>
+        <w:rPr>
+          <w:lang w:val="es-ES"/>
+        </w:rPr>
+      </w:pPr>
+      <w:r>
+        <w:rPr>
+          <w:lang w:val="es-ES"/>
+        </w:rPr>
+        <w:t xml:space="preserve">Considerando que se debe realizar </w:t>
+      </w:r>
+      <w:r>
+        <w:rPr>
+          <w:lang w:val="es-ES"/>
+        </w:rPr>
+        <w:t xml:space="preserve">la instalación de dispositivos </w:t>
       </w:r>
       <w:proofErr w:type="spellStart"/>
       <w:r>
         <w:rPr>
           <w:lang w:val="es-ES"/>
         </w:rPr>
-        <w:t>tablets</w:t>
+        <w:t>T</w:t>
+      </w:r>
+      <w:r>
+        <w:rPr>
+          <w:lang w:val="es-ES"/>
+        </w:rPr>
+        <w:t>ablets</w:t>
       </w:r>
       <w:proofErr w:type="spellEnd"/>
       <w:r>
         <w:rPr>
           <w:lang w:val="es-ES"/>
         </w:rPr>
-        <w:t xml:space="preserve"> para el funcionamiento del sistema en el establecimiento del cliente, será necesario realizar un estudio con el fin de </w:t>
-      </w:r>
-      <w:r>
-        <w:rPr>
-          <w:lang w:val="es-ES"/>
-        </w:rPr>
-        <w:t xml:space="preserve">encontrar una </w:t>
-      </w:r>
-      <w:proofErr w:type="spellStart"/>
-      <w:r>
-        <w:rPr>
-          <w:lang w:val="es-ES"/>
-        </w:rPr>
-        <w:lastRenderedPageBreak/>
-        <w:t>tablet</w:t>
-      </w:r>
-      <w:proofErr w:type="spellEnd"/>
-      <w:r>
-        <w:rPr>
-          <w:lang w:val="es-ES"/>
-        </w:rPr>
-        <w:t xml:space="preserve"> con las características requeridas (</w:t>
-      </w:r>
-      <w:proofErr w:type="spellStart"/>
-      <w:proofErr w:type="gramStart"/>
-      <w:r>
-        <w:rPr>
-          <w:lang w:val="es-ES"/>
-        </w:rPr>
-        <w:t>precio,tamaño</w:t>
-      </w:r>
-      <w:proofErr w:type="spellEnd"/>
-      <w:proofErr w:type="gramEnd"/>
-      <w:r>
-        <w:rPr>
-          <w:lang w:val="es-ES"/>
-        </w:rPr>
-        <w:t xml:space="preserve">…). También se deberán tener en cuenta medidas contra el robo, mal uso o deterioro de </w:t>
-      </w:r>
-      <w:proofErr w:type="gramStart"/>
-      <w:r>
-        <w:rPr>
-          <w:lang w:val="es-ES"/>
-        </w:rPr>
-        <w:t>las mismas</w:t>
-      </w:r>
-      <w:proofErr w:type="gramEnd"/>
+        <w:t xml:space="preserve"> para el funcionamiento del sistema en el establecimiento del cliente, será necesario realizar un estud</w:t>
+      </w:r>
+      <w:r>
+        <w:rPr>
+          <w:lang w:val="es-ES"/>
+        </w:rPr>
+        <w:t>io con el fin de encontrar una T</w:t>
+      </w:r>
+      <w:r>
+        <w:rPr>
+          <w:lang w:val="es-ES"/>
+        </w:rPr>
+        <w:t>ablet con las características requeridas (precio,</w:t>
+      </w:r>
+      <w:r>
+        <w:rPr>
+          <w:lang w:val="es-ES"/>
+        </w:rPr>
+        <w:t xml:space="preserve"> </w:t>
+      </w:r>
+      <w:r>
+        <w:rPr>
+          <w:lang w:val="es-ES"/>
+        </w:rPr>
+        <w:t xml:space="preserve">tamaño…). También se deberán tener en cuenta medidas contra el robo, mal uso o deterioro de </w:t>
+      </w:r>
+      <w:r>
+        <w:rPr>
+          <w:lang w:val="es-ES"/>
+        </w:rPr>
+        <w:t>estas</w:t>
+      </w:r>
       <w:r>
         <w:rPr>
           <w:lang w:val="es-ES"/>
@@ -3113,6 +3833,7 @@
     </w:p>
     <w:p>
       <w:pPr>
+        <w:jc w:val="both"/>
         <w:rPr>
           <w:lang w:val="es-ES"/>
         </w:rPr>
@@ -3120,6 +3841,29 @@
     </w:p>
     <w:p>
       <w:pPr>
+        <w:jc w:val="both"/>
+        <w:rPr>
+          <w:lang w:val="es-ES"/>
+        </w:rPr>
+      </w:pPr>
+      <w:r>
+        <w:rPr>
+          <w:lang w:val="es-ES"/>
+        </w:rPr>
+        <w:t>Además, se realizará la plataforma en un entorno web, permitiendo que el dueño del restaurante pueda elegir el dispositivo que quiere utilizar, con independencia del sistema operativo que éstos utilicen.</w:t>
+      </w:r>
+    </w:p>
+    <w:p>
+      <w:pPr>
+        <w:jc w:val="both"/>
+        <w:rPr>
+          <w:lang w:val="es-ES"/>
+        </w:rPr>
+      </w:pPr>
+    </w:p>
+    <w:p>
+      <w:pPr>
+        <w:jc w:val="both"/>
         <w:rPr>
           <w:lang w:val="es-ES"/>
         </w:rPr>
@@ -3133,39 +3877,40 @@
           <w:numId w:val="2"/>
         </w:numPr>
         <w:ind w:left="431" w:hanging="431"/>
-        <w:rPr>
-          <w:lang w:val="es-ES"/>
-        </w:rPr>
-      </w:pPr>
-      <w:bookmarkStart w:id="12" w:name="_Toc525568218"/>
+        <w:jc w:val="both"/>
+        <w:rPr>
+          <w:lang w:val="es-ES"/>
+        </w:rPr>
+      </w:pPr>
+      <w:bookmarkStart w:id="15" w:name="_Toc525730315"/>
       <w:r>
         <w:rPr>
           <w:lang w:val="es-ES"/>
         </w:rPr>
         <w:t>Enlaces y referencias</w:t>
       </w:r>
-      <w:bookmarkEnd w:id="12"/>
+      <w:bookmarkEnd w:id="15"/>
     </w:p>
     <w:p>
-      <w:bookmarkStart w:id="13" w:name="tres"/>
+      <w:pPr>
+        <w:jc w:val="both"/>
+        <w:rPr>
+          <w:lang w:val="es-ES"/>
+        </w:rPr>
+      </w:pPr>
+      <w:bookmarkStart w:id="16" w:name="tres"/>
       <w:r>
         <w:rPr>
           <w:lang w:val="es-ES"/>
         </w:rPr>
         <w:t>[1]</w:t>
       </w:r>
-      <w:bookmarkEnd w:id="13"/>
-      <w:r>
-        <w:rPr>
-          <w:lang w:val="es-ES"/>
-        </w:rPr>
-        <w:t xml:space="preserve"> Página de GitHub de la organización con los repositorios de </w:t>
-      </w:r>
-      <w:r>
-        <w:rPr>
-          <w:lang w:val="es-ES"/>
-        </w:rPr>
-        <w:t xml:space="preserve">código y documentación: </w:t>
+      <w:bookmarkEnd w:id="16"/>
+      <w:r>
+        <w:rPr>
+          <w:lang w:val="es-ES"/>
+        </w:rPr>
+        <w:t xml:space="preserve"> Página de GitHub de la organización con los repositorios de código y documentación: </w:t>
       </w:r>
       <w:hyperlink r:id="rId11">
         <w:r>
@@ -3197,9 +3942,6 @@
 <w:endnotes xmlns:wpc="http://schemas.microsoft.com/office/word/2010/wordprocessingCanvas" xmlns:cx="http://schemas.microsoft.com/office/drawing/2014/chartex" xmlns:cx1="http://schemas.microsoft.com/office/drawing/2015/9/8/chartex" xmlns:cx2="http://schemas.microsoft.com/office/drawing/2015/10/21/chartex" xmlns:cx3="http://schemas.microsoft.com/office/drawing/2016/5/9/chartex" xmlns:cx4="http://schemas.microsoft.com/office/drawing/2016/5/10/chartex" xmlns:cx5="http://schemas.microsoft.com/office/drawing/2016/5/11/chartex" xmlns:cx6="http://schemas.microsoft.com/office/drawing/2016/5/12/chartex" xmlns:cx7="http://schemas.microsoft.com/office/drawing/2016/5/13/chartex" xmlns:cx8="http://schemas.microsoft.com/office/drawing/2016/5/14/chartex" xmlns:mc="http://schemas.openxmlformats.org/markup-compatibility/2006" xmlns:aink="http://schemas.microsoft.com/office/drawing/2016/ink" xmlns:am3d="http://schemas.microsoft.com/office/drawing/2017/model3d" xmlns:o="urn:schemas-microsoft-com:office:office" xmlns:r="http://schemas.openxmlformats.org/officeDocument/2006/relationships" xmlns:m="http://schemas.openxmlformats.org/officeDocument/2006/math" xmlns:v="urn:schemas-microsoft-com:vml" xmlns:wp14="http://schemas.microsoft.com/office/word/2010/wordprocessingDrawing" xmlns:wp="http://schemas.openxmlformats.org/drawingml/2006/wordprocessingDrawing" xmlns:w10="urn:schemas-microsoft-com:office:word" xmlns:w="http://schemas.openxmlformats.org/wordprocessingml/2006/main" xmlns:w14="http://schemas.microsoft.com/office/word/2010/wordml" xmlns:w15="http://schemas.microsoft.com/office/word/2012/wordml" xmlns:w16cid="http://schemas.microsoft.com/office/word/2016/wordml/cid" xmlns:w16se="http://schemas.microsoft.com/office/word/2015/wordml/symex" xmlns:wpg="http://schemas.microsoft.com/office/word/2010/wordprocessingGroup" xmlns:wpi="http://schemas.microsoft.com/office/word/2010/wordprocessingInk" xmlns:wne="http://schemas.microsoft.com/office/word/2006/wordml" xmlns:wps="http://schemas.microsoft.com/office/word/2010/wordprocessingShape" mc:Ignorable="w14 w15 w16se w16cid wp14">
   <w:endnote w:type="separator" w:id="-1">
     <w:p>
-      <w:pPr>
-        <w:spacing w:after="0" w:line="240" w:lineRule="auto"/>
-      </w:pPr>
       <w:r>
         <w:separator/>
       </w:r>
@@ -3207,9 +3949,6 @@
   </w:endnote>
   <w:endnote w:type="continuationSeparator" w:id="0">
     <w:p>
-      <w:pPr>
-        <w:spacing w:after="0" w:line="240" w:lineRule="auto"/>
-      </w:pPr>
       <w:r>
         <w:continuationSeparator/>
       </w:r>
@@ -3347,9 +4086,6 @@
 <w:footnotes xmlns:wpc="http://schemas.microsoft.com/office/word/2010/wordprocessingCanvas" xmlns:cx="http://schemas.microsoft.com/office/drawing/2014/chartex" xmlns:cx1="http://schemas.microsoft.com/office/drawing/2015/9/8/chartex" xmlns:cx2="http://schemas.microsoft.com/office/drawing/2015/10/21/chartex" xmlns:cx3="http://schemas.microsoft.com/office/drawing/2016/5/9/chartex" xmlns:cx4="http://schemas.microsoft.com/office/drawing/2016/5/10/chartex" xmlns:cx5="http://schemas.microsoft.com/office/drawing/2016/5/11/chartex" xmlns:cx6="http://schemas.microsoft.com/office/drawing/2016/5/12/chartex" xmlns:cx7="http://schemas.microsoft.com/office/drawing/2016/5/13/chartex" xmlns:cx8="http://schemas.microsoft.com/office/drawing/2016/5/14/chartex" xmlns:mc="http://schemas.openxmlformats.org/markup-compatibility/2006" xmlns:aink="http://schemas.microsoft.com/office/drawing/2016/ink" xmlns:am3d="http://schemas.microsoft.com/office/drawing/2017/model3d" xmlns:o="urn:schemas-microsoft-com:office:office" xmlns:r="http://schemas.openxmlformats.org/officeDocument/2006/relationships" xmlns:m="http://schemas.openxmlformats.org/officeDocument/2006/math" xmlns:v="urn:schemas-microsoft-com:vml" xmlns:wp14="http://schemas.microsoft.com/office/word/2010/wordprocessingDrawing" xmlns:wp="http://schemas.openxmlformats.org/drawingml/2006/wordprocessingDrawing" xmlns:w10="urn:schemas-microsoft-com:office:word" xmlns:w="http://schemas.openxmlformats.org/wordprocessingml/2006/main" xmlns:w14="http://schemas.microsoft.com/office/word/2010/wordml" xmlns:w15="http://schemas.microsoft.com/office/word/2012/wordml" xmlns:w16cid="http://schemas.microsoft.com/office/word/2016/wordml/cid" xmlns:w16se="http://schemas.microsoft.com/office/word/2015/wordml/symex" xmlns:wpg="http://schemas.microsoft.com/office/word/2010/wordprocessingGroup" xmlns:wpi="http://schemas.microsoft.com/office/word/2010/wordprocessingInk" xmlns:wne="http://schemas.microsoft.com/office/word/2006/wordml" xmlns:wps="http://schemas.microsoft.com/office/word/2010/wordprocessingShape" mc:Ignorable="w14 w15 w16se w16cid wp14">
   <w:footnote w:type="separator" w:id="-1">
     <w:p>
-      <w:pPr>
-        <w:spacing w:after="0" w:line="240" w:lineRule="auto"/>
-      </w:pPr>
       <w:r>
         <w:separator/>
       </w:r>
@@ -3357,9 +4093,6 @@
   </w:footnote>
   <w:footnote w:type="continuationSeparator" w:id="0">
     <w:p>
-      <w:pPr>
-        <w:spacing w:after="0" w:line="240" w:lineRule="auto"/>
-      </w:pPr>
       <w:r>
         <w:continuationSeparator/>
       </w:r>
@@ -3378,80 +4111,48 @@
       <w:rPr>
         <w:noProof/>
       </w:rPr>
-      <mc:AlternateContent>
-        <mc:Choice Requires="wps">
-          <w:drawing>
-            <wp:anchor distT="0" distB="0" distL="0" distR="0" simplePos="0" relativeHeight="8" behindDoc="1" locked="0" layoutInCell="1" allowOverlap="1">
-              <wp:simplePos x="0" y="0"/>
-              <wp:positionH relativeFrom="column">
-                <wp:posOffset>533400</wp:posOffset>
-              </wp:positionH>
-              <wp:positionV relativeFrom="margin">
-                <wp:posOffset>2891155</wp:posOffset>
-              </wp:positionV>
-              <wp:extent cx="6303645" cy="6236335"/>
-              <wp:effectExtent l="0" t="0" r="0" b="0"/>
-              <wp:wrapNone/>
-              <wp:docPr id="5" name="WordPictureWatermark2983767"/>
-              <wp:cNvGraphicFramePr/>
-              <a:graphic xmlns:a="http://schemas.openxmlformats.org/drawingml/2006/main">
-                <a:graphicData uri="http://schemas.openxmlformats.org/drawingml/2006/picture">
-                  <pic:pic xmlns:pic="http://schemas.openxmlformats.org/drawingml/2006/picture">
-                    <pic:nvPicPr>
-                      <pic:cNvPr id="0" name="WordPictureWatermark2983767"/>
-                      <pic:cNvPicPr/>
-                    </pic:nvPicPr>
-                    <pic:blipFill>
-                      <a:blip r:embed="rId1"/>
-                      <a:stretch/>
-                    </pic:blipFill>
-                    <pic:spPr>
-                      <a:xfrm>
-                        <a:off x="0" y="0"/>
-                        <a:ext cx="6302880" cy="6235560"/>
-                      </a:xfrm>
-                      <a:prstGeom prst="rect">
-                        <a:avLst/>
-                      </a:prstGeom>
-                      <a:ln>
-                        <a:noFill/>
-                      </a:ln>
-                    </pic:spPr>
-                  </pic:pic>
-                </a:graphicData>
-              </a:graphic>
-            </wp:anchor>
-          </w:drawing>
-        </mc:Choice>
-        <mc:Fallback>
-          <w:pict>
-            <v:shapetype id="shapetype_75" coordsize="21600,21600" o:spt="75" o:preferrelative="t" path="m@4@5l@4@11@9@11@9@5xe" filled="f" stroked="f">
-              <v:stroke joinstyle="miter"/>
-              <v:formulas>
-                <v:f eqn="if lineDrawn pixelLineWidth 0"/>
-                <v:f eqn="sum @0 1 0"/>
-                <v:f eqn="sum 0 0 @1"/>
-                <v:f eqn="prod @2 1 2"/>
-                <v:f eqn="prod @3 21600 pixelWidth"/>
-                <v:f eqn="prod @3 21600 pixelHeight"/>
-                <v:f eqn="sum @0 0 1"/>
-                <v:f eqn="prod @6 1 2"/>
-                <v:f eqn="prod @7 21600 pixelWidth"/>
-                <v:f eqn="sum @8 21600 0"/>
-                <v:f eqn="prod @7 21600 pixelHeight"/>
-                <v:f eqn="sum @10 21600 0"/>
-              </v:formulas>
-              <v:path o:extrusionok="f" gradientshapeok="t" o:connecttype="rect"/>
-              <o:lock v:ext="edit" aspectratio="t"/>
-            </v:shapetype>
-            <v:shape id="WordPictureWatermark2983767" o:spid="shape_0" stroked="f" style="position:absolute;margin-left:42pt;margin-top:227.65pt;width:496.25pt;height:490.95pt;mso-position-vertical-relative:margin" type="shapetype_75">
-              <v:imagedata r:id="rId2" o:detectmouseclick="t"/>
-              <w10:wrap type="none"/>
-              <v:stroke color="#3465a4" joinstyle="round" endcap="flat"/>
-            </v:shape>
-          </w:pict>
-        </mc:Fallback>
-      </mc:AlternateContent>
+      <w:drawing>
+        <wp:anchor distT="0" distB="0" distL="0" distR="0" simplePos="0" relativeHeight="8" behindDoc="1" locked="0" layoutInCell="1" allowOverlap="1">
+          <wp:simplePos x="0" y="0"/>
+          <wp:positionH relativeFrom="column">
+            <wp:posOffset>533400</wp:posOffset>
+          </wp:positionH>
+          <wp:positionV relativeFrom="margin">
+            <wp:posOffset>2891155</wp:posOffset>
+          </wp:positionV>
+          <wp:extent cx="6303645" cy="6236335"/>
+          <wp:effectExtent l="0" t="0" r="0" b="0"/>
+          <wp:wrapNone/>
+          <wp:docPr id="5" name="WordPictureWatermark2983767"/>
+          <wp:cNvGraphicFramePr/>
+          <a:graphic xmlns:a="http://schemas.openxmlformats.org/drawingml/2006/main">
+            <a:graphicData uri="http://schemas.openxmlformats.org/drawingml/2006/picture">
+              <pic:pic xmlns:pic="http://schemas.openxmlformats.org/drawingml/2006/picture">
+                <pic:nvPicPr>
+                  <pic:cNvPr id="0" name="WordPictureWatermark2983767"/>
+                  <pic:cNvPicPr/>
+                </pic:nvPicPr>
+                <pic:blipFill>
+                  <a:blip r:embed="rId1"/>
+                  <a:stretch/>
+                </pic:blipFill>
+                <pic:spPr>
+                  <a:xfrm>
+                    <a:off x="0" y="0"/>
+                    <a:ext cx="6302880" cy="6235560"/>
+                  </a:xfrm>
+                  <a:prstGeom prst="rect">
+                    <a:avLst/>
+                  </a:prstGeom>
+                  <a:ln>
+                    <a:noFill/>
+                  </a:ln>
+                </pic:spPr>
+              </pic:pic>
+            </a:graphicData>
+          </a:graphic>
+        </wp:anchor>
+      </w:drawing>
     </w:r>
   </w:p>
 </w:hdr>
@@ -3467,61 +4168,48 @@
       <w:rPr>
         <w:noProof/>
       </w:rPr>
-      <mc:AlternateContent>
-        <mc:Choice Requires="wps">
-          <w:drawing>
-            <wp:anchor distT="0" distB="0" distL="0" distR="0" simplePos="0" relativeHeight="2" behindDoc="1" locked="0" layoutInCell="1" allowOverlap="1">
-              <wp:simplePos x="0" y="0"/>
-              <wp:positionH relativeFrom="column">
-                <wp:posOffset>533400</wp:posOffset>
-              </wp:positionH>
-              <wp:positionV relativeFrom="margin">
-                <wp:posOffset>2900680</wp:posOffset>
-              </wp:positionV>
-              <wp:extent cx="6303645" cy="6236335"/>
-              <wp:effectExtent l="0" t="0" r="0" b="0"/>
-              <wp:wrapNone/>
-              <wp:docPr id="6" name="WordPictureWatermark2983765"/>
-              <wp:cNvGraphicFramePr/>
-              <a:graphic xmlns:a="http://schemas.openxmlformats.org/drawingml/2006/main">
-                <a:graphicData uri="http://schemas.openxmlformats.org/drawingml/2006/picture">
-                  <pic:pic xmlns:pic="http://schemas.openxmlformats.org/drawingml/2006/picture">
-                    <pic:nvPicPr>
-                      <pic:cNvPr id="1" name="WordPictureWatermark2983765"/>
-                      <pic:cNvPicPr/>
-                    </pic:nvPicPr>
-                    <pic:blipFill>
-                      <a:blip r:embed="rId1"/>
-                      <a:stretch/>
-                    </pic:blipFill>
-                    <pic:spPr>
-                      <a:xfrm>
-                        <a:off x="0" y="0"/>
-                        <a:ext cx="6302880" cy="6235560"/>
-                      </a:xfrm>
-                      <a:prstGeom prst="rect">
-                        <a:avLst/>
-                      </a:prstGeom>
-                      <a:ln>
-                        <a:noFill/>
-                      </a:ln>
-                    </pic:spPr>
-                  </pic:pic>
-                </a:graphicData>
-              </a:graphic>
-            </wp:anchor>
-          </w:drawing>
-        </mc:Choice>
-        <mc:Fallback>
-          <w:pict>
-            <v:shape id="WordPictureWatermark2983765" o:spid="shape_0" stroked="f" style="position:absolute;margin-left:42pt;margin-top:228.4pt;width:496.25pt;height:490.95pt;mso-position-vertical-relative:margin" type="shapetype_75">
-              <v:imagedata r:id="rId2" o:detectmouseclick="t"/>
-              <w10:wrap type="none"/>
-              <v:stroke color="#3465a4" joinstyle="round" endcap="flat"/>
-            </v:shape>
-          </w:pict>
-        </mc:Fallback>
-      </mc:AlternateContent>
+      <w:drawing>
+        <wp:anchor distT="0" distB="0" distL="0" distR="0" simplePos="0" relativeHeight="2" behindDoc="1" locked="0" layoutInCell="1" allowOverlap="1">
+          <wp:simplePos x="0" y="0"/>
+          <wp:positionH relativeFrom="column">
+            <wp:posOffset>533400</wp:posOffset>
+          </wp:positionH>
+          <wp:positionV relativeFrom="margin">
+            <wp:posOffset>2900680</wp:posOffset>
+          </wp:positionV>
+          <wp:extent cx="6303645" cy="6236335"/>
+          <wp:effectExtent l="0" t="0" r="0" b="0"/>
+          <wp:wrapNone/>
+          <wp:docPr id="6" name="WordPictureWatermark2983765"/>
+          <wp:cNvGraphicFramePr/>
+          <a:graphic xmlns:a="http://schemas.openxmlformats.org/drawingml/2006/main">
+            <a:graphicData uri="http://schemas.openxmlformats.org/drawingml/2006/picture">
+              <pic:pic xmlns:pic="http://schemas.openxmlformats.org/drawingml/2006/picture">
+                <pic:nvPicPr>
+                  <pic:cNvPr id="1" name="WordPictureWatermark2983765"/>
+                  <pic:cNvPicPr/>
+                </pic:nvPicPr>
+                <pic:blipFill>
+                  <a:blip r:embed="rId1"/>
+                  <a:stretch/>
+                </pic:blipFill>
+                <pic:spPr>
+                  <a:xfrm>
+                    <a:off x="0" y="0"/>
+                    <a:ext cx="6302880" cy="6235560"/>
+                  </a:xfrm>
+                  <a:prstGeom prst="rect">
+                    <a:avLst/>
+                  </a:prstGeom>
+                  <a:ln>
+                    <a:noFill/>
+                  </a:ln>
+                </pic:spPr>
+              </pic:pic>
+            </a:graphicData>
+          </a:graphic>
+        </wp:anchor>
+      </w:drawing>
     </w:r>
   </w:p>
 </w:hdr>
@@ -3625,6 +4313,232 @@
     </w:lvl>
   </w:abstractNum>
   <w:abstractNum w:abstractNumId="1" w15:restartNumberingAfterBreak="0">
+    <w:nsid w:val="5580640E"/>
+    <w:multiLevelType w:val="hybridMultilevel"/>
+    <w:tmpl w:val="7A2C6B26"/>
+    <w:lvl w:ilvl="0" w:tplc="040A0001">
+      <w:start w:val="1"/>
+      <w:numFmt w:val="bullet"/>
+      <w:lvlText w:val=""/>
+      <w:lvlJc w:val="left"/>
+      <w:pPr>
+        <w:ind w:left="720" w:hanging="360"/>
+      </w:pPr>
+      <w:rPr>
+        <w:rFonts w:ascii="Symbol" w:hAnsi="Symbol" w:hint="default"/>
+      </w:rPr>
+    </w:lvl>
+    <w:lvl w:ilvl="1" w:tplc="040A0003" w:tentative="1">
+      <w:start w:val="1"/>
+      <w:numFmt w:val="bullet"/>
+      <w:lvlText w:val="o"/>
+      <w:lvlJc w:val="left"/>
+      <w:pPr>
+        <w:ind w:left="1440" w:hanging="360"/>
+      </w:pPr>
+      <w:rPr>
+        <w:rFonts w:ascii="Courier New" w:hAnsi="Courier New" w:cs="Courier New" w:hint="default"/>
+      </w:rPr>
+    </w:lvl>
+    <w:lvl w:ilvl="2" w:tplc="040A0005" w:tentative="1">
+      <w:start w:val="1"/>
+      <w:numFmt w:val="bullet"/>
+      <w:lvlText w:val=""/>
+      <w:lvlJc w:val="left"/>
+      <w:pPr>
+        <w:ind w:left="2160" w:hanging="360"/>
+      </w:pPr>
+      <w:rPr>
+        <w:rFonts w:ascii="Wingdings" w:hAnsi="Wingdings" w:hint="default"/>
+      </w:rPr>
+    </w:lvl>
+    <w:lvl w:ilvl="3" w:tplc="040A0001" w:tentative="1">
+      <w:start w:val="1"/>
+      <w:numFmt w:val="bullet"/>
+      <w:lvlText w:val=""/>
+      <w:lvlJc w:val="left"/>
+      <w:pPr>
+        <w:ind w:left="2880" w:hanging="360"/>
+      </w:pPr>
+      <w:rPr>
+        <w:rFonts w:ascii="Symbol" w:hAnsi="Symbol" w:hint="default"/>
+      </w:rPr>
+    </w:lvl>
+    <w:lvl w:ilvl="4" w:tplc="040A0003" w:tentative="1">
+      <w:start w:val="1"/>
+      <w:numFmt w:val="bullet"/>
+      <w:lvlText w:val="o"/>
+      <w:lvlJc w:val="left"/>
+      <w:pPr>
+        <w:ind w:left="3600" w:hanging="360"/>
+      </w:pPr>
+      <w:rPr>
+        <w:rFonts w:ascii="Courier New" w:hAnsi="Courier New" w:cs="Courier New" w:hint="default"/>
+      </w:rPr>
+    </w:lvl>
+    <w:lvl w:ilvl="5" w:tplc="040A0005" w:tentative="1">
+      <w:start w:val="1"/>
+      <w:numFmt w:val="bullet"/>
+      <w:lvlText w:val=""/>
+      <w:lvlJc w:val="left"/>
+      <w:pPr>
+        <w:ind w:left="4320" w:hanging="360"/>
+      </w:pPr>
+      <w:rPr>
+        <w:rFonts w:ascii="Wingdings" w:hAnsi="Wingdings" w:hint="default"/>
+      </w:rPr>
+    </w:lvl>
+    <w:lvl w:ilvl="6" w:tplc="040A0001" w:tentative="1">
+      <w:start w:val="1"/>
+      <w:numFmt w:val="bullet"/>
+      <w:lvlText w:val=""/>
+      <w:lvlJc w:val="left"/>
+      <w:pPr>
+        <w:ind w:left="5040" w:hanging="360"/>
+      </w:pPr>
+      <w:rPr>
+        <w:rFonts w:ascii="Symbol" w:hAnsi="Symbol" w:hint="default"/>
+      </w:rPr>
+    </w:lvl>
+    <w:lvl w:ilvl="7" w:tplc="040A0003" w:tentative="1">
+      <w:start w:val="1"/>
+      <w:numFmt w:val="bullet"/>
+      <w:lvlText w:val="o"/>
+      <w:lvlJc w:val="left"/>
+      <w:pPr>
+        <w:ind w:left="5760" w:hanging="360"/>
+      </w:pPr>
+      <w:rPr>
+        <w:rFonts w:ascii="Courier New" w:hAnsi="Courier New" w:cs="Courier New" w:hint="default"/>
+      </w:rPr>
+    </w:lvl>
+    <w:lvl w:ilvl="8" w:tplc="040A0005" w:tentative="1">
+      <w:start w:val="1"/>
+      <w:numFmt w:val="bullet"/>
+      <w:lvlText w:val=""/>
+      <w:lvlJc w:val="left"/>
+      <w:pPr>
+        <w:ind w:left="6480" w:hanging="360"/>
+      </w:pPr>
+      <w:rPr>
+        <w:rFonts w:ascii="Wingdings" w:hAnsi="Wingdings" w:hint="default"/>
+      </w:rPr>
+    </w:lvl>
+  </w:abstractNum>
+  <w:abstractNum w:abstractNumId="2" w15:restartNumberingAfterBreak="0">
+    <w:nsid w:val="56721E25"/>
+    <w:multiLevelType w:val="hybridMultilevel"/>
+    <w:tmpl w:val="4EB62ADA"/>
+    <w:lvl w:ilvl="0" w:tplc="040A0001">
+      <w:start w:val="1"/>
+      <w:numFmt w:val="bullet"/>
+      <w:lvlText w:val=""/>
+      <w:lvlJc w:val="left"/>
+      <w:pPr>
+        <w:ind w:left="720" w:hanging="360"/>
+      </w:pPr>
+      <w:rPr>
+        <w:rFonts w:ascii="Symbol" w:hAnsi="Symbol" w:hint="default"/>
+      </w:rPr>
+    </w:lvl>
+    <w:lvl w:ilvl="1" w:tplc="040A0003" w:tentative="1">
+      <w:start w:val="1"/>
+      <w:numFmt w:val="bullet"/>
+      <w:lvlText w:val="o"/>
+      <w:lvlJc w:val="left"/>
+      <w:pPr>
+        <w:ind w:left="1440" w:hanging="360"/>
+      </w:pPr>
+      <w:rPr>
+        <w:rFonts w:ascii="Courier New" w:hAnsi="Courier New" w:cs="Courier New" w:hint="default"/>
+      </w:rPr>
+    </w:lvl>
+    <w:lvl w:ilvl="2" w:tplc="040A0005" w:tentative="1">
+      <w:start w:val="1"/>
+      <w:numFmt w:val="bullet"/>
+      <w:lvlText w:val=""/>
+      <w:lvlJc w:val="left"/>
+      <w:pPr>
+        <w:ind w:left="2160" w:hanging="360"/>
+      </w:pPr>
+      <w:rPr>
+        <w:rFonts w:ascii="Wingdings" w:hAnsi="Wingdings" w:hint="default"/>
+      </w:rPr>
+    </w:lvl>
+    <w:lvl w:ilvl="3" w:tplc="040A0001" w:tentative="1">
+      <w:start w:val="1"/>
+      <w:numFmt w:val="bullet"/>
+      <w:lvlText w:val=""/>
+      <w:lvlJc w:val="left"/>
+      <w:pPr>
+        <w:ind w:left="2880" w:hanging="360"/>
+      </w:pPr>
+      <w:rPr>
+        <w:rFonts w:ascii="Symbol" w:hAnsi="Symbol" w:hint="default"/>
+      </w:rPr>
+    </w:lvl>
+    <w:lvl w:ilvl="4" w:tplc="040A0003" w:tentative="1">
+      <w:start w:val="1"/>
+      <w:numFmt w:val="bullet"/>
+      <w:lvlText w:val="o"/>
+      <w:lvlJc w:val="left"/>
+      <w:pPr>
+        <w:ind w:left="3600" w:hanging="360"/>
+      </w:pPr>
+      <w:rPr>
+        <w:rFonts w:ascii="Courier New" w:hAnsi="Courier New" w:cs="Courier New" w:hint="default"/>
+      </w:rPr>
+    </w:lvl>
+    <w:lvl w:ilvl="5" w:tplc="040A0005" w:tentative="1">
+      <w:start w:val="1"/>
+      <w:numFmt w:val="bullet"/>
+      <w:lvlText w:val=""/>
+      <w:lvlJc w:val="left"/>
+      <w:pPr>
+        <w:ind w:left="4320" w:hanging="360"/>
+      </w:pPr>
+      <w:rPr>
+        <w:rFonts w:ascii="Wingdings" w:hAnsi="Wingdings" w:hint="default"/>
+      </w:rPr>
+    </w:lvl>
+    <w:lvl w:ilvl="6" w:tplc="040A0001" w:tentative="1">
+      <w:start w:val="1"/>
+      <w:numFmt w:val="bullet"/>
+      <w:lvlText w:val=""/>
+      <w:lvlJc w:val="left"/>
+      <w:pPr>
+        <w:ind w:left="5040" w:hanging="360"/>
+      </w:pPr>
+      <w:rPr>
+        <w:rFonts w:ascii="Symbol" w:hAnsi="Symbol" w:hint="default"/>
+      </w:rPr>
+    </w:lvl>
+    <w:lvl w:ilvl="7" w:tplc="040A0003" w:tentative="1">
+      <w:start w:val="1"/>
+      <w:numFmt w:val="bullet"/>
+      <w:lvlText w:val="o"/>
+      <w:lvlJc w:val="left"/>
+      <w:pPr>
+        <w:ind w:left="5760" w:hanging="360"/>
+      </w:pPr>
+      <w:rPr>
+        <w:rFonts w:ascii="Courier New" w:hAnsi="Courier New" w:cs="Courier New" w:hint="default"/>
+      </w:rPr>
+    </w:lvl>
+    <w:lvl w:ilvl="8" w:tplc="040A0005" w:tentative="1">
+      <w:start w:val="1"/>
+      <w:numFmt w:val="bullet"/>
+      <w:lvlText w:val=""/>
+      <w:lvlJc w:val="left"/>
+      <w:pPr>
+        <w:ind w:left="6480" w:hanging="360"/>
+      </w:pPr>
+      <w:rPr>
+        <w:rFonts w:ascii="Wingdings" w:hAnsi="Wingdings" w:hint="default"/>
+      </w:rPr>
+    </w:lvl>
+  </w:abstractNum>
+  <w:abstractNum w:abstractNumId="3" w15:restartNumberingAfterBreak="0">
     <w:nsid w:val="75C31A5A"/>
     <w:multiLevelType w:val="multilevel"/>
     <w:tmpl w:val="2D1E3EF0"/>
@@ -3710,7 +4624,7 @@
       </w:pPr>
     </w:lvl>
   </w:abstractNum>
-  <w:abstractNum w:abstractNumId="2" w15:restartNumberingAfterBreak="0">
+  <w:abstractNum w:abstractNumId="4" w15:restartNumberingAfterBreak="0">
     <w:nsid w:val="774973D0"/>
     <w:multiLevelType w:val="multilevel"/>
     <w:tmpl w:val="8E083306"/>
@@ -3796,7 +4710,7 @@
       </w:pPr>
     </w:lvl>
   </w:abstractNum>
-  <w:abstractNum w:abstractNumId="3" w15:restartNumberingAfterBreak="0">
+  <w:abstractNum w:abstractNumId="5" w15:restartNumberingAfterBreak="0">
     <w:nsid w:val="7FE54DD9"/>
     <w:multiLevelType w:val="multilevel"/>
     <w:tmpl w:val="9954A542"/>
@@ -3913,13 +4827,19 @@
     <w:abstractNumId w:val="0"/>
   </w:num>
   <w:num w:numId="2">
-    <w:abstractNumId w:val="2"/>
+    <w:abstractNumId w:val="4"/>
   </w:num>
   <w:num w:numId="3">
+    <w:abstractNumId w:val="3"/>
+  </w:num>
+  <w:num w:numId="4">
+    <w:abstractNumId w:val="5"/>
+  </w:num>
+  <w:num w:numId="5">
     <w:abstractNumId w:val="1"/>
   </w:num>
-  <w:num w:numId="4">
-    <w:abstractNumId w:val="3"/>
+  <w:num w:numId="6">
+    <w:abstractNumId w:val="2"/>
   </w:num>
 </w:numbering>
 </file>
@@ -4318,9 +5238,6 @@
     <w:name w:val="Normal"/>
     <w:qFormat/>
     <w:rsid w:val="00B845BB"/>
-    <w:pPr>
-      <w:spacing w:after="160" w:line="360" w:lineRule="auto"/>
-    </w:pPr>
   </w:style>
   <w:style w:type="paragraph" w:styleId="Ttulo1">
     <w:name w:val="heading 1"/>
@@ -4400,7 +5317,7 @@
         <w:ilvl w:val="2"/>
         <w:numId w:val="1"/>
       </w:numPr>
-      <w:spacing w:before="200" w:after="0"/>
+      <w:spacing w:before="200"/>
       <w:outlineLvl w:val="2"/>
     </w:pPr>
     <w:rPr>
@@ -4426,7 +5343,7 @@
         <w:ilvl w:val="3"/>
         <w:numId w:val="1"/>
       </w:numPr>
-      <w:spacing w:before="200" w:after="0"/>
+      <w:spacing w:before="200"/>
       <w:outlineLvl w:val="3"/>
     </w:pPr>
     <w:rPr>
@@ -4454,7 +5371,7 @@
         <w:ilvl w:val="4"/>
         <w:numId w:val="1"/>
       </w:numPr>
-      <w:spacing w:before="200" w:after="0"/>
+      <w:spacing w:before="200"/>
       <w:outlineLvl w:val="4"/>
     </w:pPr>
     <w:rPr>
@@ -4478,7 +5395,7 @@
         <w:ilvl w:val="5"/>
         <w:numId w:val="1"/>
       </w:numPr>
-      <w:spacing w:before="200" w:after="0"/>
+      <w:spacing w:before="200"/>
       <w:outlineLvl w:val="5"/>
     </w:pPr>
     <w:rPr>
@@ -4504,7 +5421,7 @@
         <w:ilvl w:val="6"/>
         <w:numId w:val="1"/>
       </w:numPr>
-      <w:spacing w:before="200" w:after="0"/>
+      <w:spacing w:before="200"/>
       <w:outlineLvl w:val="6"/>
     </w:pPr>
     <w:rPr>
@@ -4530,7 +5447,7 @@
         <w:ilvl w:val="7"/>
         <w:numId w:val="1"/>
       </w:numPr>
-      <w:spacing w:before="200" w:after="0"/>
+      <w:spacing w:before="200"/>
       <w:outlineLvl w:val="7"/>
     </w:pPr>
     <w:rPr>
@@ -4556,7 +5473,7 @@
         <w:ilvl w:val="8"/>
         <w:numId w:val="1"/>
       </w:numPr>
-      <w:spacing w:before="200" w:after="0"/>
+      <w:spacing w:before="200"/>
       <w:outlineLvl w:val="8"/>
     </w:pPr>
     <w:rPr>
@@ -4571,7 +5488,6 @@
   <w:style w:type="character" w:default="1" w:styleId="Fuentedeprrafopredeter">
     <w:name w:val="Default Paragraph Font"/>
     <w:uiPriority w:val="1"/>
-    <w:semiHidden/>
     <w:unhideWhenUsed/>
   </w:style>
   <w:style w:type="table" w:default="1" w:styleId="Tablanormal">
@@ -5418,7 +6334,6 @@
     <w:uiPriority w:val="10"/>
     <w:qFormat/>
     <w:pPr>
-      <w:spacing w:after="0" w:line="240" w:lineRule="auto"/>
       <w:contextualSpacing/>
     </w:pPr>
     <w:rPr>
@@ -5450,7 +6365,7 @@
     <w:unhideWhenUsed/>
     <w:qFormat/>
     <w:pPr>
-      <w:spacing w:after="200" w:line="240" w:lineRule="auto"/>
+      <w:spacing w:after="200"/>
     </w:pPr>
     <w:rPr>
       <w:i/>
@@ -5568,7 +6483,6 @@
         <w:tab w:val="center" w:pos="4252"/>
         <w:tab w:val="right" w:pos="8504"/>
       </w:tabs>
-      <w:spacing w:after="0" w:line="240" w:lineRule="auto"/>
     </w:pPr>
   </w:style>
   <w:style w:type="paragraph" w:styleId="Piedepgina">
@@ -5583,7 +6497,6 @@
         <w:tab w:val="center" w:pos="4252"/>
         <w:tab w:val="right" w:pos="8504"/>
       </w:tabs>
-      <w:spacing w:after="0" w:line="240" w:lineRule="auto"/>
     </w:pPr>
   </w:style>
   <w:style w:type="paragraph" w:styleId="TDC1">
@@ -5607,9 +6520,6 @@
     <w:unhideWhenUsed/>
     <w:qFormat/>
     <w:rsid w:val="002D0987"/>
-    <w:pPr>
-      <w:spacing w:after="0" w:line="240" w:lineRule="auto"/>
-    </w:pPr>
     <w:rPr>
       <w:rFonts w:ascii="Segoe UI" w:hAnsi="Segoe UI" w:cs="Segoe UI"/>
       <w:sz w:val="18"/>
@@ -5625,7 +6535,7 @@
     <w:qFormat/>
     <w:rsid w:val="00345D22"/>
     <w:pPr>
-      <w:spacing w:beforeAutospacing="1" w:afterAutospacing="1" w:line="240" w:lineRule="auto"/>
+      <w:spacing w:beforeAutospacing="1" w:afterAutospacing="1"/>
     </w:pPr>
     <w:rPr>
       <w:rFonts w:ascii="Times New Roman" w:eastAsia="Times New Roman" w:hAnsi="Times New Roman" w:cs="Times New Roman"/>
@@ -5667,6 +6577,17 @@
         <w:insideV w:val="single" w:sz="4" w:space="0" w:color="auto"/>
       </w:tblBorders>
     </w:tblPr>
+  </w:style>
+  <w:style w:type="character" w:styleId="Hipervnculo">
+    <w:name w:val="Hyperlink"/>
+    <w:basedOn w:val="Fuentedeprrafopredeter"/>
+    <w:uiPriority w:val="99"/>
+    <w:unhideWhenUsed/>
+    <w:rsid w:val="00ED3856"/>
+    <w:rPr>
+      <w:color w:val="9454C3" w:themeColor="hyperlink"/>
+      <w:u w:val="single"/>
+    </w:rPr>
   </w:style>
 </w:styles>
 </file>
@@ -5973,7 +6894,7 @@
 </file>
 
 <file path=customXml/itemProps3.xml><?xml version="1.0" encoding="utf-8"?>
-<ds:datastoreItem xmlns:ds="http://schemas.openxmlformats.org/officeDocument/2006/customXml" ds:itemID="{C84FD053-6077-44A6-9207-4E896A721A62}">
+<ds:datastoreItem xmlns:ds="http://schemas.openxmlformats.org/officeDocument/2006/customXml" ds:itemID="{47C2304C-D91D-9147-B29E-4BA4F8465BD9}">
   <ds:schemaRefs>
     <ds:schemaRef ds:uri="http://schemas.openxmlformats.org/officeDocument/2006/bibliography"/>
   </ds:schemaRefs>

</xml_diff>

<commit_message>
Actualización Plan de Producto
</commit_message>
<xml_diff>
--- a/Plan de producto.docx
+++ b/Plan de producto.docx
@@ -2515,6 +2515,7 @@
         <w:alias w:val="Autor"/>
         <w:id w:val="-807005210"/>
       </w:sdtPr>
+      <w:sdtEndPr/>
       <w:sdtContent>
         <w:p>
           <w:pPr>
@@ -2720,14 +2721,12 @@
         </w:numPr>
         <w:jc w:val="both"/>
         <w:rPr>
-          <w:highlight w:val="yellow"/>
           <w:lang w:val="es-ES" w:eastAsia="es-ES"/>
         </w:rPr>
       </w:pPr>
       <w:proofErr w:type="spellStart"/>
       <w:r>
         <w:rPr>
-          <w:highlight w:val="yellow"/>
           <w:lang w:val="es-ES" w:eastAsia="es-ES"/>
         </w:rPr>
         <w:t>Scrum</w:t>
@@ -2735,7 +2734,6 @@
       <w:proofErr w:type="spellEnd"/>
       <w:r>
         <w:rPr>
-          <w:highlight w:val="yellow"/>
           <w:lang w:val="es-ES" w:eastAsia="es-ES"/>
         </w:rPr>
         <w:t xml:space="preserve"> </w:t>
@@ -2743,7 +2741,6 @@
       <w:proofErr w:type="gramStart"/>
       <w:r>
         <w:rPr>
-          <w:highlight w:val="yellow"/>
           <w:lang w:val="es-ES" w:eastAsia="es-ES"/>
         </w:rPr>
         <w:t>Master</w:t>
@@ -2751,10 +2748,15 @@
       <w:proofErr w:type="gramEnd"/>
       <w:r>
         <w:rPr>
-          <w:highlight w:val="yellow"/>
           <w:lang w:val="es-ES" w:eastAsia="es-ES"/>
         </w:rPr>
         <w:t>:</w:t>
+      </w:r>
+      <w:r>
+        <w:rPr>
+          <w:lang w:val="es-ES" w:eastAsia="es-ES"/>
+        </w:rPr>
+        <w:t xml:space="preserve"> Óscar Saboya Gómez</w:t>
       </w:r>
     </w:p>
     <w:p>
@@ -2850,28 +2852,21 @@
         <w:rPr>
           <w:lang w:val="es-ES" w:eastAsia="es-ES"/>
         </w:rPr>
+        <w:t xml:space="preserve"> Master se ha asignado </w:t>
+      </w:r>
+      <w:r>
+        <w:rPr>
+          <w:lang w:val="es-ES" w:eastAsia="es-ES"/>
+        </w:rPr>
+        <w:t>a Óscar, puesto que cursó la asignatura Metodologías Ágiles.</w:t>
+      </w:r>
+      <w:bookmarkStart w:id="2" w:name="_GoBack"/>
+      <w:bookmarkEnd w:id="2"/>
+      <w:r>
+        <w:rPr>
+          <w:lang w:val="es-ES" w:eastAsia="es-ES"/>
+        </w:rPr>
         <w:t xml:space="preserve"> </w:t>
-      </w:r>
-      <w:proofErr w:type="gramStart"/>
-      <w:r>
-        <w:rPr>
-          <w:lang w:val="es-ES" w:eastAsia="es-ES"/>
-        </w:rPr>
-        <w:t>Master</w:t>
-      </w:r>
-      <w:proofErr w:type="gramEnd"/>
-      <w:r>
-        <w:rPr>
-          <w:lang w:val="es-ES" w:eastAsia="es-ES"/>
-        </w:rPr>
-        <w:t xml:space="preserve"> se ha asignado </w:t>
-      </w:r>
-      <w:r>
-        <w:rPr>
-          <w:highlight w:val="yellow"/>
-          <w:lang w:val="es-ES" w:eastAsia="es-ES"/>
-        </w:rPr>
-        <w:t>a…</w:t>
       </w:r>
     </w:p>
     <w:p>
@@ -2903,14 +2898,14 @@
           <w:lang w:val="es-ES"/>
         </w:rPr>
       </w:pPr>
-      <w:bookmarkStart w:id="2" w:name="_Toc525730303"/>
+      <w:bookmarkStart w:id="3" w:name="_Toc525730303"/>
       <w:r>
         <w:rPr>
           <w:lang w:val="es-ES"/>
         </w:rPr>
         <w:t>Visión</w:t>
       </w:r>
-      <w:bookmarkEnd w:id="2"/>
+      <w:bookmarkEnd w:id="3"/>
     </w:p>
     <w:p>
       <w:pPr>
@@ -2922,7 +2917,7 @@
         <w:ind w:left="578" w:hanging="578"/>
         <w:jc w:val="both"/>
       </w:pPr>
-      <w:bookmarkStart w:id="3" w:name="_Toc525730304"/>
+      <w:bookmarkStart w:id="4" w:name="_Toc525730304"/>
       <w:proofErr w:type="spellStart"/>
       <w:r>
         <w:t>Mission</w:t>
@@ -2935,7 +2930,7 @@
       <w:r>
         <w:t>Statement</w:t>
       </w:r>
-      <w:bookmarkEnd w:id="3"/>
+      <w:bookmarkEnd w:id="4"/>
       <w:proofErr w:type="spellEnd"/>
     </w:p>
     <w:p>
@@ -2979,11 +2974,11 @@
         <w:ind w:left="578" w:hanging="578"/>
         <w:jc w:val="both"/>
       </w:pPr>
-      <w:bookmarkStart w:id="4" w:name="_Toc525730305"/>
+      <w:bookmarkStart w:id="5" w:name="_Toc525730305"/>
       <w:r>
         <w:t>Características del producto</w:t>
       </w:r>
-      <w:bookmarkEnd w:id="4"/>
+      <w:bookmarkEnd w:id="5"/>
     </w:p>
     <w:p>
       <w:pPr>
@@ -3076,11 +3071,11 @@
         <w:ind w:left="578" w:hanging="578"/>
         <w:jc w:val="both"/>
       </w:pPr>
-      <w:bookmarkStart w:id="5" w:name="_Toc525730306"/>
+      <w:bookmarkStart w:id="6" w:name="_Toc525730306"/>
       <w:r>
         <w:t>Valor del Producto</w:t>
       </w:r>
-      <w:bookmarkEnd w:id="5"/>
+      <w:bookmarkEnd w:id="6"/>
     </w:p>
     <w:p>
       <w:pPr>
@@ -3303,14 +3298,14 @@
           <w:lang w:val="es-ES"/>
         </w:rPr>
       </w:pPr>
-      <w:bookmarkStart w:id="6" w:name="_Toc525730307"/>
+      <w:bookmarkStart w:id="7" w:name="_Toc525730307"/>
       <w:r>
         <w:rPr>
           <w:lang w:val="es-ES"/>
         </w:rPr>
         <w:t>Requisitos</w:t>
       </w:r>
-      <w:bookmarkEnd w:id="6"/>
+      <w:bookmarkEnd w:id="7"/>
     </w:p>
     <w:p>
       <w:pPr>
@@ -3322,11 +3317,11 @@
         <w:ind w:left="578" w:hanging="578"/>
         <w:jc w:val="both"/>
       </w:pPr>
-      <w:bookmarkStart w:id="7" w:name="_Toc525730308"/>
+      <w:bookmarkStart w:id="8" w:name="_Toc525730308"/>
       <w:r>
         <w:t>Clientes</w:t>
       </w:r>
-      <w:bookmarkEnd w:id="7"/>
+      <w:bookmarkEnd w:id="8"/>
     </w:p>
     <w:p>
       <w:pPr>
@@ -3378,11 +3373,11 @@
         <w:ind w:left="578" w:hanging="578"/>
         <w:jc w:val="both"/>
       </w:pPr>
-      <w:bookmarkStart w:id="8" w:name="_Toc525730309"/>
+      <w:bookmarkStart w:id="9" w:name="_Toc525730309"/>
       <w:r>
         <w:t>Trabajadores</w:t>
       </w:r>
-      <w:bookmarkEnd w:id="8"/>
+      <w:bookmarkEnd w:id="9"/>
     </w:p>
     <w:p>
       <w:pPr>
@@ -3420,12 +3415,12 @@
         <w:ind w:left="578" w:hanging="578"/>
         <w:jc w:val="both"/>
       </w:pPr>
-      <w:bookmarkStart w:id="9" w:name="_Toc525730310"/>
+      <w:bookmarkStart w:id="10" w:name="_Toc525730310"/>
       <w:r>
         <w:lastRenderedPageBreak/>
         <w:t>Dueño</w:t>
       </w:r>
-      <w:bookmarkEnd w:id="9"/>
+      <w:bookmarkEnd w:id="10"/>
     </w:p>
     <w:p>
       <w:pPr>
@@ -3468,14 +3463,14 @@
           <w:lang w:val="es-ES"/>
         </w:rPr>
       </w:pPr>
-      <w:bookmarkStart w:id="10" w:name="_Toc525730311"/>
+      <w:bookmarkStart w:id="11" w:name="_Toc525730311"/>
       <w:r>
         <w:rPr>
           <w:lang w:val="es-ES"/>
         </w:rPr>
         <w:t>Estrategia</w:t>
       </w:r>
-      <w:bookmarkEnd w:id="10"/>
+      <w:bookmarkEnd w:id="11"/>
     </w:p>
     <w:p>
       <w:pPr>
@@ -3487,11 +3482,11 @@
         <w:ind w:left="578" w:hanging="578"/>
         <w:jc w:val="both"/>
       </w:pPr>
-      <w:bookmarkStart w:id="11" w:name="_Toc525730312"/>
+      <w:bookmarkStart w:id="12" w:name="_Toc525730312"/>
       <w:r>
         <w:t>Hitos</w:t>
       </w:r>
-      <w:bookmarkEnd w:id="11"/>
+      <w:bookmarkEnd w:id="12"/>
     </w:p>
     <w:p>
       <w:pPr>
@@ -3578,8 +3573,6 @@
         </w:rPr>
         <w:t xml:space="preserve">, se realizarán al menos dos iteraciones, de entre cinco y seis semanas de duración cada una. Para realizar la organización de </w:t>
       </w:r>
-      <w:bookmarkStart w:id="12" w:name="_GoBack"/>
-      <w:bookmarkEnd w:id="12"/>
       <w:r>
         <w:rPr>
           <w:lang w:val="es-ES"/>
@@ -5488,6 +5481,7 @@
   <w:style w:type="character" w:default="1" w:styleId="Fuentedeprrafopredeter">
     <w:name w:val="Default Paragraph Font"/>
     <w:uiPriority w:val="1"/>
+    <w:semiHidden/>
     <w:unhideWhenUsed/>
   </w:style>
   <w:style w:type="table" w:default="1" w:styleId="Tablanormal">
@@ -6894,7 +6888,7 @@
 </file>
 
 <file path=customXml/itemProps3.xml><?xml version="1.0" encoding="utf-8"?>
-<ds:datastoreItem xmlns:ds="http://schemas.openxmlformats.org/officeDocument/2006/customXml" ds:itemID="{47C2304C-D91D-9147-B29E-4BA4F8465BD9}">
+<ds:datastoreItem xmlns:ds="http://schemas.openxmlformats.org/officeDocument/2006/customXml" ds:itemID="{D77CB404-5E64-9B44-A2E3-AF0CF1675C1B}">
   <ds:schemaRefs>
     <ds:schemaRef ds:uri="http://schemas.openxmlformats.org/officeDocument/2006/bibliography"/>
   </ds:schemaRefs>

</xml_diff>